<commit_message>
Support multiple nuget packages
</commit_message>
<xml_diff>
--- a/DevOps/Template/ImplementationFormTemplate.docx
+++ b/DevOps/Template/ImplementationFormTemplate.docx
@@ -58,16 +58,29 @@
               </w:rPr>
               <w:t>&lt;</w:t>
             </w:r>
-            <w:proofErr w:type="spellStart"/>
             <w:r>
-              <w:t>ProductionBackUpFullPath</w:t>
+              <w:t>PackageReleasePath</w:t>
             </w:r>
-            <w:proofErr w:type="spellEnd"/>
             <w:r>
               <w:rPr>
                 <w:rFonts w:hint="eastAsia"/>
               </w:rPr>
               <w:t>&gt;</w:t>
+            </w:r>
+            <w:r>
+              <w:rPr>
+                <w:rFonts w:hint="eastAsia"/>
+              </w:rPr>
+              <w:t>\&lt;</w:t>
+            </w:r>
+            <w:r>
+              <w:t>PackageName</w:t>
+            </w:r>
+            <w:r>
+              <w:rPr>
+                <w:rFonts w:hint="eastAsia"/>
+              </w:rPr>
+              <w:t>&gt;.zip</w:t>
             </w:r>
           </w:p>
         </w:tc>
@@ -102,14 +115,14 @@
             </w:tblPr>
             <w:tblGrid>
               <w:gridCol w:w="1216"/>
-              <w:gridCol w:w="1358"/>
-              <w:gridCol w:w="3368"/>
-              <w:gridCol w:w="7006"/>
+              <w:gridCol w:w="1484"/>
+              <w:gridCol w:w="3682"/>
+              <w:gridCol w:w="6566"/>
             </w:tblGrid>
             <w:tr>
               <w:tc>
                 <w:tcPr>
-                  <w:tcW w:w="0" w:type="auto"/>
+                  <w:tcW w:w="5668" w:type="dxa"/>
                   <w:gridSpan w:val="3"/>
                   <w:tcBorders>
                     <w:top w:val="single" w:sz="8" w:space="0" w:color="FFFFFF"/>
@@ -245,7 +258,7 @@
               </w:tc>
               <w:tc>
                 <w:tcPr>
-                  <w:tcW w:w="0" w:type="auto"/>
+                  <w:tcW w:w="2968" w:type="dxa"/>
                   <w:tcBorders>
                     <w:top w:val="nil"/>
                     <w:left w:val="nil"/>
@@ -375,7 +388,7 @@
               </w:tc>
               <w:tc>
                 <w:tcPr>
-                  <w:tcW w:w="0" w:type="auto"/>
+                  <w:tcW w:w="2968" w:type="dxa"/>
                   <w:tcBorders>
                     <w:top w:val="nil"/>
                     <w:left w:val="nil"/>
@@ -392,11 +405,9 @@
                   <w:hideMark/>
                 </w:tcPr>
                 <w:p>
-                  <w:proofErr w:type="spellStart"/>
                   <w:r>
                     <w:t>GenXls.exe.config</w:t>
                   </w:r>
-                  <w:proofErr w:type="spellEnd"/>
                 </w:p>
               </w:tc>
               <w:tc>
@@ -475,7 +486,7 @@
               </w:tc>
               <w:tc>
                 <w:tcPr>
-                  <w:tcW w:w="0" w:type="auto"/>
+                  <w:tcW w:w="2968" w:type="dxa"/>
                   <w:tcBorders>
                     <w:top w:val="nil"/>
                     <w:left w:val="nil"/>
@@ -573,7 +584,7 @@
               </w:tc>
               <w:tc>
                 <w:tcPr>
-                  <w:tcW w:w="0" w:type="auto"/>
+                  <w:tcW w:w="2968" w:type="dxa"/>
                   <w:tcBorders>
                     <w:top w:val="nil"/>
                     <w:left w:val="nil"/>
@@ -671,7 +682,7 @@
               </w:tc>
               <w:tc>
                 <w:tcPr>
-                  <w:tcW w:w="0" w:type="auto"/>
+                  <w:tcW w:w="2968" w:type="dxa"/>
                   <w:tcBorders>
                     <w:top w:val="nil"/>
                     <w:left w:val="nil"/>
@@ -731,7 +742,7 @@
             <w:tr>
               <w:trPr>
                 <w:gridAfter w:val="2"/>
-                <w:wAfter w:w="10382" w:type="dxa"/>
+                <w:wAfter w:w="9534" w:type="dxa"/>
                 <w:trHeight w:val="423"/>
               </w:trPr>
               <w:tc>
@@ -814,7 +825,7 @@
               </w:tc>
               <w:tc>
                 <w:tcPr>
-                  <w:tcW w:w="2535" w:type="dxa"/>
+                  <w:tcW w:w="2968" w:type="dxa"/>
                   <w:tcBorders>
                     <w:top w:val="nil"/>
                     <w:left w:val="nil"/>
@@ -838,7 +849,7 @@
               </w:tc>
               <w:tc>
                 <w:tcPr>
-                  <w:tcW w:w="7847" w:type="dxa"/>
+                  <w:tcW w:w="6566" w:type="dxa"/>
                   <w:tcBorders>
                     <w:top w:val="nil"/>
                     <w:left w:val="nil"/>
@@ -912,7 +923,7 @@
               </w:tc>
               <w:tc>
                 <w:tcPr>
-                  <w:tcW w:w="2535" w:type="dxa"/>
+                  <w:tcW w:w="2968" w:type="dxa"/>
                   <w:tcBorders>
                     <w:top w:val="nil"/>
                     <w:left w:val="nil"/>
@@ -936,7 +947,7 @@
               </w:tc>
               <w:tc>
                 <w:tcPr>
-                  <w:tcW w:w="7847" w:type="dxa"/>
+                  <w:tcW w:w="6566" w:type="dxa"/>
                   <w:tcBorders>
                     <w:top w:val="nil"/>
                     <w:left w:val="nil"/>
@@ -1010,7 +1021,7 @@
               </w:tc>
               <w:tc>
                 <w:tcPr>
-                  <w:tcW w:w="2535" w:type="dxa"/>
+                  <w:tcW w:w="2968" w:type="dxa"/>
                   <w:tcBorders>
                     <w:top w:val="nil"/>
                     <w:left w:val="nil"/>
@@ -1027,19 +1038,14 @@
                   <w:hideMark/>
                 </w:tcPr>
                 <w:p>
-                  <w:proofErr w:type="spellStart"/>
-                  <w:r>
-                    <w:t>ini</w:t>
-                  </w:r>
-                  <w:proofErr w:type="spellEnd"/>
-                  <w:r>
-                    <w:t>\Email.PRD.ini</w:t>
-                  </w:r>
-                </w:p>
-              </w:tc>
-              <w:tc>
-                <w:tcPr>
-                  <w:tcW w:w="7847" w:type="dxa"/>
+                  <w:r>
+                    <w:t>ini\Email.PRD.ini</w:t>
+                  </w:r>
+                </w:p>
+              </w:tc>
+              <w:tc>
+                <w:tcPr>
+                  <w:tcW w:w="6566" w:type="dxa"/>
                   <w:tcBorders>
                     <w:top w:val="nil"/>
                     <w:left w:val="nil"/>
@@ -1113,7 +1119,7 @@
               </w:tc>
               <w:tc>
                 <w:tcPr>
-                  <w:tcW w:w="2535" w:type="dxa"/>
+                  <w:tcW w:w="2968" w:type="dxa"/>
                   <w:tcBorders>
                     <w:top w:val="nil"/>
                     <w:left w:val="nil"/>
@@ -1137,7 +1143,7 @@
               </w:tc>
               <w:tc>
                 <w:tcPr>
-                  <w:tcW w:w="7847" w:type="dxa"/>
+                  <w:tcW w:w="6566" w:type="dxa"/>
                   <w:tcBorders>
                     <w:top w:val="nil"/>
                     <w:left w:val="nil"/>
@@ -1212,7 +1218,7 @@
               </w:tc>
               <w:tc>
                 <w:tcPr>
-                  <w:tcW w:w="2535" w:type="dxa"/>
+                  <w:tcW w:w="2968" w:type="dxa"/>
                   <w:tcBorders>
                     <w:top w:val="nil"/>
                     <w:left w:val="nil"/>
@@ -1236,7 +1242,7 @@
               </w:tc>
               <w:tc>
                 <w:tcPr>
-                  <w:tcW w:w="7847" w:type="dxa"/>
+                  <w:tcW w:w="6566" w:type="dxa"/>
                   <w:tcBorders>
                     <w:top w:val="nil"/>
                     <w:left w:val="nil"/>
@@ -1310,7 +1316,7 @@
               </w:tc>
               <w:tc>
                 <w:tcPr>
-                  <w:tcW w:w="2535" w:type="dxa"/>
+                  <w:tcW w:w="2968" w:type="dxa"/>
                   <w:tcBorders>
                     <w:top w:val="nil"/>
                     <w:left w:val="nil"/>
@@ -1334,7 +1340,7 @@
               </w:tc>
               <w:tc>
                 <w:tcPr>
-                  <w:tcW w:w="7847" w:type="dxa"/>
+                  <w:tcW w:w="6566" w:type="dxa"/>
                   <w:tcBorders>
                     <w:top w:val="nil"/>
                     <w:left w:val="nil"/>
@@ -1385,28 +1391,299 @@
                       <w:b/>
                       <w:bCs/>
                     </w:rPr>
-                    <w:t>&lt;</w:t>
-                  </w:r>
-                  <w:proofErr w:type="spellStart"/>
+                    <w:t>&lt;ExcelTemplate&gt;</w:t>
+                  </w:r>
+                </w:p>
+              </w:tc>
+            </w:tr>
+            <w:tr>
+              <w:tc>
+                <w:tcPr>
+                  <w:tcW w:w="0" w:type="auto"/>
+                  <w:vMerge w:val="restart"/>
+                  <w:tcBorders>
+                    <w:top w:val="nil"/>
+                    <w:left w:val="single" w:sz="8" w:space="0" w:color="FFFFFF"/>
+                    <w:bottom w:val="single" w:sz="8" w:space="0" w:color="FFFFFF"/>
+                    <w:right w:val="single" w:sz="8" w:space="0" w:color="FFFFFF"/>
+                  </w:tcBorders>
+                  <w:shd w:val="clear" w:color="auto" w:fill="000000"/>
+                  <w:tcMar>
+                    <w:top w:w="0" w:type="dxa"/>
+                    <w:left w:w="108" w:type="dxa"/>
+                    <w:bottom w:w="0" w:type="dxa"/>
+                    <w:right w:w="108" w:type="dxa"/>
+                  </w:tcMar>
+                  <w:hideMark/>
+                </w:tcPr>
+                <w:p>
+                  <w:pPr>
+                    <w:rPr>
+                      <w:b/>
+                      <w:bCs/>
+                      <w:color w:val="FFFFFF"/>
+                    </w:rPr>
+                  </w:pPr>
+                  <w:r>
+                    <w:rPr>
+                      <w:b/>
+                      <w:bCs/>
+                      <w:color w:val="FFFFFF"/>
+                    </w:rPr>
+                    <w:t>source\</w:t>
+                  </w:r>
+                </w:p>
+              </w:tc>
+              <w:tc>
+                <w:tcPr>
+                  <w:tcW w:w="4452" w:type="dxa"/>
+                  <w:gridSpan w:val="2"/>
+                  <w:tcBorders>
+                    <w:top w:val="nil"/>
+                    <w:left w:val="nil"/>
+                    <w:bottom w:val="single" w:sz="8" w:space="0" w:color="FFFFFF"/>
+                    <w:right w:val="single" w:sz="8" w:space="0" w:color="FFFFFF"/>
+                  </w:tcBorders>
+                  <w:shd w:val="clear" w:color="auto" w:fill="CCCCCC"/>
+                  <w:tcMar>
+                    <w:top w:w="0" w:type="dxa"/>
+                    <w:left w:w="108" w:type="dxa"/>
+                    <w:bottom w:w="0" w:type="dxa"/>
+                    <w:right w:w="108" w:type="dxa"/>
+                  </w:tcMar>
+                  <w:hideMark/>
+                </w:tcPr>
+                <w:p>
+                  <w:pPr>
+                    <w:rPr>
+                      <w:b/>
+                      <w:bCs/>
+                      <w:color w:val="FFFFFF"/>
+                    </w:rPr>
+                  </w:pPr>
+                </w:p>
+              </w:tc>
+              <w:tc>
+                <w:tcPr>
+                  <w:tcW w:w="6566" w:type="dxa"/>
+                  <w:vMerge w:val="restart"/>
+                  <w:tcBorders>
+                    <w:top w:val="nil"/>
+                    <w:left w:val="nil"/>
+                    <w:bottom w:val="single" w:sz="8" w:space="0" w:color="FFFFFF"/>
+                    <w:right w:val="single" w:sz="8" w:space="0" w:color="FFFFFF"/>
+                  </w:tcBorders>
+                  <w:shd w:val="clear" w:color="auto" w:fill="CCCCCC"/>
+                  <w:tcMar>
+                    <w:top w:w="0" w:type="dxa"/>
+                    <w:left w:w="108" w:type="dxa"/>
+                    <w:bottom w:w="0" w:type="dxa"/>
+                    <w:right w:w="108" w:type="dxa"/>
+                  </w:tcMar>
+                  <w:hideMark/>
+                </w:tcPr>
+                <w:p>
+                  <w:r>
+                    <w:t>Source of the accompanying libraries.</w:t>
+                  </w:r>
+                </w:p>
+              </w:tc>
+            </w:tr>
+            <w:tr>
+              <w:tc>
+                <w:tcPr>
+                  <w:tcW w:w="0" w:type="auto"/>
+                  <w:vMerge/>
+                  <w:tcBorders>
+                    <w:top w:val="nil"/>
+                    <w:left w:val="single" w:sz="8" w:space="0" w:color="FFFFFF"/>
+                    <w:bottom w:val="single" w:sz="8" w:space="0" w:color="FFFFFF"/>
+                    <w:right w:val="single" w:sz="8" w:space="0" w:color="FFFFFF"/>
+                  </w:tcBorders>
+                  <w:vAlign w:val="center"/>
+                  <w:hideMark/>
+                </w:tcPr>
+                <w:p>
+                  <w:pPr>
+                    <w:rPr>
+                      <w:b/>
+                      <w:bCs/>
+                      <w:color w:val="FFFFFF"/>
+                    </w:rPr>
+                  </w:pPr>
+                </w:p>
+              </w:tc>
+              <w:tc>
+                <w:tcPr>
+                  <w:tcW w:w="4452" w:type="dxa"/>
+                  <w:gridSpan w:val="2"/>
+                  <w:tcBorders>
+                    <w:top w:val="nil"/>
+                    <w:left w:val="nil"/>
+                    <w:bottom w:val="single" w:sz="8" w:space="0" w:color="FFFFFF"/>
+                    <w:right w:val="single" w:sz="8" w:space="0" w:color="FFFFFF"/>
+                  </w:tcBorders>
+                  <w:shd w:val="clear" w:color="auto" w:fill="999999"/>
+                  <w:tcMar>
+                    <w:top w:w="0" w:type="dxa"/>
+                    <w:left w:w="108" w:type="dxa"/>
+                    <w:bottom w:w="0" w:type="dxa"/>
+                    <w:right w:w="108" w:type="dxa"/>
+                  </w:tcMar>
+                  <w:hideMark/>
+                </w:tcPr>
+                <w:p>
+                  <w:r>
+                    <w:t>&lt;NugetRepoName</w:t>
+                  </w:r>
                   <w:r>
                     <w:rPr>
                       <w:rFonts w:hint="eastAsia"/>
-                      <w:b/>
-                      <w:bCs/>
-                    </w:rPr>
-                    <w:t>ExcelTemplate</w:t>
-                  </w:r>
-                  <w:proofErr w:type="spellEnd"/>
+                    </w:rPr>
+                    <w:t>_0</w:t>
+                  </w:r>
+                  <w:r>
+                    <w:t>&gt;.&lt;NugetPack</w:t>
+                  </w:r>
                   <w:r>
                     <w:rPr>
                       <w:rFonts w:hint="eastAsia"/>
-                      <w:b/>
-                      <w:bCs/>
-                    </w:rPr>
+                    </w:rPr>
+                    <w:t>age</w:t>
+                  </w:r>
+                  <w:r>
+                    <w:t>Version</w:t>
+                  </w:r>
+                  <w:r>
+                    <w:rPr>
+                      <w:rFonts w:hint="eastAsia"/>
+                    </w:rPr>
+                    <w:t>_0</w:t>
+                  </w:r>
+                  <w:r>
                     <w:t>&gt;</w:t>
+                  </w:r>
+                  <w:r>
+                    <w:t>.zip</w:t>
+                  </w:r>
+                </w:p>
+              </w:tc>
+              <w:tc>
+                <w:tcPr>
+                  <w:tcW w:w="6566" w:type="dxa"/>
+                  <w:vMerge/>
+                  <w:tcBorders>
+                    <w:top w:val="nil"/>
+                    <w:left w:val="nil"/>
+                    <w:bottom w:val="single" w:sz="8" w:space="0" w:color="FFFFFF"/>
+                    <w:right w:val="single" w:sz="8" w:space="0" w:color="FFFFFF"/>
+                  </w:tcBorders>
+                  <w:vAlign w:val="center"/>
+                  <w:hideMark/>
+                </w:tcPr>
+                <w:p/>
+              </w:tc>
+            </w:tr>
+            <w:tr>
+              <w:tc>
+                <w:tcPr>
+                  <w:tcW w:w="0" w:type="auto"/>
+                  <w:vMerge/>
+                  <w:tcBorders>
+                    <w:top w:val="nil"/>
+                    <w:left w:val="single" w:sz="8" w:space="0" w:color="FFFFFF"/>
+                    <w:bottom w:val="single" w:sz="8" w:space="0" w:color="FFFFFF"/>
+                    <w:right w:val="single" w:sz="8" w:space="0" w:color="FFFFFF"/>
+                  </w:tcBorders>
+                  <w:vAlign w:val="center"/>
+                </w:tcPr>
+                <w:p>
+                  <w:pPr>
+                    <w:rPr>
+                      <w:b/>
+                      <w:bCs/>
+                      <w:color w:val="FFFFFF"/>
+                    </w:rPr>
+                  </w:pPr>
+                </w:p>
+              </w:tc>
+              <w:tc>
+                <w:tcPr>
+                  <w:tcW w:w="4452" w:type="dxa"/>
+                  <w:gridSpan w:val="2"/>
+                  <w:tcBorders>
+                    <w:top w:val="nil"/>
+                    <w:left w:val="nil"/>
+                    <w:bottom w:val="single" w:sz="8" w:space="0" w:color="FFFFFF"/>
+                    <w:right w:val="single" w:sz="8" w:space="0" w:color="FFFFFF"/>
+                  </w:tcBorders>
+                  <w:shd w:val="clear" w:color="auto" w:fill="CCCCCC"/>
+                  <w:tcMar>
+                    <w:top w:w="0" w:type="dxa"/>
+                    <w:left w:w="108" w:type="dxa"/>
+                    <w:bottom w:w="0" w:type="dxa"/>
+                    <w:right w:w="108" w:type="dxa"/>
+                  </w:tcMar>
+                </w:tcPr>
+                <w:p>
+                  <w:r>
+                    <w:t>&lt;NugetRepoName</w:t>
+                  </w:r>
+                  <w:r>
+                    <w:rPr>
+                      <w:rFonts w:hint="eastAsia"/>
+                    </w:rPr>
+                    <w:t>_1</w:t>
+                  </w:r>
+                  <w:r>
+                    <w:t>&gt;.&lt;NugetPack</w:t>
+                  </w:r>
+                  <w:r>
+                    <w:rPr>
+                      <w:rFonts w:hint="eastAsia"/>
+                    </w:rPr>
+                    <w:t>age</w:t>
+                  </w:r>
+                  <w:r>
+                    <w:t>Version</w:t>
+                  </w:r>
+                  <w:r>
+                    <w:rPr>
+                      <w:rFonts w:hint="eastAsia"/>
+                    </w:rPr>
+                    <w:t>_1</w:t>
                   </w:r>
                   <w:bookmarkStart w:id="0" w:name="_GoBack"/>
                   <w:bookmarkEnd w:id="0"/>
+                  <w:r>
+                    <w:t>&gt;</w:t>
+                  </w:r>
+                  <w:r>
+                    <w:t>.zip</w:t>
+                  </w:r>
+                </w:p>
+              </w:tc>
+              <w:tc>
+                <w:tcPr>
+                  <w:tcW w:w="6566" w:type="dxa"/>
+                  <w:tcBorders>
+                    <w:top w:val="nil"/>
+                    <w:left w:val="nil"/>
+                    <w:bottom w:val="single" w:sz="8" w:space="0" w:color="FFFFFF"/>
+                    <w:right w:val="single" w:sz="8" w:space="0" w:color="FFFFFF"/>
+                  </w:tcBorders>
+                  <w:shd w:val="clear" w:color="auto" w:fill="CCCCCC"/>
+                  <w:tcMar>
+                    <w:top w:w="0" w:type="dxa"/>
+                    <w:left w:w="108" w:type="dxa"/>
+                    <w:bottom w:w="0" w:type="dxa"/>
+                    <w:right w:w="108" w:type="dxa"/>
+                  </w:tcMar>
+                </w:tcPr>
+                <w:p>
+                  <w:r>
+                    <w:t>Source of the accompanying libraries.</w:t>
+                  </w:r>
                 </w:p>
               </w:tc>
             </w:tr>
@@ -1414,20 +1691,14 @@
               <w:tc>
                 <w:tcPr>
                   <w:tcW w:w="0" w:type="auto"/>
-                  <w:vMerge w:val="restart"/>
+                  <w:vMerge/>
                   <w:tcBorders>
                     <w:top w:val="nil"/>
                     <w:left w:val="single" w:sz="8" w:space="0" w:color="FFFFFF"/>
                     <w:bottom w:val="single" w:sz="8" w:space="0" w:color="FFFFFF"/>
                     <w:right w:val="single" w:sz="8" w:space="0" w:color="FFFFFF"/>
                   </w:tcBorders>
-                  <w:shd w:val="clear" w:color="auto" w:fill="000000"/>
-                  <w:tcMar>
-                    <w:top w:w="0" w:type="dxa"/>
-                    <w:left w:w="108" w:type="dxa"/>
-                    <w:bottom w:w="0" w:type="dxa"/>
-                    <w:right w:w="108" w:type="dxa"/>
-                  </w:tcMar>
+                  <w:vAlign w:val="center"/>
                   <w:hideMark/>
                 </w:tcPr>
                 <w:p>
@@ -1438,191 +1709,11 @@
                       <w:color w:val="FFFFFF"/>
                     </w:rPr>
                   </w:pPr>
-                  <w:r>
-                    <w:rPr>
-                      <w:b/>
-                      <w:bCs/>
-                      <w:color w:val="FFFFFF"/>
-                    </w:rPr>
-                    <w:t>source\</w:t>
-                  </w:r>
-                </w:p>
-              </w:tc>
-              <w:tc>
-                <w:tcPr>
-                  <w:tcW w:w="3885" w:type="dxa"/>
-                  <w:gridSpan w:val="2"/>
-                  <w:tcBorders>
-                    <w:top w:val="nil"/>
-                    <w:left w:val="nil"/>
-                    <w:bottom w:val="single" w:sz="8" w:space="0" w:color="FFFFFF"/>
-                    <w:right w:val="single" w:sz="8" w:space="0" w:color="FFFFFF"/>
-                  </w:tcBorders>
-                  <w:shd w:val="clear" w:color="auto" w:fill="CCCCCC"/>
-                  <w:tcMar>
-                    <w:top w:w="0" w:type="dxa"/>
-                    <w:left w:w="108" w:type="dxa"/>
-                    <w:bottom w:w="0" w:type="dxa"/>
-                    <w:right w:w="108" w:type="dxa"/>
-                  </w:tcMar>
-                  <w:hideMark/>
-                </w:tcPr>
-                <w:p>
-                  <w:pPr>
-                    <w:rPr>
-                      <w:b/>
-                      <w:bCs/>
-                      <w:color w:val="FFFFFF"/>
-                    </w:rPr>
-                  </w:pPr>
-                </w:p>
-              </w:tc>
-              <w:tc>
-                <w:tcPr>
-                  <w:tcW w:w="7847" w:type="dxa"/>
-                  <w:vMerge w:val="restart"/>
-                  <w:tcBorders>
-                    <w:top w:val="nil"/>
-                    <w:left w:val="nil"/>
-                    <w:bottom w:val="single" w:sz="8" w:space="0" w:color="FFFFFF"/>
-                    <w:right w:val="single" w:sz="8" w:space="0" w:color="FFFFFF"/>
-                  </w:tcBorders>
-                  <w:shd w:val="clear" w:color="auto" w:fill="CCCCCC"/>
-                  <w:tcMar>
-                    <w:top w:w="0" w:type="dxa"/>
-                    <w:left w:w="108" w:type="dxa"/>
-                    <w:bottom w:w="0" w:type="dxa"/>
-                    <w:right w:w="108" w:type="dxa"/>
-                  </w:tcMar>
-                  <w:hideMark/>
-                </w:tcPr>
-                <w:p>
-                  <w:r>
-                    <w:t>Source of the accompanying libraries.</w:t>
-                  </w:r>
-                </w:p>
-              </w:tc>
-            </w:tr>
-            <w:tr>
-              <w:tc>
-                <w:tcPr>
-                  <w:tcW w:w="0" w:type="auto"/>
-                  <w:vMerge/>
-                  <w:tcBorders>
-                    <w:top w:val="nil"/>
-                    <w:left w:val="single" w:sz="8" w:space="0" w:color="FFFFFF"/>
-                    <w:bottom w:val="single" w:sz="8" w:space="0" w:color="FFFFFF"/>
-                    <w:right w:val="single" w:sz="8" w:space="0" w:color="FFFFFF"/>
-                  </w:tcBorders>
-                  <w:vAlign w:val="center"/>
-                  <w:hideMark/>
-                </w:tcPr>
-                <w:p>
-                  <w:pPr>
-                    <w:rPr>
-                      <w:b/>
-                      <w:bCs/>
-                      <w:color w:val="FFFFFF"/>
-                    </w:rPr>
-                  </w:pPr>
-                </w:p>
-              </w:tc>
-              <w:tc>
-                <w:tcPr>
-                  <w:tcW w:w="3885" w:type="dxa"/>
-                  <w:gridSpan w:val="2"/>
-                  <w:tcBorders>
-                    <w:top w:val="nil"/>
-                    <w:left w:val="nil"/>
-                    <w:bottom w:val="single" w:sz="8" w:space="0" w:color="FFFFFF"/>
-                    <w:right w:val="single" w:sz="8" w:space="0" w:color="FFFFFF"/>
-                  </w:tcBorders>
-                  <w:shd w:val="clear" w:color="auto" w:fill="999999"/>
-                  <w:tcMar>
-                    <w:top w:w="0" w:type="dxa"/>
-                    <w:left w:w="108" w:type="dxa"/>
-                    <w:bottom w:w="0" w:type="dxa"/>
-                    <w:right w:w="108" w:type="dxa"/>
-                  </w:tcMar>
-                  <w:hideMark/>
-                </w:tcPr>
-                <w:p>
-                  <w:r>
-                    <w:t>&lt;</w:t>
-                  </w:r>
-                  <w:proofErr w:type="spellStart"/>
-                  <w:r>
-                    <w:t>NugetRepoName</w:t>
-                  </w:r>
-                  <w:proofErr w:type="spellEnd"/>
-                  <w:r>
-                    <w:t>&gt;.&lt;</w:t>
-                  </w:r>
-                  <w:proofErr w:type="spellStart"/>
-                  <w:r>
-                    <w:t>NugetPack</w:t>
-                  </w:r>
-                  <w:r>
-                    <w:rPr>
-                      <w:rFonts w:hint="eastAsia"/>
-                    </w:rPr>
-                    <w:t>age</w:t>
-                  </w:r>
-                  <w:r>
-                    <w:t>Version</w:t>
-                  </w:r>
-                  <w:proofErr w:type="spellEnd"/>
-                  <w:r>
-                    <w:t>&gt;</w:t>
-                  </w:r>
-                  <w:r>
-                    <w:t>.zip</w:t>
-                  </w:r>
-                </w:p>
-              </w:tc>
-              <w:tc>
-                <w:tcPr>
-                  <w:tcW w:w="7847" w:type="dxa"/>
-                  <w:vMerge/>
-                  <w:tcBorders>
-                    <w:top w:val="nil"/>
-                    <w:left w:val="nil"/>
-                    <w:bottom w:val="single" w:sz="8" w:space="0" w:color="FFFFFF"/>
-                    <w:right w:val="single" w:sz="8" w:space="0" w:color="FFFFFF"/>
-                  </w:tcBorders>
-                  <w:vAlign w:val="center"/>
-                  <w:hideMark/>
-                </w:tcPr>
-                <w:p/>
-              </w:tc>
-            </w:tr>
-            <w:tr>
-              <w:tc>
-                <w:tcPr>
-                  <w:tcW w:w="0" w:type="auto"/>
-                  <w:vMerge/>
-                  <w:tcBorders>
-                    <w:top w:val="nil"/>
-                    <w:left w:val="single" w:sz="8" w:space="0" w:color="FFFFFF"/>
-                    <w:bottom w:val="single" w:sz="8" w:space="0" w:color="FFFFFF"/>
-                    <w:right w:val="single" w:sz="8" w:space="0" w:color="FFFFFF"/>
-                  </w:tcBorders>
-                  <w:vAlign w:val="center"/>
-                  <w:hideMark/>
-                </w:tcPr>
-                <w:p>
-                  <w:pPr>
-                    <w:rPr>
-                      <w:b/>
-                      <w:bCs/>
-                      <w:color w:val="FFFFFF"/>
-                    </w:rPr>
-                  </w:pPr>
-                </w:p>
-              </w:tc>
-              <w:tc>
-                <w:tcPr>
-                  <w:tcW w:w="3885" w:type="dxa"/>
+                </w:p>
+              </w:tc>
+              <w:tc>
+                <w:tcPr>
+                  <w:tcW w:w="4452" w:type="dxa"/>
                   <w:gridSpan w:val="2"/>
                   <w:vMerge w:val="restart"/>
                   <w:tcBorders>
@@ -1648,7 +1739,7 @@
               </w:tc>
               <w:tc>
                 <w:tcPr>
-                  <w:tcW w:w="7847" w:type="dxa"/>
+                  <w:tcW w:w="6566" w:type="dxa"/>
                   <w:tcBorders>
                     <w:top w:val="nil"/>
                     <w:left w:val="nil"/>
@@ -1691,33 +1782,7 @@
                       <w:b/>
                       <w:bCs/>
                     </w:rPr>
-                    <w:t>&lt;</w:t>
-                  </w:r>
-                  <w:proofErr w:type="spellStart"/>
-                  <w:r>
-                    <w:rPr>
-                      <w:rFonts w:hint="eastAsia"/>
-                      <w:b/>
-                      <w:bCs/>
-                    </w:rPr>
-                    <w:t>Previous</w:t>
-                  </w:r>
-                  <w:r>
-                    <w:rPr>
-                      <w:rFonts w:hint="eastAsia"/>
-                      <w:b/>
-                      <w:bCs/>
-                    </w:rPr>
-                    <w:t>Feature</w:t>
-                  </w:r>
-                  <w:proofErr w:type="spellEnd"/>
-                  <w:r>
-                    <w:rPr>
-                      <w:rFonts w:hint="eastAsia"/>
-                      <w:b/>
-                      <w:bCs/>
-                    </w:rPr>
-                    <w:t>&gt;</w:t>
+                    <w:t>&lt;PreviousFeature&gt;</w:t>
                   </w:r>
                 </w:p>
               </w:tc>
@@ -1748,7 +1813,7 @@
               </w:tc>
               <w:tc>
                 <w:tcPr>
-                  <w:tcW w:w="3885" w:type="dxa"/>
+                  <w:tcW w:w="4452" w:type="dxa"/>
                   <w:gridSpan w:val="2"/>
                   <w:vMerge/>
                   <w:tcBorders>
@@ -1764,7 +1829,7 @@
               </w:tc>
               <w:tc>
                 <w:tcPr>
-                  <w:tcW w:w="7847" w:type="dxa"/>
+                  <w:tcW w:w="6566" w:type="dxa"/>
                   <w:tcBorders>
                     <w:top w:val="nil"/>
                     <w:left w:val="nil"/>
@@ -1801,21 +1866,7 @@
                     <w:rPr>
                       <w:highlight w:val="yellow"/>
                     </w:rPr>
-                    <w:t xml:space="preserve">Please note that </w:t>
-                  </w:r>
-                  <w:proofErr w:type="spellStart"/>
-                  <w:r>
-                    <w:rPr>
-                      <w:highlight w:val="yellow"/>
-                    </w:rPr>
-                    <w:t>app.config</w:t>
-                  </w:r>
-                  <w:proofErr w:type="spellEnd"/>
-                  <w:r>
-                    <w:rPr>
-                      <w:highlight w:val="yellow"/>
-                    </w:rPr>
-                    <w:t xml:space="preserve"> still contains </w:t>
+                    <w:t xml:space="preserve">Please note that app.config still contains </w:t>
                   </w:r>
                   <w:r>
                     <w:rPr>
@@ -1854,25 +1905,7 @@
                       <w:b/>
                       <w:bCs/>
                     </w:rPr>
-                    <w:t>&lt;</w:t>
-                  </w:r>
-                  <w:proofErr w:type="spellStart"/>
-                  <w:r>
-                    <w:rPr>
-                      <w:rFonts w:hint="eastAsia"/>
-                      <w:b/>
-                      <w:bCs/>
-                    </w:rPr>
-                    <w:t>NewFeature</w:t>
-                  </w:r>
-                  <w:proofErr w:type="spellEnd"/>
-                  <w:r>
-                    <w:rPr>
-                      <w:rFonts w:hint="eastAsia"/>
-                      <w:b/>
-                      <w:bCs/>
-                    </w:rPr>
-                    <w:t>&gt;</w:t>
+                    <w:t>&lt;NewFeature&gt;</w:t>
                   </w:r>
                 </w:p>
               </w:tc>
@@ -1916,7 +1949,7 @@
               </w:tc>
               <w:tc>
                 <w:tcPr>
-                  <w:tcW w:w="3885" w:type="dxa"/>
+                  <w:tcW w:w="4452" w:type="dxa"/>
                   <w:gridSpan w:val="2"/>
                   <w:tcBorders>
                     <w:top w:val="nil"/>
@@ -1940,11 +1973,9 @@
                     </w:rPr>
                     <w:t>&lt;</w:t>
                   </w:r>
-                  <w:proofErr w:type="spellStart"/>
                   <w:r>
                     <w:t>DiffHTMLName</w:t>
                   </w:r>
-                  <w:proofErr w:type="spellEnd"/>
                   <w:r>
                     <w:rPr>
                       <w:rFonts w:hint="eastAsia"/>
@@ -1955,7 +1986,7 @@
               </w:tc>
               <w:tc>
                 <w:tcPr>
-                  <w:tcW w:w="7847" w:type="dxa"/>
+                  <w:tcW w:w="6566" w:type="dxa"/>
                   <w:tcBorders>
                     <w:top w:val="nil"/>
                     <w:left w:val="nil"/>
@@ -3024,7 +3055,7 @@
   <a:extraClrSchemeLst/>
   <a:extLst>
     <a:ext uri="{05A4C25C-085E-4340-85A3-A5531E510DB2}">
-      <thm15:themeFamily xmlns="" xmlns:thm15="http://schemas.microsoft.com/office/thememl/2012/main" name="Office Theme" id="{62F939B6-93AF-4DB8-9C6B-D6C7DFDC589F}" vid="{4A3C46E8-61CC-4603-A589-7422A47A8E4A}"/>
+      <thm15:themeFamily xmlns:thm15="http://schemas.microsoft.com/office/thememl/2012/main" xmlns="" name="Office Theme" id="{62F939B6-93AF-4DB8-9C6B-D6C7DFDC589F}" vid="{4A3C46E8-61CC-4603-A589-7422A47A8E4A}"/>
     </a:ext>
   </a:extLst>
 </a:theme>

</xml_diff>

<commit_message>
Merge changes from BX and clean up all unused import
</commit_message>
<xml_diff>
--- a/DevOps/Template/ImplementationFormTemplate.docx
+++ b/DevOps/Template/ImplementationFormTemplate.docx
@@ -1,6 +1,6 @@
 
 <file path=word/document.xml><?xml version="1.0" encoding="utf-8"?>
-<w:document xmlns:wpc="http://schemas.microsoft.com/office/word/2010/wordprocessingCanvas" xmlns:mc="http://schemas.openxmlformats.org/markup-compatibility/2006" xmlns:o="urn:schemas-microsoft-com:office:office" xmlns:r="http://schemas.openxmlformats.org/officeDocument/2006/relationships" xmlns:m="http://schemas.openxmlformats.org/officeDocument/2006/math" xmlns:v="urn:schemas-microsoft-com:vml" xmlns:wp14="http://schemas.microsoft.com/office/word/2010/wordprocessingDrawing" xmlns:wp="http://schemas.openxmlformats.org/drawingml/2006/wordprocessingDrawing" xmlns:w10="urn:schemas-microsoft-com:office:word" xmlns:w="http://schemas.openxmlformats.org/wordprocessingml/2006/main" xmlns:w14="http://schemas.microsoft.com/office/word/2010/wordml" xmlns:wpg="http://schemas.microsoft.com/office/word/2010/wordprocessingGroup" xmlns:wpi="http://schemas.microsoft.com/office/word/2010/wordprocessingInk" xmlns:wne="http://schemas.microsoft.com/office/word/2006/wordml" xmlns:wps="http://schemas.microsoft.com/office/word/2010/wordprocessingShape" mc:Ignorable="w14 wp14">
+<w:document xmlns:wpc="http://schemas.microsoft.com/office/word/2010/wordprocessingCanvas" xmlns:cx="http://schemas.microsoft.com/office/drawing/2014/chartex" xmlns:cx1="http://schemas.microsoft.com/office/drawing/2015/9/8/chartex" xmlns:mc="http://schemas.openxmlformats.org/markup-compatibility/2006" xmlns:o="urn:schemas-microsoft-com:office:office" xmlns:r="http://schemas.openxmlformats.org/officeDocument/2006/relationships" xmlns:m="http://schemas.openxmlformats.org/officeDocument/2006/math" xmlns:v="urn:schemas-microsoft-com:vml" xmlns:wp14="http://schemas.microsoft.com/office/word/2010/wordprocessingDrawing" xmlns:wp="http://schemas.openxmlformats.org/drawingml/2006/wordprocessingDrawing" xmlns:w10="urn:schemas-microsoft-com:office:word" xmlns:w="http://schemas.openxmlformats.org/wordprocessingml/2006/main" xmlns:w14="http://schemas.microsoft.com/office/word/2010/wordml" xmlns:w15="http://schemas.microsoft.com/office/word/2012/wordml" xmlns:w16se="http://schemas.microsoft.com/office/word/2015/wordml/symex" xmlns:wpg="http://schemas.microsoft.com/office/word/2010/wordprocessingGroup" xmlns:wpi="http://schemas.microsoft.com/office/word/2010/wordprocessingInk" xmlns:wne="http://schemas.microsoft.com/office/word/2006/wordml" xmlns:wps="http://schemas.microsoft.com/office/word/2010/wordprocessingShape" mc:Ignorable="w14 w15 w16se wp14">
   <w:body>
     <w:tbl>
       <w:tblPr>
@@ -58,9 +58,11 @@
               </w:rPr>
               <w:t>&lt;</w:t>
             </w:r>
+            <w:proofErr w:type="spellStart"/>
             <w:r>
               <w:t>PackageReleasePath</w:t>
             </w:r>
+            <w:proofErr w:type="spellEnd"/>
             <w:r>
               <w:rPr>
                 <w:rFonts w:hint="eastAsia"/>
@@ -73,9 +75,11 @@
               </w:rPr>
               <w:t>\&lt;</w:t>
             </w:r>
+            <w:proofErr w:type="spellStart"/>
             <w:r>
               <w:t>PackageName</w:t>
             </w:r>
+            <w:proofErr w:type="spellEnd"/>
             <w:r>
               <w:rPr>
                 <w:rFonts w:hint="eastAsia"/>
@@ -114,10 +118,10 @@
               <w:tblLook w:val="04A0" w:firstRow="1" w:lastRow="0" w:firstColumn="1" w:lastColumn="0" w:noHBand="0" w:noVBand="1"/>
             </w:tblPr>
             <w:tblGrid>
-              <w:gridCol w:w="1216"/>
-              <w:gridCol w:w="1484"/>
-              <w:gridCol w:w="3682"/>
-              <w:gridCol w:w="6566"/>
+              <w:gridCol w:w="1223"/>
+              <w:gridCol w:w="1568"/>
+              <w:gridCol w:w="3779"/>
+              <w:gridCol w:w="6378"/>
             </w:tblGrid>
             <w:tr>
               <w:tc>
@@ -405,9 +409,11 @@
                   <w:hideMark/>
                 </w:tcPr>
                 <w:p>
+                  <w:proofErr w:type="spellStart"/>
                   <w:r>
                     <w:t>GenXls.exe.config</w:t>
                   </w:r>
+                  <w:proofErr w:type="spellEnd"/>
                 </w:p>
               </w:tc>
               <w:tc>
@@ -1038,8 +1044,13 @@
                   <w:hideMark/>
                 </w:tcPr>
                 <w:p>
-                  <w:r>
-                    <w:t>ini\Email.PRD.ini</w:t>
+                  <w:proofErr w:type="spellStart"/>
+                  <w:r>
+                    <w:t>ini</w:t>
+                  </w:r>
+                  <w:proofErr w:type="spellEnd"/>
+                  <w:r>
+                    <w:t>\Email.PRD.ini</w:t>
                   </w:r>
                 </w:p>
               </w:tc>
@@ -1375,7 +1386,7 @@
                 </w:p>
                 <w:p>
                   <w:pPr>
-                    <w:pStyle w:val="a3"/>
+                    <w:pStyle w:val="ListParagraph"/>
                     <w:numPr>
                       <w:ilvl w:val="0"/>
                       <w:numId w:val="3"/>
@@ -1391,8 +1402,35 @@
                       <w:b/>
                       <w:bCs/>
                     </w:rPr>
-                    <w:t>&lt;ExcelTemplate&gt;</w:t>
-                  </w:r>
+                    <w:t>&lt;</w:t>
+                  </w:r>
+                  <w:proofErr w:type="spellStart"/>
+                  <w:r>
+                    <w:rPr>
+                      <w:rFonts w:hint="eastAsia"/>
+                      <w:b/>
+                      <w:bCs/>
+                    </w:rPr>
+                    <w:t>ExcelTemplate</w:t>
+                  </w:r>
+                  <w:r>
+                    <w:rPr>
+                      <w:b/>
+                      <w:bCs/>
+                    </w:rPr>
+                    <w:t>s</w:t>
+                  </w:r>
+                  <w:proofErr w:type="spellEnd"/>
+                  <w:r>
+                    <w:rPr>
+                      <w:rFonts w:hint="eastAsia"/>
+                      <w:b/>
+                      <w:bCs/>
+                    </w:rPr>
+                    <w:t>&gt;</w:t>
+                  </w:r>
+                  <w:bookmarkStart w:id="0" w:name="_GoBack"/>
+                  <w:bookmarkEnd w:id="0"/>
                 </w:p>
               </w:tc>
             </w:tr>
@@ -1653,8 +1691,6 @@
                     </w:rPr>
                     <w:t>_1</w:t>
                   </w:r>
-                  <w:bookmarkStart w:id="0" w:name="_GoBack"/>
-                  <w:bookmarkEnd w:id="0"/>
                   <w:r>
                     <w:t>&gt;</w:t>
                   </w:r>
@@ -1733,7 +1769,23 @@
                 </w:tcPr>
                 <w:p>
                   <w:r>
-                    <w:t>&lt;ProgramName&gt;.&lt;RepoLatestHash&gt;.zip</w:t>
+                    <w:t>&lt;</w:t>
+                  </w:r>
+                  <w:proofErr w:type="spellStart"/>
+                  <w:r>
+                    <w:t>ProgramName</w:t>
+                  </w:r>
+                  <w:proofErr w:type="spellEnd"/>
+                  <w:r>
+                    <w:t>&gt;.&lt;</w:t>
+                  </w:r>
+                  <w:proofErr w:type="spellStart"/>
+                  <w:r>
+                    <w:t>RepoLatestHash</w:t>
+                  </w:r>
+                  <w:proofErr w:type="spellEnd"/>
+                  <w:r>
+                    <w:t>&gt;.zip</w:t>
                   </w:r>
                 </w:p>
               </w:tc>
@@ -1782,7 +1834,32 @@
                       <w:b/>
                       <w:bCs/>
                     </w:rPr>
-                    <w:t>&lt;PreviousFeature&gt;</w:t>
+                    <w:t>&lt;</w:t>
+                  </w:r>
+                  <w:proofErr w:type="spellStart"/>
+                  <w:r>
+                    <w:rPr>
+                      <w:rFonts w:hint="eastAsia"/>
+                      <w:b/>
+                      <w:bCs/>
+                    </w:rPr>
+                    <w:t>PreviousFeature</w:t>
+                  </w:r>
+                  <w:r>
+                    <w:rPr>
+                      <w:b/>
+                      <w:bCs/>
+                    </w:rPr>
+                    <w:t>s</w:t>
+                  </w:r>
+                  <w:proofErr w:type="spellEnd"/>
+                  <w:r>
+                    <w:rPr>
+                      <w:rFonts w:hint="eastAsia"/>
+                      <w:b/>
+                      <w:bCs/>
+                    </w:rPr>
+                    <w:t>&gt;</w:t>
                   </w:r>
                 </w:p>
               </w:tc>
@@ -1866,7 +1943,21 @@
                     <w:rPr>
                       <w:highlight w:val="yellow"/>
                     </w:rPr>
-                    <w:t xml:space="preserve">Please note that app.config still contains </w:t>
+                    <w:t xml:space="preserve">Please note that </w:t>
+                  </w:r>
+                  <w:proofErr w:type="spellStart"/>
+                  <w:r>
+                    <w:rPr>
+                      <w:highlight w:val="yellow"/>
+                    </w:rPr>
+                    <w:t>app.config</w:t>
+                  </w:r>
+                  <w:proofErr w:type="spellEnd"/>
+                  <w:r>
+                    <w:rPr>
+                      <w:highlight w:val="yellow"/>
+                    </w:rPr>
+                    <w:t xml:space="preserve"> still contains </w:t>
                   </w:r>
                   <w:r>
                     <w:rPr>
@@ -1905,7 +1996,32 @@
                       <w:b/>
                       <w:bCs/>
                     </w:rPr>
-                    <w:t>&lt;NewFeature&gt;</w:t>
+                    <w:t>&lt;</w:t>
+                  </w:r>
+                  <w:proofErr w:type="spellStart"/>
+                  <w:r>
+                    <w:rPr>
+                      <w:rFonts w:hint="eastAsia"/>
+                      <w:b/>
+                      <w:bCs/>
+                    </w:rPr>
+                    <w:t>NewFeature</w:t>
+                  </w:r>
+                  <w:r>
+                    <w:rPr>
+                      <w:b/>
+                      <w:bCs/>
+                    </w:rPr>
+                    <w:t>s</w:t>
+                  </w:r>
+                  <w:proofErr w:type="spellEnd"/>
+                  <w:r>
+                    <w:rPr>
+                      <w:rFonts w:hint="eastAsia"/>
+                      <w:b/>
+                      <w:bCs/>
+                    </w:rPr>
+                    <w:t>&gt;</w:t>
                   </w:r>
                 </w:p>
               </w:tc>
@@ -1973,9 +2089,11 @@
                     </w:rPr>
                     <w:t>&lt;</w:t>
                   </w:r>
+                  <w:proofErr w:type="spellStart"/>
                   <w:r>
                     <w:t>DiffHTMLName</w:t>
                   </w:r>
+                  <w:proofErr w:type="spellEnd"/>
                   <w:r>
                     <w:rPr>
                       <w:rFonts w:hint="eastAsia"/>
@@ -2034,8 +2152,8 @@
 </file>
 
 <file path=word/numbering.xml><?xml version="1.0" encoding="utf-8"?>
-<w:numbering xmlns:wpc="http://schemas.microsoft.com/office/word/2010/wordprocessingCanvas" xmlns:mc="http://schemas.openxmlformats.org/markup-compatibility/2006" xmlns:o="urn:schemas-microsoft-com:office:office" xmlns:r="http://schemas.openxmlformats.org/officeDocument/2006/relationships" xmlns:m="http://schemas.openxmlformats.org/officeDocument/2006/math" xmlns:v="urn:schemas-microsoft-com:vml" xmlns:wp14="http://schemas.microsoft.com/office/word/2010/wordprocessingDrawing" xmlns:wp="http://schemas.openxmlformats.org/drawingml/2006/wordprocessingDrawing" xmlns:w10="urn:schemas-microsoft-com:office:word" xmlns:w="http://schemas.openxmlformats.org/wordprocessingml/2006/main" xmlns:w14="http://schemas.microsoft.com/office/word/2010/wordml" xmlns:wpg="http://schemas.microsoft.com/office/word/2010/wordprocessingGroup" xmlns:wpi="http://schemas.microsoft.com/office/word/2010/wordprocessingInk" xmlns:wne="http://schemas.microsoft.com/office/word/2006/wordml" xmlns:wps="http://schemas.microsoft.com/office/word/2010/wordprocessingShape" mc:Ignorable="w14 wp14">
-  <w:abstractNum w:abstractNumId="0">
+<w:numbering xmlns:wpc="http://schemas.microsoft.com/office/word/2010/wordprocessingCanvas" xmlns:cx="http://schemas.microsoft.com/office/drawing/2014/chartex" xmlns:cx1="http://schemas.microsoft.com/office/drawing/2015/9/8/chartex" xmlns:mc="http://schemas.openxmlformats.org/markup-compatibility/2006" xmlns:o="urn:schemas-microsoft-com:office:office" xmlns:r="http://schemas.openxmlformats.org/officeDocument/2006/relationships" xmlns:m="http://schemas.openxmlformats.org/officeDocument/2006/math" xmlns:v="urn:schemas-microsoft-com:vml" xmlns:wp14="http://schemas.microsoft.com/office/word/2010/wordprocessingDrawing" xmlns:wp="http://schemas.openxmlformats.org/drawingml/2006/wordprocessingDrawing" xmlns:w10="urn:schemas-microsoft-com:office:word" xmlns:w="http://schemas.openxmlformats.org/wordprocessingml/2006/main" xmlns:w14="http://schemas.microsoft.com/office/word/2010/wordml" xmlns:w15="http://schemas.microsoft.com/office/word/2012/wordml" xmlns:w16se="http://schemas.microsoft.com/office/word/2015/wordml/symex" xmlns:wpg="http://schemas.microsoft.com/office/word/2010/wordprocessingGroup" xmlns:wpi="http://schemas.microsoft.com/office/word/2010/wordprocessingInk" xmlns:wne="http://schemas.microsoft.com/office/word/2006/wordml" xmlns:wps="http://schemas.microsoft.com/office/word/2010/wordprocessingShape" mc:Ignorable="w14 w15 w16se wp14">
+  <w:abstractNum w:abstractNumId="0" w15:restartNumberingAfterBreak="0">
     <w:nsid w:val="11AF084A"/>
     <w:multiLevelType w:val="hybridMultilevel"/>
     <w:tmpl w:val="E460E454"/>
@@ -2121,7 +2239,7 @@
       </w:pPr>
     </w:lvl>
   </w:abstractNum>
-  <w:abstractNum w:abstractNumId="1">
+  <w:abstractNum w:abstractNumId="1" w15:restartNumberingAfterBreak="0">
     <w:nsid w:val="3FA677EE"/>
     <w:multiLevelType w:val="hybridMultilevel"/>
     <w:tmpl w:val="78A279FC"/>
@@ -2207,7 +2325,7 @@
       </w:pPr>
     </w:lvl>
   </w:abstractNum>
-  <w:abstractNum w:abstractNumId="2">
+  <w:abstractNum w:abstractNumId="2" w15:restartNumberingAfterBreak="0">
     <w:nsid w:val="480E7ADC"/>
     <w:multiLevelType w:val="hybridMultilevel"/>
     <w:tmpl w:val="78A279FC"/>
@@ -2387,7 +2505,7 @@
 </file>
 
 <file path=word/styles.xml><?xml version="1.0" encoding="utf-8"?>
-<w:styles xmlns:mc="http://schemas.openxmlformats.org/markup-compatibility/2006" xmlns:r="http://schemas.openxmlformats.org/officeDocument/2006/relationships" xmlns:w="http://schemas.openxmlformats.org/wordprocessingml/2006/main" xmlns:w14="http://schemas.microsoft.com/office/word/2010/wordml" mc:Ignorable="w14">
+<w:styles xmlns:mc="http://schemas.openxmlformats.org/markup-compatibility/2006" xmlns:r="http://schemas.openxmlformats.org/officeDocument/2006/relationships" xmlns:w="http://schemas.openxmlformats.org/wordprocessingml/2006/main" xmlns:w14="http://schemas.microsoft.com/office/word/2010/wordml" xmlns:w15="http://schemas.microsoft.com/office/word/2012/wordml" xmlns:w16se="http://schemas.microsoft.com/office/word/2015/wordml/symex" mc:Ignorable="w14 w15 w16se">
   <w:docDefaults>
     <w:rPrDefault>
       <w:rPr>
@@ -2403,146 +2521,380 @@
       </w:pPr>
     </w:pPrDefault>
   </w:docDefaults>
-  <w:latentStyles w:defLockedState="0" w:defUIPriority="99" w:defSemiHidden="1" w:defUnhideWhenUsed="1" w:defQFormat="0" w:count="267">
-    <w:lsdException w:name="Normal" w:semiHidden="0" w:uiPriority="0" w:unhideWhenUsed="0" w:qFormat="1"/>
-    <w:lsdException w:name="heading 1" w:semiHidden="0" w:uiPriority="9" w:unhideWhenUsed="0" w:qFormat="1"/>
-    <w:lsdException w:name="heading 2" w:uiPriority="9" w:qFormat="1"/>
-    <w:lsdException w:name="heading 3" w:uiPriority="9" w:qFormat="1"/>
-    <w:lsdException w:name="heading 4" w:uiPriority="9" w:qFormat="1"/>
-    <w:lsdException w:name="heading 5" w:uiPriority="9" w:qFormat="1"/>
-    <w:lsdException w:name="heading 6" w:uiPriority="9" w:qFormat="1"/>
-    <w:lsdException w:name="heading 7" w:uiPriority="9" w:qFormat="1"/>
-    <w:lsdException w:name="heading 8" w:uiPriority="9" w:qFormat="1"/>
-    <w:lsdException w:name="heading 9" w:uiPriority="9" w:qFormat="1"/>
-    <w:lsdException w:name="toc 1" w:uiPriority="39"/>
-    <w:lsdException w:name="toc 2" w:uiPriority="39"/>
-    <w:lsdException w:name="toc 3" w:uiPriority="39"/>
-    <w:lsdException w:name="toc 4" w:uiPriority="39"/>
-    <w:lsdException w:name="toc 5" w:uiPriority="39"/>
-    <w:lsdException w:name="toc 6" w:uiPriority="39"/>
-    <w:lsdException w:name="toc 7" w:uiPriority="39"/>
-    <w:lsdException w:name="toc 8" w:uiPriority="39"/>
-    <w:lsdException w:name="toc 9" w:uiPriority="39"/>
-    <w:lsdException w:name="caption" w:uiPriority="35" w:qFormat="1"/>
-    <w:lsdException w:name="Title" w:semiHidden="0" w:uiPriority="10" w:unhideWhenUsed="0" w:qFormat="1"/>
-    <w:lsdException w:name="Default Paragraph Font" w:uiPriority="1"/>
-    <w:lsdException w:name="Subtitle" w:semiHidden="0" w:uiPriority="11" w:unhideWhenUsed="0" w:qFormat="1"/>
-    <w:lsdException w:name="Strong" w:semiHidden="0" w:uiPriority="22" w:unhideWhenUsed="0" w:qFormat="1"/>
-    <w:lsdException w:name="Emphasis" w:semiHidden="0" w:uiPriority="20" w:unhideWhenUsed="0" w:qFormat="1"/>
-    <w:lsdException w:name="Table Grid" w:semiHidden="0" w:uiPriority="39" w:unhideWhenUsed="0"/>
-    <w:lsdException w:name="Placeholder Text" w:unhideWhenUsed="0"/>
-    <w:lsdException w:name="No Spacing" w:semiHidden="0" w:uiPriority="1" w:unhideWhenUsed="0" w:qFormat="1"/>
-    <w:lsdException w:name="Light Shading" w:semiHidden="0" w:uiPriority="60" w:unhideWhenUsed="0"/>
-    <w:lsdException w:name="Light List" w:semiHidden="0" w:uiPriority="61" w:unhideWhenUsed="0"/>
-    <w:lsdException w:name="Light Grid" w:semiHidden="0" w:uiPriority="62" w:unhideWhenUsed="0"/>
-    <w:lsdException w:name="Medium Shading 1" w:semiHidden="0" w:uiPriority="63" w:unhideWhenUsed="0"/>
-    <w:lsdException w:name="Medium Shading 2" w:semiHidden="0" w:uiPriority="64" w:unhideWhenUsed="0"/>
-    <w:lsdException w:name="Medium List 1" w:semiHidden="0" w:uiPriority="65" w:unhideWhenUsed="0"/>
-    <w:lsdException w:name="Medium List 2" w:semiHidden="0" w:uiPriority="66" w:unhideWhenUsed="0"/>
-    <w:lsdException w:name="Medium Grid 1" w:semiHidden="0" w:uiPriority="67" w:unhideWhenUsed="0"/>
-    <w:lsdException w:name="Medium Grid 2" w:semiHidden="0" w:uiPriority="68" w:unhideWhenUsed="0"/>
-    <w:lsdException w:name="Medium Grid 3" w:semiHidden="0" w:uiPriority="69" w:unhideWhenUsed="0"/>
-    <w:lsdException w:name="Dark List" w:semiHidden="0" w:uiPriority="70" w:unhideWhenUsed="0"/>
-    <w:lsdException w:name="Colorful Shading" w:semiHidden="0" w:uiPriority="71" w:unhideWhenUsed="0"/>
-    <w:lsdException w:name="Colorful List" w:semiHidden="0" w:uiPriority="72" w:unhideWhenUsed="0"/>
-    <w:lsdException w:name="Colorful Grid" w:semiHidden="0" w:uiPriority="73" w:unhideWhenUsed="0"/>
-    <w:lsdException w:name="Light Shading Accent 1" w:semiHidden="0" w:uiPriority="60" w:unhideWhenUsed="0"/>
-    <w:lsdException w:name="Light List Accent 1" w:semiHidden="0" w:uiPriority="61" w:unhideWhenUsed="0"/>
-    <w:lsdException w:name="Light Grid Accent 1" w:semiHidden="0" w:uiPriority="62" w:unhideWhenUsed="0"/>
-    <w:lsdException w:name="Medium Shading 1 Accent 1" w:semiHidden="0" w:uiPriority="63" w:unhideWhenUsed="0"/>
-    <w:lsdException w:name="Medium Shading 2 Accent 1" w:semiHidden="0" w:uiPriority="64" w:unhideWhenUsed="0"/>
-    <w:lsdException w:name="Medium List 1 Accent 1" w:semiHidden="0" w:uiPriority="65" w:unhideWhenUsed="0"/>
-    <w:lsdException w:name="Revision" w:unhideWhenUsed="0"/>
-    <w:lsdException w:name="List Paragraph" w:semiHidden="0" w:uiPriority="34" w:unhideWhenUsed="0" w:qFormat="1"/>
-    <w:lsdException w:name="Quote" w:semiHidden="0" w:uiPriority="29" w:unhideWhenUsed="0" w:qFormat="1"/>
-    <w:lsdException w:name="Intense Quote" w:semiHidden="0" w:uiPriority="30" w:unhideWhenUsed="0" w:qFormat="1"/>
-    <w:lsdException w:name="Medium List 2 Accent 1" w:semiHidden="0" w:uiPriority="66" w:unhideWhenUsed="0"/>
-    <w:lsdException w:name="Medium Grid 1 Accent 1" w:semiHidden="0" w:uiPriority="67" w:unhideWhenUsed="0"/>
-    <w:lsdException w:name="Medium Grid 2 Accent 1" w:semiHidden="0" w:uiPriority="68" w:unhideWhenUsed="0"/>
-    <w:lsdException w:name="Medium Grid 3 Accent 1" w:semiHidden="0" w:uiPriority="69" w:unhideWhenUsed="0"/>
-    <w:lsdException w:name="Dark List Accent 1" w:semiHidden="0" w:uiPriority="70" w:unhideWhenUsed="0"/>
-    <w:lsdException w:name="Colorful Shading Accent 1" w:semiHidden="0" w:uiPriority="71" w:unhideWhenUsed="0"/>
-    <w:lsdException w:name="Colorful List Accent 1" w:semiHidden="0" w:uiPriority="72" w:unhideWhenUsed="0"/>
-    <w:lsdException w:name="Colorful Grid Accent 1" w:semiHidden="0" w:uiPriority="73" w:unhideWhenUsed="0"/>
-    <w:lsdException w:name="Light Shading Accent 2" w:semiHidden="0" w:uiPriority="60" w:unhideWhenUsed="0"/>
-    <w:lsdException w:name="Light List Accent 2" w:semiHidden="0" w:uiPriority="61" w:unhideWhenUsed="0"/>
-    <w:lsdException w:name="Light Grid Accent 2" w:semiHidden="0" w:uiPriority="62" w:unhideWhenUsed="0"/>
-    <w:lsdException w:name="Medium Shading 1 Accent 2" w:semiHidden="0" w:uiPriority="63" w:unhideWhenUsed="0"/>
-    <w:lsdException w:name="Medium Shading 2 Accent 2" w:semiHidden="0" w:uiPriority="64" w:unhideWhenUsed="0"/>
-    <w:lsdException w:name="Medium List 1 Accent 2" w:semiHidden="0" w:uiPriority="65" w:unhideWhenUsed="0"/>
-    <w:lsdException w:name="Medium List 2 Accent 2" w:semiHidden="0" w:uiPriority="66" w:unhideWhenUsed="0"/>
-    <w:lsdException w:name="Medium Grid 1 Accent 2" w:semiHidden="0" w:uiPriority="67" w:unhideWhenUsed="0"/>
-    <w:lsdException w:name="Medium Grid 2 Accent 2" w:semiHidden="0" w:uiPriority="68" w:unhideWhenUsed="0"/>
-    <w:lsdException w:name="Medium Grid 3 Accent 2" w:semiHidden="0" w:uiPriority="69" w:unhideWhenUsed="0"/>
-    <w:lsdException w:name="Dark List Accent 2" w:semiHidden="0" w:uiPriority="70" w:unhideWhenUsed="0"/>
-    <w:lsdException w:name="Colorful Shading Accent 2" w:semiHidden="0" w:uiPriority="71" w:unhideWhenUsed="0"/>
-    <w:lsdException w:name="Colorful List Accent 2" w:semiHidden="0" w:uiPriority="72" w:unhideWhenUsed="0"/>
-    <w:lsdException w:name="Colorful Grid Accent 2" w:semiHidden="0" w:uiPriority="73" w:unhideWhenUsed="0"/>
-    <w:lsdException w:name="Light Shading Accent 3" w:semiHidden="0" w:uiPriority="60" w:unhideWhenUsed="0"/>
-    <w:lsdException w:name="Light List Accent 3" w:semiHidden="0" w:uiPriority="61" w:unhideWhenUsed="0"/>
-    <w:lsdException w:name="Light Grid Accent 3" w:semiHidden="0" w:uiPriority="62" w:unhideWhenUsed="0"/>
-    <w:lsdException w:name="Medium Shading 1 Accent 3" w:semiHidden="0" w:uiPriority="63" w:unhideWhenUsed="0"/>
-    <w:lsdException w:name="Medium Shading 2 Accent 3" w:semiHidden="0" w:uiPriority="64" w:unhideWhenUsed="0"/>
-    <w:lsdException w:name="Medium List 1 Accent 3" w:semiHidden="0" w:uiPriority="65" w:unhideWhenUsed="0"/>
-    <w:lsdException w:name="Medium List 2 Accent 3" w:semiHidden="0" w:uiPriority="66" w:unhideWhenUsed="0"/>
-    <w:lsdException w:name="Medium Grid 1 Accent 3" w:semiHidden="0" w:uiPriority="67" w:unhideWhenUsed="0"/>
-    <w:lsdException w:name="Medium Grid 2 Accent 3" w:semiHidden="0" w:uiPriority="68" w:unhideWhenUsed="0"/>
-    <w:lsdException w:name="Medium Grid 3 Accent 3" w:semiHidden="0" w:uiPriority="69" w:unhideWhenUsed="0"/>
-    <w:lsdException w:name="Dark List Accent 3" w:semiHidden="0" w:uiPriority="70" w:unhideWhenUsed="0"/>
-    <w:lsdException w:name="Colorful Shading Accent 3" w:semiHidden="0" w:uiPriority="71" w:unhideWhenUsed="0"/>
-    <w:lsdException w:name="Colorful List Accent 3" w:semiHidden="0" w:uiPriority="72" w:unhideWhenUsed="0"/>
-    <w:lsdException w:name="Colorful Grid Accent 3" w:semiHidden="0" w:uiPriority="73" w:unhideWhenUsed="0"/>
-    <w:lsdException w:name="Light Shading Accent 4" w:semiHidden="0" w:uiPriority="60" w:unhideWhenUsed="0"/>
-    <w:lsdException w:name="Light List Accent 4" w:semiHidden="0" w:uiPriority="61" w:unhideWhenUsed="0"/>
-    <w:lsdException w:name="Light Grid Accent 4" w:semiHidden="0" w:uiPriority="62" w:unhideWhenUsed="0"/>
-    <w:lsdException w:name="Medium Shading 1 Accent 4" w:semiHidden="0" w:uiPriority="63" w:unhideWhenUsed="0"/>
-    <w:lsdException w:name="Medium Shading 2 Accent 4" w:semiHidden="0" w:uiPriority="64" w:unhideWhenUsed="0"/>
-    <w:lsdException w:name="Medium List 1 Accent 4" w:semiHidden="0" w:uiPriority="65" w:unhideWhenUsed="0"/>
-    <w:lsdException w:name="Medium List 2 Accent 4" w:semiHidden="0" w:uiPriority="66" w:unhideWhenUsed="0"/>
-    <w:lsdException w:name="Medium Grid 1 Accent 4" w:semiHidden="0" w:uiPriority="67" w:unhideWhenUsed="0"/>
-    <w:lsdException w:name="Medium Grid 2 Accent 4" w:semiHidden="0" w:uiPriority="68" w:unhideWhenUsed="0"/>
-    <w:lsdException w:name="Medium Grid 3 Accent 4" w:semiHidden="0" w:uiPriority="69" w:unhideWhenUsed="0"/>
-    <w:lsdException w:name="Dark List Accent 4" w:semiHidden="0" w:uiPriority="70" w:unhideWhenUsed="0"/>
-    <w:lsdException w:name="Colorful Shading Accent 4" w:semiHidden="0" w:uiPriority="71" w:unhideWhenUsed="0"/>
-    <w:lsdException w:name="Colorful List Accent 4" w:semiHidden="0" w:uiPriority="72" w:unhideWhenUsed="0"/>
-    <w:lsdException w:name="Colorful Grid Accent 4" w:semiHidden="0" w:uiPriority="73" w:unhideWhenUsed="0"/>
-    <w:lsdException w:name="Light Shading Accent 5" w:semiHidden="0" w:uiPriority="60" w:unhideWhenUsed="0"/>
-    <w:lsdException w:name="Light List Accent 5" w:semiHidden="0" w:uiPriority="61" w:unhideWhenUsed="0"/>
-    <w:lsdException w:name="Light Grid Accent 5" w:semiHidden="0" w:uiPriority="62" w:unhideWhenUsed="0"/>
-    <w:lsdException w:name="Medium Shading 1 Accent 5" w:semiHidden="0" w:uiPriority="63" w:unhideWhenUsed="0"/>
-    <w:lsdException w:name="Medium Shading 2 Accent 5" w:semiHidden="0" w:uiPriority="64" w:unhideWhenUsed="0"/>
-    <w:lsdException w:name="Medium List 1 Accent 5" w:semiHidden="0" w:uiPriority="65" w:unhideWhenUsed="0"/>
-    <w:lsdException w:name="Medium List 2 Accent 5" w:semiHidden="0" w:uiPriority="66" w:unhideWhenUsed="0"/>
-    <w:lsdException w:name="Medium Grid 1 Accent 5" w:semiHidden="0" w:uiPriority="67" w:unhideWhenUsed="0"/>
-    <w:lsdException w:name="Medium Grid 2 Accent 5" w:semiHidden="0" w:uiPriority="68" w:unhideWhenUsed="0"/>
-    <w:lsdException w:name="Medium Grid 3 Accent 5" w:semiHidden="0" w:uiPriority="69" w:unhideWhenUsed="0"/>
-    <w:lsdException w:name="Dark List Accent 5" w:semiHidden="0" w:uiPriority="70" w:unhideWhenUsed="0"/>
-    <w:lsdException w:name="Colorful Shading Accent 5" w:semiHidden="0" w:uiPriority="71" w:unhideWhenUsed="0"/>
-    <w:lsdException w:name="Colorful List Accent 5" w:semiHidden="0" w:uiPriority="72" w:unhideWhenUsed="0"/>
-    <w:lsdException w:name="Colorful Grid Accent 5" w:semiHidden="0" w:uiPriority="73" w:unhideWhenUsed="0"/>
-    <w:lsdException w:name="Light Shading Accent 6" w:semiHidden="0" w:uiPriority="60" w:unhideWhenUsed="0"/>
-    <w:lsdException w:name="Light List Accent 6" w:semiHidden="0" w:uiPriority="61" w:unhideWhenUsed="0"/>
-    <w:lsdException w:name="Light Grid Accent 6" w:semiHidden="0" w:uiPriority="62" w:unhideWhenUsed="0"/>
-    <w:lsdException w:name="Medium Shading 1 Accent 6" w:semiHidden="0" w:uiPriority="63" w:unhideWhenUsed="0"/>
-    <w:lsdException w:name="Medium Shading 2 Accent 6" w:semiHidden="0" w:uiPriority="64" w:unhideWhenUsed="0"/>
-    <w:lsdException w:name="Medium List 1 Accent 6" w:semiHidden="0" w:uiPriority="65" w:unhideWhenUsed="0"/>
-    <w:lsdException w:name="Medium List 2 Accent 6" w:semiHidden="0" w:uiPriority="66" w:unhideWhenUsed="0"/>
-    <w:lsdException w:name="Medium Grid 1 Accent 6" w:semiHidden="0" w:uiPriority="67" w:unhideWhenUsed="0"/>
-    <w:lsdException w:name="Medium Grid 2 Accent 6" w:semiHidden="0" w:uiPriority="68" w:unhideWhenUsed="0"/>
-    <w:lsdException w:name="Medium Grid 3 Accent 6" w:semiHidden="0" w:uiPriority="69" w:unhideWhenUsed="0"/>
-    <w:lsdException w:name="Dark List Accent 6" w:semiHidden="0" w:uiPriority="70" w:unhideWhenUsed="0"/>
-    <w:lsdException w:name="Colorful Shading Accent 6" w:semiHidden="0" w:uiPriority="71" w:unhideWhenUsed="0"/>
-    <w:lsdException w:name="Colorful List Accent 6" w:semiHidden="0" w:uiPriority="72" w:unhideWhenUsed="0"/>
-    <w:lsdException w:name="Colorful Grid Accent 6" w:semiHidden="0" w:uiPriority="73" w:unhideWhenUsed="0"/>
-    <w:lsdException w:name="Subtle Emphasis" w:semiHidden="0" w:uiPriority="19" w:unhideWhenUsed="0" w:qFormat="1"/>
-    <w:lsdException w:name="Intense Emphasis" w:semiHidden="0" w:uiPriority="21" w:unhideWhenUsed="0" w:qFormat="1"/>
-    <w:lsdException w:name="Subtle Reference" w:semiHidden="0" w:uiPriority="31" w:unhideWhenUsed="0" w:qFormat="1"/>
-    <w:lsdException w:name="Intense Reference" w:semiHidden="0" w:uiPriority="32" w:unhideWhenUsed="0" w:qFormat="1"/>
-    <w:lsdException w:name="Book Title" w:semiHidden="0" w:uiPriority="33" w:unhideWhenUsed="0" w:qFormat="1"/>
-    <w:lsdException w:name="Bibliography" w:uiPriority="37"/>
-    <w:lsdException w:name="TOC Heading" w:uiPriority="39" w:qFormat="1"/>
+  <w:latentStyles w:defLockedState="0" w:defUIPriority="99" w:defSemiHidden="0" w:defUnhideWhenUsed="0" w:defQFormat="0" w:count="371">
+    <w:lsdException w:name="Normal" w:uiPriority="0" w:qFormat="1"/>
+    <w:lsdException w:name="heading 1" w:uiPriority="9" w:qFormat="1"/>
+    <w:lsdException w:name="heading 2" w:semiHidden="1" w:uiPriority="9" w:unhideWhenUsed="1" w:qFormat="1"/>
+    <w:lsdException w:name="heading 3" w:semiHidden="1" w:uiPriority="9" w:unhideWhenUsed="1" w:qFormat="1"/>
+    <w:lsdException w:name="heading 4" w:semiHidden="1" w:uiPriority="9" w:unhideWhenUsed="1" w:qFormat="1"/>
+    <w:lsdException w:name="heading 5" w:semiHidden="1" w:uiPriority="9" w:unhideWhenUsed="1" w:qFormat="1"/>
+    <w:lsdException w:name="heading 6" w:semiHidden="1" w:uiPriority="9" w:unhideWhenUsed="1" w:qFormat="1"/>
+    <w:lsdException w:name="heading 7" w:semiHidden="1" w:uiPriority="9" w:unhideWhenUsed="1" w:qFormat="1"/>
+    <w:lsdException w:name="heading 8" w:semiHidden="1" w:uiPriority="9" w:unhideWhenUsed="1" w:qFormat="1"/>
+    <w:lsdException w:name="heading 9" w:semiHidden="1" w:uiPriority="9" w:unhideWhenUsed="1" w:qFormat="1"/>
+    <w:lsdException w:name="index 1" w:semiHidden="1" w:unhideWhenUsed="1"/>
+    <w:lsdException w:name="index 2" w:semiHidden="1" w:unhideWhenUsed="1"/>
+    <w:lsdException w:name="index 3" w:semiHidden="1" w:unhideWhenUsed="1"/>
+    <w:lsdException w:name="index 4" w:semiHidden="1" w:unhideWhenUsed="1"/>
+    <w:lsdException w:name="index 5" w:semiHidden="1" w:unhideWhenUsed="1"/>
+    <w:lsdException w:name="index 6" w:semiHidden="1" w:unhideWhenUsed="1"/>
+    <w:lsdException w:name="index 7" w:semiHidden="1" w:unhideWhenUsed="1"/>
+    <w:lsdException w:name="index 8" w:semiHidden="1" w:unhideWhenUsed="1"/>
+    <w:lsdException w:name="index 9" w:semiHidden="1" w:unhideWhenUsed="1"/>
+    <w:lsdException w:name="toc 1" w:semiHidden="1" w:uiPriority="39" w:unhideWhenUsed="1"/>
+    <w:lsdException w:name="toc 2" w:semiHidden="1" w:uiPriority="39" w:unhideWhenUsed="1"/>
+    <w:lsdException w:name="toc 3" w:semiHidden="1" w:uiPriority="39" w:unhideWhenUsed="1"/>
+    <w:lsdException w:name="toc 4" w:semiHidden="1" w:uiPriority="39" w:unhideWhenUsed="1"/>
+    <w:lsdException w:name="toc 5" w:semiHidden="1" w:uiPriority="39" w:unhideWhenUsed="1"/>
+    <w:lsdException w:name="toc 6" w:semiHidden="1" w:uiPriority="39" w:unhideWhenUsed="1"/>
+    <w:lsdException w:name="toc 7" w:semiHidden="1" w:uiPriority="39" w:unhideWhenUsed="1"/>
+    <w:lsdException w:name="toc 8" w:semiHidden="1" w:uiPriority="39" w:unhideWhenUsed="1"/>
+    <w:lsdException w:name="toc 9" w:semiHidden="1" w:uiPriority="39" w:unhideWhenUsed="1"/>
+    <w:lsdException w:name="Normal Indent" w:semiHidden="1" w:unhideWhenUsed="1"/>
+    <w:lsdException w:name="footnote text" w:semiHidden="1" w:unhideWhenUsed="1"/>
+    <w:lsdException w:name="annotation text" w:semiHidden="1" w:unhideWhenUsed="1"/>
+    <w:lsdException w:name="header" w:semiHidden="1" w:unhideWhenUsed="1"/>
+    <w:lsdException w:name="footer" w:semiHidden="1" w:unhideWhenUsed="1"/>
+    <w:lsdException w:name="index heading" w:semiHidden="1" w:unhideWhenUsed="1"/>
+    <w:lsdException w:name="caption" w:semiHidden="1" w:uiPriority="35" w:unhideWhenUsed="1" w:qFormat="1"/>
+    <w:lsdException w:name="table of figures" w:semiHidden="1" w:unhideWhenUsed="1"/>
+    <w:lsdException w:name="envelope address" w:semiHidden="1" w:unhideWhenUsed="1"/>
+    <w:lsdException w:name="envelope return" w:semiHidden="1" w:unhideWhenUsed="1"/>
+    <w:lsdException w:name="footnote reference" w:semiHidden="1" w:unhideWhenUsed="1"/>
+    <w:lsdException w:name="annotation reference" w:semiHidden="1" w:unhideWhenUsed="1"/>
+    <w:lsdException w:name="line number" w:semiHidden="1" w:unhideWhenUsed="1"/>
+    <w:lsdException w:name="page number" w:semiHidden="1" w:unhideWhenUsed="1"/>
+    <w:lsdException w:name="endnote reference" w:semiHidden="1" w:unhideWhenUsed="1"/>
+    <w:lsdException w:name="endnote text" w:semiHidden="1" w:unhideWhenUsed="1"/>
+    <w:lsdException w:name="table of authorities" w:semiHidden="1" w:unhideWhenUsed="1"/>
+    <w:lsdException w:name="macro" w:semiHidden="1" w:unhideWhenUsed="1"/>
+    <w:lsdException w:name="toa heading" w:semiHidden="1" w:unhideWhenUsed="1"/>
+    <w:lsdException w:name="List" w:semiHidden="1" w:unhideWhenUsed="1"/>
+    <w:lsdException w:name="List Bullet" w:semiHidden="1" w:unhideWhenUsed="1"/>
+    <w:lsdException w:name="List Number" w:semiHidden="1" w:unhideWhenUsed="1"/>
+    <w:lsdException w:name="List 2" w:semiHidden="1" w:unhideWhenUsed="1"/>
+    <w:lsdException w:name="List 3" w:semiHidden="1" w:unhideWhenUsed="1"/>
+    <w:lsdException w:name="List 4" w:semiHidden="1" w:unhideWhenUsed="1"/>
+    <w:lsdException w:name="List 5" w:semiHidden="1" w:unhideWhenUsed="1"/>
+    <w:lsdException w:name="List Bullet 2" w:semiHidden="1" w:unhideWhenUsed="1"/>
+    <w:lsdException w:name="List Bullet 3" w:semiHidden="1" w:unhideWhenUsed="1"/>
+    <w:lsdException w:name="List Bullet 4" w:semiHidden="1" w:unhideWhenUsed="1"/>
+    <w:lsdException w:name="List Bullet 5" w:semiHidden="1" w:unhideWhenUsed="1"/>
+    <w:lsdException w:name="List Number 2" w:semiHidden="1" w:unhideWhenUsed="1"/>
+    <w:lsdException w:name="List Number 3" w:semiHidden="1" w:unhideWhenUsed="1"/>
+    <w:lsdException w:name="List Number 4" w:semiHidden="1" w:unhideWhenUsed="1"/>
+    <w:lsdException w:name="List Number 5" w:semiHidden="1" w:unhideWhenUsed="1"/>
+    <w:lsdException w:name="Title" w:uiPriority="10" w:qFormat="1"/>
+    <w:lsdException w:name="Closing" w:semiHidden="1" w:unhideWhenUsed="1"/>
+    <w:lsdException w:name="Signature" w:semiHidden="1" w:unhideWhenUsed="1"/>
+    <w:lsdException w:name="Default Paragraph Font" w:semiHidden="1" w:uiPriority="1" w:unhideWhenUsed="1"/>
+    <w:lsdException w:name="Body Text" w:semiHidden="1" w:unhideWhenUsed="1"/>
+    <w:lsdException w:name="Body Text Indent" w:semiHidden="1" w:unhideWhenUsed="1"/>
+    <w:lsdException w:name="List Continue" w:semiHidden="1" w:unhideWhenUsed="1"/>
+    <w:lsdException w:name="List Continue 2" w:semiHidden="1" w:unhideWhenUsed="1"/>
+    <w:lsdException w:name="List Continue 3" w:semiHidden="1" w:unhideWhenUsed="1"/>
+    <w:lsdException w:name="List Continue 4" w:semiHidden="1" w:unhideWhenUsed="1"/>
+    <w:lsdException w:name="List Continue 5" w:semiHidden="1" w:unhideWhenUsed="1"/>
+    <w:lsdException w:name="Message Header" w:semiHidden="1" w:unhideWhenUsed="1"/>
+    <w:lsdException w:name="Subtitle" w:uiPriority="11" w:qFormat="1"/>
+    <w:lsdException w:name="Salutation" w:semiHidden="1" w:unhideWhenUsed="1"/>
+    <w:lsdException w:name="Date" w:semiHidden="1" w:unhideWhenUsed="1"/>
+    <w:lsdException w:name="Body Text First Indent" w:semiHidden="1" w:unhideWhenUsed="1"/>
+    <w:lsdException w:name="Body Text First Indent 2" w:semiHidden="1" w:unhideWhenUsed="1"/>
+    <w:lsdException w:name="Note Heading" w:semiHidden="1" w:unhideWhenUsed="1"/>
+    <w:lsdException w:name="Body Text 2" w:semiHidden="1" w:unhideWhenUsed="1"/>
+    <w:lsdException w:name="Body Text 3" w:semiHidden="1" w:unhideWhenUsed="1"/>
+    <w:lsdException w:name="Body Text Indent 2" w:semiHidden="1" w:unhideWhenUsed="1"/>
+    <w:lsdException w:name="Body Text Indent 3" w:semiHidden="1" w:unhideWhenUsed="1"/>
+    <w:lsdException w:name="Block Text" w:semiHidden="1" w:unhideWhenUsed="1"/>
+    <w:lsdException w:name="Hyperlink" w:semiHidden="1" w:unhideWhenUsed="1"/>
+    <w:lsdException w:name="FollowedHyperlink" w:semiHidden="1" w:unhideWhenUsed="1"/>
+    <w:lsdException w:name="Strong" w:uiPriority="22" w:qFormat="1"/>
+    <w:lsdException w:name="Emphasis" w:uiPriority="20" w:qFormat="1"/>
+    <w:lsdException w:name="Document Map" w:semiHidden="1" w:unhideWhenUsed="1"/>
+    <w:lsdException w:name="Plain Text" w:semiHidden="1" w:unhideWhenUsed="1"/>
+    <w:lsdException w:name="E-mail Signature" w:semiHidden="1" w:unhideWhenUsed="1"/>
+    <w:lsdException w:name="HTML Top of Form" w:semiHidden="1" w:unhideWhenUsed="1"/>
+    <w:lsdException w:name="HTML Bottom of Form" w:semiHidden="1" w:unhideWhenUsed="1"/>
+    <w:lsdException w:name="Normal (Web)" w:semiHidden="1" w:unhideWhenUsed="1"/>
+    <w:lsdException w:name="HTML Acronym" w:semiHidden="1" w:unhideWhenUsed="1"/>
+    <w:lsdException w:name="HTML Address" w:semiHidden="1" w:unhideWhenUsed="1"/>
+    <w:lsdException w:name="HTML Cite" w:semiHidden="1" w:unhideWhenUsed="1"/>
+    <w:lsdException w:name="HTML Code" w:semiHidden="1" w:unhideWhenUsed="1"/>
+    <w:lsdException w:name="HTML Definition" w:semiHidden="1" w:unhideWhenUsed="1"/>
+    <w:lsdException w:name="HTML Keyboard" w:semiHidden="1" w:unhideWhenUsed="1"/>
+    <w:lsdException w:name="HTML Preformatted" w:semiHidden="1" w:unhideWhenUsed="1"/>
+    <w:lsdException w:name="HTML Sample" w:semiHidden="1" w:unhideWhenUsed="1"/>
+    <w:lsdException w:name="HTML Typewriter" w:semiHidden="1" w:unhideWhenUsed="1"/>
+    <w:lsdException w:name="HTML Variable" w:semiHidden="1" w:unhideWhenUsed="1"/>
+    <w:lsdException w:name="Normal Table" w:semiHidden="1" w:unhideWhenUsed="1"/>
+    <w:lsdException w:name="annotation subject" w:semiHidden="1" w:unhideWhenUsed="1"/>
+    <w:lsdException w:name="No List" w:semiHidden="1" w:unhideWhenUsed="1"/>
+    <w:lsdException w:name="Outline List 1" w:semiHidden="1" w:unhideWhenUsed="1"/>
+    <w:lsdException w:name="Outline List 2" w:semiHidden="1" w:unhideWhenUsed="1"/>
+    <w:lsdException w:name="Outline List 3" w:semiHidden="1" w:unhideWhenUsed="1"/>
+    <w:lsdException w:name="Table Simple 1" w:semiHidden="1" w:unhideWhenUsed="1"/>
+    <w:lsdException w:name="Table Simple 2" w:semiHidden="1" w:unhideWhenUsed="1"/>
+    <w:lsdException w:name="Table Simple 3" w:semiHidden="1" w:unhideWhenUsed="1"/>
+    <w:lsdException w:name="Table Classic 1" w:semiHidden="1" w:unhideWhenUsed="1"/>
+    <w:lsdException w:name="Table Classic 2" w:semiHidden="1" w:unhideWhenUsed="1"/>
+    <w:lsdException w:name="Table Classic 3" w:semiHidden="1" w:unhideWhenUsed="1"/>
+    <w:lsdException w:name="Table Classic 4" w:semiHidden="1" w:unhideWhenUsed="1"/>
+    <w:lsdException w:name="Table Colorful 1" w:semiHidden="1" w:unhideWhenUsed="1"/>
+    <w:lsdException w:name="Table Colorful 2" w:semiHidden="1" w:unhideWhenUsed="1"/>
+    <w:lsdException w:name="Table Colorful 3" w:semiHidden="1" w:unhideWhenUsed="1"/>
+    <w:lsdException w:name="Table Columns 1" w:semiHidden="1" w:unhideWhenUsed="1"/>
+    <w:lsdException w:name="Table Columns 2" w:semiHidden="1" w:unhideWhenUsed="1"/>
+    <w:lsdException w:name="Table Columns 3" w:semiHidden="1" w:unhideWhenUsed="1"/>
+    <w:lsdException w:name="Table Columns 4" w:semiHidden="1" w:unhideWhenUsed="1"/>
+    <w:lsdException w:name="Table Columns 5" w:semiHidden="1" w:unhideWhenUsed="1"/>
+    <w:lsdException w:name="Table Grid 1" w:semiHidden="1" w:unhideWhenUsed="1"/>
+    <w:lsdException w:name="Table Grid 2" w:semiHidden="1" w:unhideWhenUsed="1"/>
+    <w:lsdException w:name="Table Grid 3" w:semiHidden="1" w:unhideWhenUsed="1"/>
+    <w:lsdException w:name="Table Grid 4" w:semiHidden="1" w:unhideWhenUsed="1"/>
+    <w:lsdException w:name="Table Grid 5" w:semiHidden="1" w:unhideWhenUsed="1"/>
+    <w:lsdException w:name="Table Grid 6" w:semiHidden="1" w:unhideWhenUsed="1"/>
+    <w:lsdException w:name="Table Grid 7" w:semiHidden="1" w:unhideWhenUsed="1"/>
+    <w:lsdException w:name="Table Grid 8" w:semiHidden="1" w:unhideWhenUsed="1"/>
+    <w:lsdException w:name="Table List 1" w:semiHidden="1" w:unhideWhenUsed="1"/>
+    <w:lsdException w:name="Table List 2" w:semiHidden="1" w:unhideWhenUsed="1"/>
+    <w:lsdException w:name="Table List 3" w:semiHidden="1" w:unhideWhenUsed="1"/>
+    <w:lsdException w:name="Table List 4" w:semiHidden="1" w:unhideWhenUsed="1"/>
+    <w:lsdException w:name="Table List 5" w:semiHidden="1" w:unhideWhenUsed="1"/>
+    <w:lsdException w:name="Table List 6" w:semiHidden="1" w:unhideWhenUsed="1"/>
+    <w:lsdException w:name="Table List 7" w:semiHidden="1" w:unhideWhenUsed="1"/>
+    <w:lsdException w:name="Table List 8" w:semiHidden="1" w:unhideWhenUsed="1"/>
+    <w:lsdException w:name="Table 3D effects 1" w:semiHidden="1" w:unhideWhenUsed="1"/>
+    <w:lsdException w:name="Table 3D effects 2" w:semiHidden="1" w:unhideWhenUsed="1"/>
+    <w:lsdException w:name="Table 3D effects 3" w:semiHidden="1" w:unhideWhenUsed="1"/>
+    <w:lsdException w:name="Table Contemporary" w:semiHidden="1" w:unhideWhenUsed="1"/>
+    <w:lsdException w:name="Table Elegant" w:semiHidden="1" w:unhideWhenUsed="1"/>
+    <w:lsdException w:name="Table Professional" w:semiHidden="1" w:unhideWhenUsed="1"/>
+    <w:lsdException w:name="Table Subtle 1" w:semiHidden="1" w:unhideWhenUsed="1"/>
+    <w:lsdException w:name="Table Subtle 2" w:semiHidden="1" w:unhideWhenUsed="1"/>
+    <w:lsdException w:name="Table Web 1" w:semiHidden="1" w:unhideWhenUsed="1"/>
+    <w:lsdException w:name="Table Web 2" w:semiHidden="1" w:unhideWhenUsed="1"/>
+    <w:lsdException w:name="Table Web 3" w:semiHidden="1" w:unhideWhenUsed="1"/>
+    <w:lsdException w:name="Balloon Text" w:semiHidden="1" w:unhideWhenUsed="1"/>
+    <w:lsdException w:name="Table Grid" w:uiPriority="39"/>
+    <w:lsdException w:name="Table Theme" w:semiHidden="1" w:unhideWhenUsed="1"/>
+    <w:lsdException w:name="Placeholder Text" w:semiHidden="1"/>
+    <w:lsdException w:name="No Spacing" w:uiPriority="1" w:qFormat="1"/>
+    <w:lsdException w:name="Light Shading" w:uiPriority="60"/>
+    <w:lsdException w:name="Light List" w:uiPriority="61"/>
+    <w:lsdException w:name="Light Grid" w:uiPriority="62"/>
+    <w:lsdException w:name="Medium Shading 1" w:uiPriority="63"/>
+    <w:lsdException w:name="Medium Shading 2" w:uiPriority="64"/>
+    <w:lsdException w:name="Medium List 1" w:uiPriority="65"/>
+    <w:lsdException w:name="Medium List 2" w:uiPriority="66"/>
+    <w:lsdException w:name="Medium Grid 1" w:uiPriority="67"/>
+    <w:lsdException w:name="Medium Grid 2" w:uiPriority="68"/>
+    <w:lsdException w:name="Medium Grid 3" w:uiPriority="69"/>
+    <w:lsdException w:name="Dark List" w:uiPriority="70"/>
+    <w:lsdException w:name="Colorful Shading" w:uiPriority="71"/>
+    <w:lsdException w:name="Colorful List" w:uiPriority="72"/>
+    <w:lsdException w:name="Colorful Grid" w:uiPriority="73"/>
+    <w:lsdException w:name="Light Shading Accent 1" w:uiPriority="60"/>
+    <w:lsdException w:name="Light List Accent 1" w:uiPriority="61"/>
+    <w:lsdException w:name="Light Grid Accent 1" w:uiPriority="62"/>
+    <w:lsdException w:name="Medium Shading 1 Accent 1" w:uiPriority="63"/>
+    <w:lsdException w:name="Medium Shading 2 Accent 1" w:uiPriority="64"/>
+    <w:lsdException w:name="Medium List 1 Accent 1" w:uiPriority="65"/>
+    <w:lsdException w:name="Revision" w:semiHidden="1"/>
+    <w:lsdException w:name="List Paragraph" w:uiPriority="34" w:qFormat="1"/>
+    <w:lsdException w:name="Quote" w:uiPriority="29" w:qFormat="1"/>
+    <w:lsdException w:name="Intense Quote" w:uiPriority="30" w:qFormat="1"/>
+    <w:lsdException w:name="Medium List 2 Accent 1" w:uiPriority="66"/>
+    <w:lsdException w:name="Medium Grid 1 Accent 1" w:uiPriority="67"/>
+    <w:lsdException w:name="Medium Grid 2 Accent 1" w:uiPriority="68"/>
+    <w:lsdException w:name="Medium Grid 3 Accent 1" w:uiPriority="69"/>
+    <w:lsdException w:name="Dark List Accent 1" w:uiPriority="70"/>
+    <w:lsdException w:name="Colorful Shading Accent 1" w:uiPriority="71"/>
+    <w:lsdException w:name="Colorful List Accent 1" w:uiPriority="72"/>
+    <w:lsdException w:name="Colorful Grid Accent 1" w:uiPriority="73"/>
+    <w:lsdException w:name="Light Shading Accent 2" w:uiPriority="60"/>
+    <w:lsdException w:name="Light List Accent 2" w:uiPriority="61"/>
+    <w:lsdException w:name="Light Grid Accent 2" w:uiPriority="62"/>
+    <w:lsdException w:name="Medium Shading 1 Accent 2" w:uiPriority="63"/>
+    <w:lsdException w:name="Medium Shading 2 Accent 2" w:uiPriority="64"/>
+    <w:lsdException w:name="Medium List 1 Accent 2" w:uiPriority="65"/>
+    <w:lsdException w:name="Medium List 2 Accent 2" w:uiPriority="66"/>
+    <w:lsdException w:name="Medium Grid 1 Accent 2" w:uiPriority="67"/>
+    <w:lsdException w:name="Medium Grid 2 Accent 2" w:uiPriority="68"/>
+    <w:lsdException w:name="Medium Grid 3 Accent 2" w:uiPriority="69"/>
+    <w:lsdException w:name="Dark List Accent 2" w:uiPriority="70"/>
+    <w:lsdException w:name="Colorful Shading Accent 2" w:uiPriority="71"/>
+    <w:lsdException w:name="Colorful List Accent 2" w:uiPriority="72"/>
+    <w:lsdException w:name="Colorful Grid Accent 2" w:uiPriority="73"/>
+    <w:lsdException w:name="Light Shading Accent 3" w:uiPriority="60"/>
+    <w:lsdException w:name="Light List Accent 3" w:uiPriority="61"/>
+    <w:lsdException w:name="Light Grid Accent 3" w:uiPriority="62"/>
+    <w:lsdException w:name="Medium Shading 1 Accent 3" w:uiPriority="63"/>
+    <w:lsdException w:name="Medium Shading 2 Accent 3" w:uiPriority="64"/>
+    <w:lsdException w:name="Medium List 1 Accent 3" w:uiPriority="65"/>
+    <w:lsdException w:name="Medium List 2 Accent 3" w:uiPriority="66"/>
+    <w:lsdException w:name="Medium Grid 1 Accent 3" w:uiPriority="67"/>
+    <w:lsdException w:name="Medium Grid 2 Accent 3" w:uiPriority="68"/>
+    <w:lsdException w:name="Medium Grid 3 Accent 3" w:uiPriority="69"/>
+    <w:lsdException w:name="Dark List Accent 3" w:uiPriority="70"/>
+    <w:lsdException w:name="Colorful Shading Accent 3" w:uiPriority="71"/>
+    <w:lsdException w:name="Colorful List Accent 3" w:uiPriority="72"/>
+    <w:lsdException w:name="Colorful Grid Accent 3" w:uiPriority="73"/>
+    <w:lsdException w:name="Light Shading Accent 4" w:uiPriority="60"/>
+    <w:lsdException w:name="Light List Accent 4" w:uiPriority="61"/>
+    <w:lsdException w:name="Light Grid Accent 4" w:uiPriority="62"/>
+    <w:lsdException w:name="Medium Shading 1 Accent 4" w:uiPriority="63"/>
+    <w:lsdException w:name="Medium Shading 2 Accent 4" w:uiPriority="64"/>
+    <w:lsdException w:name="Medium List 1 Accent 4" w:uiPriority="65"/>
+    <w:lsdException w:name="Medium List 2 Accent 4" w:uiPriority="66"/>
+    <w:lsdException w:name="Medium Grid 1 Accent 4" w:uiPriority="67"/>
+    <w:lsdException w:name="Medium Grid 2 Accent 4" w:uiPriority="68"/>
+    <w:lsdException w:name="Medium Grid 3 Accent 4" w:uiPriority="69"/>
+    <w:lsdException w:name="Dark List Accent 4" w:uiPriority="70"/>
+    <w:lsdException w:name="Colorful Shading Accent 4" w:uiPriority="71"/>
+    <w:lsdException w:name="Colorful List Accent 4" w:uiPriority="72"/>
+    <w:lsdException w:name="Colorful Grid Accent 4" w:uiPriority="73"/>
+    <w:lsdException w:name="Light Shading Accent 5" w:uiPriority="60"/>
+    <w:lsdException w:name="Light List Accent 5" w:uiPriority="61"/>
+    <w:lsdException w:name="Light Grid Accent 5" w:uiPriority="62"/>
+    <w:lsdException w:name="Medium Shading 1 Accent 5" w:uiPriority="63"/>
+    <w:lsdException w:name="Medium Shading 2 Accent 5" w:uiPriority="64"/>
+    <w:lsdException w:name="Medium List 1 Accent 5" w:uiPriority="65"/>
+    <w:lsdException w:name="Medium List 2 Accent 5" w:uiPriority="66"/>
+    <w:lsdException w:name="Medium Grid 1 Accent 5" w:uiPriority="67"/>
+    <w:lsdException w:name="Medium Grid 2 Accent 5" w:uiPriority="68"/>
+    <w:lsdException w:name="Medium Grid 3 Accent 5" w:uiPriority="69"/>
+    <w:lsdException w:name="Dark List Accent 5" w:uiPriority="70"/>
+    <w:lsdException w:name="Colorful Shading Accent 5" w:uiPriority="71"/>
+    <w:lsdException w:name="Colorful List Accent 5" w:uiPriority="72"/>
+    <w:lsdException w:name="Colorful Grid Accent 5" w:uiPriority="73"/>
+    <w:lsdException w:name="Light Shading Accent 6" w:uiPriority="60"/>
+    <w:lsdException w:name="Light List Accent 6" w:uiPriority="61"/>
+    <w:lsdException w:name="Light Grid Accent 6" w:uiPriority="62"/>
+    <w:lsdException w:name="Medium Shading 1 Accent 6" w:uiPriority="63"/>
+    <w:lsdException w:name="Medium Shading 2 Accent 6" w:uiPriority="64"/>
+    <w:lsdException w:name="Medium List 1 Accent 6" w:uiPriority="65"/>
+    <w:lsdException w:name="Medium List 2 Accent 6" w:uiPriority="66"/>
+    <w:lsdException w:name="Medium Grid 1 Accent 6" w:uiPriority="67"/>
+    <w:lsdException w:name="Medium Grid 2 Accent 6" w:uiPriority="68"/>
+    <w:lsdException w:name="Medium Grid 3 Accent 6" w:uiPriority="69"/>
+    <w:lsdException w:name="Dark List Accent 6" w:uiPriority="70"/>
+    <w:lsdException w:name="Colorful Shading Accent 6" w:uiPriority="71"/>
+    <w:lsdException w:name="Colorful List Accent 6" w:uiPriority="72"/>
+    <w:lsdException w:name="Colorful Grid Accent 6" w:uiPriority="73"/>
+    <w:lsdException w:name="Subtle Emphasis" w:uiPriority="19" w:qFormat="1"/>
+    <w:lsdException w:name="Intense Emphasis" w:uiPriority="21" w:qFormat="1"/>
+    <w:lsdException w:name="Subtle Reference" w:uiPriority="31" w:qFormat="1"/>
+    <w:lsdException w:name="Intense Reference" w:uiPriority="32" w:qFormat="1"/>
+    <w:lsdException w:name="Book Title" w:uiPriority="33" w:qFormat="1"/>
+    <w:lsdException w:name="Bibliography" w:semiHidden="1" w:uiPriority="37" w:unhideWhenUsed="1"/>
+    <w:lsdException w:name="TOC Heading" w:semiHidden="1" w:uiPriority="39" w:unhideWhenUsed="1" w:qFormat="1"/>
+    <w:lsdException w:name="Plain Table 1" w:uiPriority="41"/>
+    <w:lsdException w:name="Plain Table 2" w:uiPriority="42"/>
+    <w:lsdException w:name="Plain Table 3" w:uiPriority="43"/>
+    <w:lsdException w:name="Plain Table 4" w:uiPriority="44"/>
+    <w:lsdException w:name="Plain Table 5" w:uiPriority="45"/>
+    <w:lsdException w:name="Grid Table Light" w:uiPriority="40"/>
+    <w:lsdException w:name="Grid Table 1 Light" w:uiPriority="46"/>
+    <w:lsdException w:name="Grid Table 2" w:uiPriority="47"/>
+    <w:lsdException w:name="Grid Table 3" w:uiPriority="48"/>
+    <w:lsdException w:name="Grid Table 4" w:uiPriority="49"/>
+    <w:lsdException w:name="Grid Table 5 Dark" w:uiPriority="50"/>
+    <w:lsdException w:name="Grid Table 6 Colorful" w:uiPriority="51"/>
+    <w:lsdException w:name="Grid Table 7 Colorful" w:uiPriority="52"/>
+    <w:lsdException w:name="Grid Table 1 Light Accent 1" w:uiPriority="46"/>
+    <w:lsdException w:name="Grid Table 2 Accent 1" w:uiPriority="47"/>
+    <w:lsdException w:name="Grid Table 3 Accent 1" w:uiPriority="48"/>
+    <w:lsdException w:name="Grid Table 4 Accent 1" w:uiPriority="49"/>
+    <w:lsdException w:name="Grid Table 5 Dark Accent 1" w:uiPriority="50"/>
+    <w:lsdException w:name="Grid Table 6 Colorful Accent 1" w:uiPriority="51"/>
+    <w:lsdException w:name="Grid Table 7 Colorful Accent 1" w:uiPriority="52"/>
+    <w:lsdException w:name="Grid Table 1 Light Accent 2" w:uiPriority="46"/>
+    <w:lsdException w:name="Grid Table 2 Accent 2" w:uiPriority="47"/>
+    <w:lsdException w:name="Grid Table 3 Accent 2" w:uiPriority="48"/>
+    <w:lsdException w:name="Grid Table 4 Accent 2" w:uiPriority="49"/>
+    <w:lsdException w:name="Grid Table 5 Dark Accent 2" w:uiPriority="50"/>
+    <w:lsdException w:name="Grid Table 6 Colorful Accent 2" w:uiPriority="51"/>
+    <w:lsdException w:name="Grid Table 7 Colorful Accent 2" w:uiPriority="52"/>
+    <w:lsdException w:name="Grid Table 1 Light Accent 3" w:uiPriority="46"/>
+    <w:lsdException w:name="Grid Table 2 Accent 3" w:uiPriority="47"/>
+    <w:lsdException w:name="Grid Table 3 Accent 3" w:uiPriority="48"/>
+    <w:lsdException w:name="Grid Table 4 Accent 3" w:uiPriority="49"/>
+    <w:lsdException w:name="Grid Table 5 Dark Accent 3" w:uiPriority="50"/>
+    <w:lsdException w:name="Grid Table 6 Colorful Accent 3" w:uiPriority="51"/>
+    <w:lsdException w:name="Grid Table 7 Colorful Accent 3" w:uiPriority="52"/>
+    <w:lsdException w:name="Grid Table 1 Light Accent 4" w:uiPriority="46"/>
+    <w:lsdException w:name="Grid Table 2 Accent 4" w:uiPriority="47"/>
+    <w:lsdException w:name="Grid Table 3 Accent 4" w:uiPriority="48"/>
+    <w:lsdException w:name="Grid Table 4 Accent 4" w:uiPriority="49"/>
+    <w:lsdException w:name="Grid Table 5 Dark Accent 4" w:uiPriority="50"/>
+    <w:lsdException w:name="Grid Table 6 Colorful Accent 4" w:uiPriority="51"/>
+    <w:lsdException w:name="Grid Table 7 Colorful Accent 4" w:uiPriority="52"/>
+    <w:lsdException w:name="Grid Table 1 Light Accent 5" w:uiPriority="46"/>
+    <w:lsdException w:name="Grid Table 2 Accent 5" w:uiPriority="47"/>
+    <w:lsdException w:name="Grid Table 3 Accent 5" w:uiPriority="48"/>
+    <w:lsdException w:name="Grid Table 4 Accent 5" w:uiPriority="49"/>
+    <w:lsdException w:name="Grid Table 5 Dark Accent 5" w:uiPriority="50"/>
+    <w:lsdException w:name="Grid Table 6 Colorful Accent 5" w:uiPriority="51"/>
+    <w:lsdException w:name="Grid Table 7 Colorful Accent 5" w:uiPriority="52"/>
+    <w:lsdException w:name="Grid Table 1 Light Accent 6" w:uiPriority="46"/>
+    <w:lsdException w:name="Grid Table 2 Accent 6" w:uiPriority="47"/>
+    <w:lsdException w:name="Grid Table 3 Accent 6" w:uiPriority="48"/>
+    <w:lsdException w:name="Grid Table 4 Accent 6" w:uiPriority="49"/>
+    <w:lsdException w:name="Grid Table 5 Dark Accent 6" w:uiPriority="50"/>
+    <w:lsdException w:name="Grid Table 6 Colorful Accent 6" w:uiPriority="51"/>
+    <w:lsdException w:name="Grid Table 7 Colorful Accent 6" w:uiPriority="52"/>
+    <w:lsdException w:name="List Table 1 Light" w:uiPriority="46"/>
+    <w:lsdException w:name="List Table 2" w:uiPriority="47"/>
+    <w:lsdException w:name="List Table 3" w:uiPriority="48"/>
+    <w:lsdException w:name="List Table 4" w:uiPriority="49"/>
+    <w:lsdException w:name="List Table 5 Dark" w:uiPriority="50"/>
+    <w:lsdException w:name="List Table 6 Colorful" w:uiPriority="51"/>
+    <w:lsdException w:name="List Table 7 Colorful" w:uiPriority="52"/>
+    <w:lsdException w:name="List Table 1 Light Accent 1" w:uiPriority="46"/>
+    <w:lsdException w:name="List Table 2 Accent 1" w:uiPriority="47"/>
+    <w:lsdException w:name="List Table 3 Accent 1" w:uiPriority="48"/>
+    <w:lsdException w:name="List Table 4 Accent 1" w:uiPriority="49"/>
+    <w:lsdException w:name="List Table 5 Dark Accent 1" w:uiPriority="50"/>
+    <w:lsdException w:name="List Table 6 Colorful Accent 1" w:uiPriority="51"/>
+    <w:lsdException w:name="List Table 7 Colorful Accent 1" w:uiPriority="52"/>
+    <w:lsdException w:name="List Table 1 Light Accent 2" w:uiPriority="46"/>
+    <w:lsdException w:name="List Table 2 Accent 2" w:uiPriority="47"/>
+    <w:lsdException w:name="List Table 3 Accent 2" w:uiPriority="48"/>
+    <w:lsdException w:name="List Table 4 Accent 2" w:uiPriority="49"/>
+    <w:lsdException w:name="List Table 5 Dark Accent 2" w:uiPriority="50"/>
+    <w:lsdException w:name="List Table 6 Colorful Accent 2" w:uiPriority="51"/>
+    <w:lsdException w:name="List Table 7 Colorful Accent 2" w:uiPriority="52"/>
+    <w:lsdException w:name="List Table 1 Light Accent 3" w:uiPriority="46"/>
+    <w:lsdException w:name="List Table 2 Accent 3" w:uiPriority="47"/>
+    <w:lsdException w:name="List Table 3 Accent 3" w:uiPriority="48"/>
+    <w:lsdException w:name="List Table 4 Accent 3" w:uiPriority="49"/>
+    <w:lsdException w:name="List Table 5 Dark Accent 3" w:uiPriority="50"/>
+    <w:lsdException w:name="List Table 6 Colorful Accent 3" w:uiPriority="51"/>
+    <w:lsdException w:name="List Table 7 Colorful Accent 3" w:uiPriority="52"/>
+    <w:lsdException w:name="List Table 1 Light Accent 4" w:uiPriority="46"/>
+    <w:lsdException w:name="List Table 2 Accent 4" w:uiPriority="47"/>
+    <w:lsdException w:name="List Table 3 Accent 4" w:uiPriority="48"/>
+    <w:lsdException w:name="List Table 4 Accent 4" w:uiPriority="49"/>
+    <w:lsdException w:name="List Table 5 Dark Accent 4" w:uiPriority="50"/>
+    <w:lsdException w:name="List Table 6 Colorful Accent 4" w:uiPriority="51"/>
+    <w:lsdException w:name="List Table 7 Colorful Accent 4" w:uiPriority="52"/>
+    <w:lsdException w:name="List Table 1 Light Accent 5" w:uiPriority="46"/>
+    <w:lsdException w:name="List Table 2 Accent 5" w:uiPriority="47"/>
+    <w:lsdException w:name="List Table 3 Accent 5" w:uiPriority="48"/>
+    <w:lsdException w:name="List Table 4 Accent 5" w:uiPriority="49"/>
+    <w:lsdException w:name="List Table 5 Dark Accent 5" w:uiPriority="50"/>
+    <w:lsdException w:name="List Table 6 Colorful Accent 5" w:uiPriority="51"/>
+    <w:lsdException w:name="List Table 7 Colorful Accent 5" w:uiPriority="52"/>
+    <w:lsdException w:name="List Table 1 Light Accent 6" w:uiPriority="46"/>
+    <w:lsdException w:name="List Table 2 Accent 6" w:uiPriority="47"/>
+    <w:lsdException w:name="List Table 3 Accent 6" w:uiPriority="48"/>
+    <w:lsdException w:name="List Table 4 Accent 6" w:uiPriority="49"/>
+    <w:lsdException w:name="List Table 5 Dark Accent 6" w:uiPriority="50"/>
+    <w:lsdException w:name="List Table 6 Colorful Accent 6" w:uiPriority="51"/>
+    <w:lsdException w:name="List Table 7 Colorful Accent 6" w:uiPriority="52"/>
   </w:latentStyles>
-  <w:style w:type="paragraph" w:default="1" w:styleId="a">
+  <w:style w:type="paragraph" w:default="1" w:styleId="Normal">
     <w:name w:val="Normal"/>
     <w:qFormat/>
     <w:rsid w:val="00B87333"/>
@@ -2553,13 +2905,13 @@
       <w:rFonts w:ascii="Optima LT" w:hAnsi="Optima LT" w:cs="Times New Roman"/>
     </w:rPr>
   </w:style>
-  <w:style w:type="character" w:default="1" w:styleId="a0">
+  <w:style w:type="character" w:default="1" w:styleId="DefaultParagraphFont">
     <w:name w:val="Default Paragraph Font"/>
     <w:uiPriority w:val="1"/>
     <w:semiHidden/>
     <w:unhideWhenUsed/>
   </w:style>
-  <w:style w:type="table" w:default="1" w:styleId="a1">
+  <w:style w:type="table" w:default="1" w:styleId="TableNormal">
     <w:name w:val="Normal Table"/>
     <w:uiPriority w:val="99"/>
     <w:semiHidden/>
@@ -2574,222 +2926,15 @@
       </w:tblCellMar>
     </w:tblPr>
   </w:style>
-  <w:style w:type="numbering" w:default="1" w:styleId="a2">
+  <w:style w:type="numbering" w:default="1" w:styleId="NoList">
     <w:name w:val="No List"/>
     <w:uiPriority w:val="99"/>
     <w:semiHidden/>
     <w:unhideWhenUsed/>
   </w:style>
-  <w:style w:type="paragraph" w:styleId="a3">
+  <w:style w:type="paragraph" w:styleId="ListParagraph">
     <w:name w:val="List Paragraph"/>
-    <w:basedOn w:val="a"/>
-    <w:uiPriority w:val="34"/>
-    <w:qFormat/>
-    <w:rsid w:val="00EA4C56"/>
-    <w:pPr>
-      <w:ind w:left="720"/>
-    </w:pPr>
-  </w:style>
-</w:styles>
-</file>
-
-<file path=word/stylesWithEffects.xml><?xml version="1.0" encoding="utf-8"?>
-<w:styles xmlns:wpc="http://schemas.microsoft.com/office/word/2010/wordprocessingCanvas" xmlns:mc="http://schemas.openxmlformats.org/markup-compatibility/2006" xmlns:o="urn:schemas-microsoft-com:office:office" xmlns:r="http://schemas.openxmlformats.org/officeDocument/2006/relationships" xmlns:m="http://schemas.openxmlformats.org/officeDocument/2006/math" xmlns:v="urn:schemas-microsoft-com:vml" xmlns:wp14="http://schemas.microsoft.com/office/word/2010/wordprocessingDrawing" xmlns:wp="http://schemas.openxmlformats.org/drawingml/2006/wordprocessingDrawing" xmlns:w10="urn:schemas-microsoft-com:office:word" xmlns:w="http://schemas.openxmlformats.org/wordprocessingml/2006/main" xmlns:w14="http://schemas.microsoft.com/office/word/2010/wordml" xmlns:wpg="http://schemas.microsoft.com/office/word/2010/wordprocessingGroup" xmlns:wpi="http://schemas.microsoft.com/office/word/2010/wordprocessingInk" xmlns:wne="http://schemas.microsoft.com/office/word/2006/wordml" xmlns:wps="http://schemas.microsoft.com/office/word/2010/wordprocessingShape" mc:Ignorable="w14 wp14">
-  <w:docDefaults>
-    <w:rPrDefault>
-      <w:rPr>
-        <w:rFonts w:asciiTheme="minorHAnsi" w:eastAsiaTheme="minorEastAsia" w:hAnsiTheme="minorHAnsi" w:cstheme="minorBidi"/>
-        <w:sz w:val="22"/>
-        <w:szCs w:val="22"/>
-        <w:lang w:val="en-US" w:eastAsia="zh-TW" w:bidi="ar-SA"/>
-      </w:rPr>
-    </w:rPrDefault>
-    <w:pPrDefault>
-      <w:pPr>
-        <w:spacing w:after="160" w:line="259" w:lineRule="auto"/>
-      </w:pPr>
-    </w:pPrDefault>
-  </w:docDefaults>
-  <w:latentStyles w:defLockedState="0" w:defUIPriority="99" w:defSemiHidden="1" w:defUnhideWhenUsed="1" w:defQFormat="0" w:count="267">
-    <w:lsdException w:name="Normal" w:semiHidden="0" w:uiPriority="0" w:unhideWhenUsed="0" w:qFormat="1"/>
-    <w:lsdException w:name="heading 1" w:semiHidden="0" w:uiPriority="9" w:unhideWhenUsed="0" w:qFormat="1"/>
-    <w:lsdException w:name="heading 2" w:uiPriority="9" w:qFormat="1"/>
-    <w:lsdException w:name="heading 3" w:uiPriority="9" w:qFormat="1"/>
-    <w:lsdException w:name="heading 4" w:uiPriority="9" w:qFormat="1"/>
-    <w:lsdException w:name="heading 5" w:uiPriority="9" w:qFormat="1"/>
-    <w:lsdException w:name="heading 6" w:uiPriority="9" w:qFormat="1"/>
-    <w:lsdException w:name="heading 7" w:uiPriority="9" w:qFormat="1"/>
-    <w:lsdException w:name="heading 8" w:uiPriority="9" w:qFormat="1"/>
-    <w:lsdException w:name="heading 9" w:uiPriority="9" w:qFormat="1"/>
-    <w:lsdException w:name="toc 1" w:uiPriority="39"/>
-    <w:lsdException w:name="toc 2" w:uiPriority="39"/>
-    <w:lsdException w:name="toc 3" w:uiPriority="39"/>
-    <w:lsdException w:name="toc 4" w:uiPriority="39"/>
-    <w:lsdException w:name="toc 5" w:uiPriority="39"/>
-    <w:lsdException w:name="toc 6" w:uiPriority="39"/>
-    <w:lsdException w:name="toc 7" w:uiPriority="39"/>
-    <w:lsdException w:name="toc 8" w:uiPriority="39"/>
-    <w:lsdException w:name="toc 9" w:uiPriority="39"/>
-    <w:lsdException w:name="caption" w:uiPriority="35" w:qFormat="1"/>
-    <w:lsdException w:name="Title" w:semiHidden="0" w:uiPriority="10" w:unhideWhenUsed="0" w:qFormat="1"/>
-    <w:lsdException w:name="Default Paragraph Font" w:uiPriority="1"/>
-    <w:lsdException w:name="Subtitle" w:semiHidden="0" w:uiPriority="11" w:unhideWhenUsed="0" w:qFormat="1"/>
-    <w:lsdException w:name="Strong" w:semiHidden="0" w:uiPriority="22" w:unhideWhenUsed="0" w:qFormat="1"/>
-    <w:lsdException w:name="Emphasis" w:semiHidden="0" w:uiPriority="20" w:unhideWhenUsed="0" w:qFormat="1"/>
-    <w:lsdException w:name="Table Grid" w:semiHidden="0" w:uiPriority="39" w:unhideWhenUsed="0"/>
-    <w:lsdException w:name="Placeholder Text" w:unhideWhenUsed="0"/>
-    <w:lsdException w:name="No Spacing" w:semiHidden="0" w:uiPriority="1" w:unhideWhenUsed="0" w:qFormat="1"/>
-    <w:lsdException w:name="Light Shading" w:semiHidden="0" w:uiPriority="60" w:unhideWhenUsed="0"/>
-    <w:lsdException w:name="Light List" w:semiHidden="0" w:uiPriority="61" w:unhideWhenUsed="0"/>
-    <w:lsdException w:name="Light Grid" w:semiHidden="0" w:uiPriority="62" w:unhideWhenUsed="0"/>
-    <w:lsdException w:name="Medium Shading 1" w:semiHidden="0" w:uiPriority="63" w:unhideWhenUsed="0"/>
-    <w:lsdException w:name="Medium Shading 2" w:semiHidden="0" w:uiPriority="64" w:unhideWhenUsed="0"/>
-    <w:lsdException w:name="Medium List 1" w:semiHidden="0" w:uiPriority="65" w:unhideWhenUsed="0"/>
-    <w:lsdException w:name="Medium List 2" w:semiHidden="0" w:uiPriority="66" w:unhideWhenUsed="0"/>
-    <w:lsdException w:name="Medium Grid 1" w:semiHidden="0" w:uiPriority="67" w:unhideWhenUsed="0"/>
-    <w:lsdException w:name="Medium Grid 2" w:semiHidden="0" w:uiPriority="68" w:unhideWhenUsed="0"/>
-    <w:lsdException w:name="Medium Grid 3" w:semiHidden="0" w:uiPriority="69" w:unhideWhenUsed="0"/>
-    <w:lsdException w:name="Dark List" w:semiHidden="0" w:uiPriority="70" w:unhideWhenUsed="0"/>
-    <w:lsdException w:name="Colorful Shading" w:semiHidden="0" w:uiPriority="71" w:unhideWhenUsed="0"/>
-    <w:lsdException w:name="Colorful List" w:semiHidden="0" w:uiPriority="72" w:unhideWhenUsed="0"/>
-    <w:lsdException w:name="Colorful Grid" w:semiHidden="0" w:uiPriority="73" w:unhideWhenUsed="0"/>
-    <w:lsdException w:name="Light Shading Accent 1" w:semiHidden="0" w:uiPriority="60" w:unhideWhenUsed="0"/>
-    <w:lsdException w:name="Light List Accent 1" w:semiHidden="0" w:uiPriority="61" w:unhideWhenUsed="0"/>
-    <w:lsdException w:name="Light Grid Accent 1" w:semiHidden="0" w:uiPriority="62" w:unhideWhenUsed="0"/>
-    <w:lsdException w:name="Medium Shading 1 Accent 1" w:semiHidden="0" w:uiPriority="63" w:unhideWhenUsed="0"/>
-    <w:lsdException w:name="Medium Shading 2 Accent 1" w:semiHidden="0" w:uiPriority="64" w:unhideWhenUsed="0"/>
-    <w:lsdException w:name="Medium List 1 Accent 1" w:semiHidden="0" w:uiPriority="65" w:unhideWhenUsed="0"/>
-    <w:lsdException w:name="Revision" w:unhideWhenUsed="0"/>
-    <w:lsdException w:name="List Paragraph" w:semiHidden="0" w:uiPriority="34" w:unhideWhenUsed="0" w:qFormat="1"/>
-    <w:lsdException w:name="Quote" w:semiHidden="0" w:uiPriority="29" w:unhideWhenUsed="0" w:qFormat="1"/>
-    <w:lsdException w:name="Intense Quote" w:semiHidden="0" w:uiPriority="30" w:unhideWhenUsed="0" w:qFormat="1"/>
-    <w:lsdException w:name="Medium List 2 Accent 1" w:semiHidden="0" w:uiPriority="66" w:unhideWhenUsed="0"/>
-    <w:lsdException w:name="Medium Grid 1 Accent 1" w:semiHidden="0" w:uiPriority="67" w:unhideWhenUsed="0"/>
-    <w:lsdException w:name="Medium Grid 2 Accent 1" w:semiHidden="0" w:uiPriority="68" w:unhideWhenUsed="0"/>
-    <w:lsdException w:name="Medium Grid 3 Accent 1" w:semiHidden="0" w:uiPriority="69" w:unhideWhenUsed="0"/>
-    <w:lsdException w:name="Dark List Accent 1" w:semiHidden="0" w:uiPriority="70" w:unhideWhenUsed="0"/>
-    <w:lsdException w:name="Colorful Shading Accent 1" w:semiHidden="0" w:uiPriority="71" w:unhideWhenUsed="0"/>
-    <w:lsdException w:name="Colorful List Accent 1" w:semiHidden="0" w:uiPriority="72" w:unhideWhenUsed="0"/>
-    <w:lsdException w:name="Colorful Grid Accent 1" w:semiHidden="0" w:uiPriority="73" w:unhideWhenUsed="0"/>
-    <w:lsdException w:name="Light Shading Accent 2" w:semiHidden="0" w:uiPriority="60" w:unhideWhenUsed="0"/>
-    <w:lsdException w:name="Light List Accent 2" w:semiHidden="0" w:uiPriority="61" w:unhideWhenUsed="0"/>
-    <w:lsdException w:name="Light Grid Accent 2" w:semiHidden="0" w:uiPriority="62" w:unhideWhenUsed="0"/>
-    <w:lsdException w:name="Medium Shading 1 Accent 2" w:semiHidden="0" w:uiPriority="63" w:unhideWhenUsed="0"/>
-    <w:lsdException w:name="Medium Shading 2 Accent 2" w:semiHidden="0" w:uiPriority="64" w:unhideWhenUsed="0"/>
-    <w:lsdException w:name="Medium List 1 Accent 2" w:semiHidden="0" w:uiPriority="65" w:unhideWhenUsed="0"/>
-    <w:lsdException w:name="Medium List 2 Accent 2" w:semiHidden="0" w:uiPriority="66" w:unhideWhenUsed="0"/>
-    <w:lsdException w:name="Medium Grid 1 Accent 2" w:semiHidden="0" w:uiPriority="67" w:unhideWhenUsed="0"/>
-    <w:lsdException w:name="Medium Grid 2 Accent 2" w:semiHidden="0" w:uiPriority="68" w:unhideWhenUsed="0"/>
-    <w:lsdException w:name="Medium Grid 3 Accent 2" w:semiHidden="0" w:uiPriority="69" w:unhideWhenUsed="0"/>
-    <w:lsdException w:name="Dark List Accent 2" w:semiHidden="0" w:uiPriority="70" w:unhideWhenUsed="0"/>
-    <w:lsdException w:name="Colorful Shading Accent 2" w:semiHidden="0" w:uiPriority="71" w:unhideWhenUsed="0"/>
-    <w:lsdException w:name="Colorful List Accent 2" w:semiHidden="0" w:uiPriority="72" w:unhideWhenUsed="0"/>
-    <w:lsdException w:name="Colorful Grid Accent 2" w:semiHidden="0" w:uiPriority="73" w:unhideWhenUsed="0"/>
-    <w:lsdException w:name="Light Shading Accent 3" w:semiHidden="0" w:uiPriority="60" w:unhideWhenUsed="0"/>
-    <w:lsdException w:name="Light List Accent 3" w:semiHidden="0" w:uiPriority="61" w:unhideWhenUsed="0"/>
-    <w:lsdException w:name="Light Grid Accent 3" w:semiHidden="0" w:uiPriority="62" w:unhideWhenUsed="0"/>
-    <w:lsdException w:name="Medium Shading 1 Accent 3" w:semiHidden="0" w:uiPriority="63" w:unhideWhenUsed="0"/>
-    <w:lsdException w:name="Medium Shading 2 Accent 3" w:semiHidden="0" w:uiPriority="64" w:unhideWhenUsed="0"/>
-    <w:lsdException w:name="Medium List 1 Accent 3" w:semiHidden="0" w:uiPriority="65" w:unhideWhenUsed="0"/>
-    <w:lsdException w:name="Medium List 2 Accent 3" w:semiHidden="0" w:uiPriority="66" w:unhideWhenUsed="0"/>
-    <w:lsdException w:name="Medium Grid 1 Accent 3" w:semiHidden="0" w:uiPriority="67" w:unhideWhenUsed="0"/>
-    <w:lsdException w:name="Medium Grid 2 Accent 3" w:semiHidden="0" w:uiPriority="68" w:unhideWhenUsed="0"/>
-    <w:lsdException w:name="Medium Grid 3 Accent 3" w:semiHidden="0" w:uiPriority="69" w:unhideWhenUsed="0"/>
-    <w:lsdException w:name="Dark List Accent 3" w:semiHidden="0" w:uiPriority="70" w:unhideWhenUsed="0"/>
-    <w:lsdException w:name="Colorful Shading Accent 3" w:semiHidden="0" w:uiPriority="71" w:unhideWhenUsed="0"/>
-    <w:lsdException w:name="Colorful List Accent 3" w:semiHidden="0" w:uiPriority="72" w:unhideWhenUsed="0"/>
-    <w:lsdException w:name="Colorful Grid Accent 3" w:semiHidden="0" w:uiPriority="73" w:unhideWhenUsed="0"/>
-    <w:lsdException w:name="Light Shading Accent 4" w:semiHidden="0" w:uiPriority="60" w:unhideWhenUsed="0"/>
-    <w:lsdException w:name="Light List Accent 4" w:semiHidden="0" w:uiPriority="61" w:unhideWhenUsed="0"/>
-    <w:lsdException w:name="Light Grid Accent 4" w:semiHidden="0" w:uiPriority="62" w:unhideWhenUsed="0"/>
-    <w:lsdException w:name="Medium Shading 1 Accent 4" w:semiHidden="0" w:uiPriority="63" w:unhideWhenUsed="0"/>
-    <w:lsdException w:name="Medium Shading 2 Accent 4" w:semiHidden="0" w:uiPriority="64" w:unhideWhenUsed="0"/>
-    <w:lsdException w:name="Medium List 1 Accent 4" w:semiHidden="0" w:uiPriority="65" w:unhideWhenUsed="0"/>
-    <w:lsdException w:name="Medium List 2 Accent 4" w:semiHidden="0" w:uiPriority="66" w:unhideWhenUsed="0"/>
-    <w:lsdException w:name="Medium Grid 1 Accent 4" w:semiHidden="0" w:uiPriority="67" w:unhideWhenUsed="0"/>
-    <w:lsdException w:name="Medium Grid 2 Accent 4" w:semiHidden="0" w:uiPriority="68" w:unhideWhenUsed="0"/>
-    <w:lsdException w:name="Medium Grid 3 Accent 4" w:semiHidden="0" w:uiPriority="69" w:unhideWhenUsed="0"/>
-    <w:lsdException w:name="Dark List Accent 4" w:semiHidden="0" w:uiPriority="70" w:unhideWhenUsed="0"/>
-    <w:lsdException w:name="Colorful Shading Accent 4" w:semiHidden="0" w:uiPriority="71" w:unhideWhenUsed="0"/>
-    <w:lsdException w:name="Colorful List Accent 4" w:semiHidden="0" w:uiPriority="72" w:unhideWhenUsed="0"/>
-    <w:lsdException w:name="Colorful Grid Accent 4" w:semiHidden="0" w:uiPriority="73" w:unhideWhenUsed="0"/>
-    <w:lsdException w:name="Light Shading Accent 5" w:semiHidden="0" w:uiPriority="60" w:unhideWhenUsed="0"/>
-    <w:lsdException w:name="Light List Accent 5" w:semiHidden="0" w:uiPriority="61" w:unhideWhenUsed="0"/>
-    <w:lsdException w:name="Light Grid Accent 5" w:semiHidden="0" w:uiPriority="62" w:unhideWhenUsed="0"/>
-    <w:lsdException w:name="Medium Shading 1 Accent 5" w:semiHidden="0" w:uiPriority="63" w:unhideWhenUsed="0"/>
-    <w:lsdException w:name="Medium Shading 2 Accent 5" w:semiHidden="0" w:uiPriority="64" w:unhideWhenUsed="0"/>
-    <w:lsdException w:name="Medium List 1 Accent 5" w:semiHidden="0" w:uiPriority="65" w:unhideWhenUsed="0"/>
-    <w:lsdException w:name="Medium List 2 Accent 5" w:semiHidden="0" w:uiPriority="66" w:unhideWhenUsed="0"/>
-    <w:lsdException w:name="Medium Grid 1 Accent 5" w:semiHidden="0" w:uiPriority="67" w:unhideWhenUsed="0"/>
-    <w:lsdException w:name="Medium Grid 2 Accent 5" w:semiHidden="0" w:uiPriority="68" w:unhideWhenUsed="0"/>
-    <w:lsdException w:name="Medium Grid 3 Accent 5" w:semiHidden="0" w:uiPriority="69" w:unhideWhenUsed="0"/>
-    <w:lsdException w:name="Dark List Accent 5" w:semiHidden="0" w:uiPriority="70" w:unhideWhenUsed="0"/>
-    <w:lsdException w:name="Colorful Shading Accent 5" w:semiHidden="0" w:uiPriority="71" w:unhideWhenUsed="0"/>
-    <w:lsdException w:name="Colorful List Accent 5" w:semiHidden="0" w:uiPriority="72" w:unhideWhenUsed="0"/>
-    <w:lsdException w:name="Colorful Grid Accent 5" w:semiHidden="0" w:uiPriority="73" w:unhideWhenUsed="0"/>
-    <w:lsdException w:name="Light Shading Accent 6" w:semiHidden="0" w:uiPriority="60" w:unhideWhenUsed="0"/>
-    <w:lsdException w:name="Light List Accent 6" w:semiHidden="0" w:uiPriority="61" w:unhideWhenUsed="0"/>
-    <w:lsdException w:name="Light Grid Accent 6" w:semiHidden="0" w:uiPriority="62" w:unhideWhenUsed="0"/>
-    <w:lsdException w:name="Medium Shading 1 Accent 6" w:semiHidden="0" w:uiPriority="63" w:unhideWhenUsed="0"/>
-    <w:lsdException w:name="Medium Shading 2 Accent 6" w:semiHidden="0" w:uiPriority="64" w:unhideWhenUsed="0"/>
-    <w:lsdException w:name="Medium List 1 Accent 6" w:semiHidden="0" w:uiPriority="65" w:unhideWhenUsed="0"/>
-    <w:lsdException w:name="Medium List 2 Accent 6" w:semiHidden="0" w:uiPriority="66" w:unhideWhenUsed="0"/>
-    <w:lsdException w:name="Medium Grid 1 Accent 6" w:semiHidden="0" w:uiPriority="67" w:unhideWhenUsed="0"/>
-    <w:lsdException w:name="Medium Grid 2 Accent 6" w:semiHidden="0" w:uiPriority="68" w:unhideWhenUsed="0"/>
-    <w:lsdException w:name="Medium Grid 3 Accent 6" w:semiHidden="0" w:uiPriority="69" w:unhideWhenUsed="0"/>
-    <w:lsdException w:name="Dark List Accent 6" w:semiHidden="0" w:uiPriority="70" w:unhideWhenUsed="0"/>
-    <w:lsdException w:name="Colorful Shading Accent 6" w:semiHidden="0" w:uiPriority="71" w:unhideWhenUsed="0"/>
-    <w:lsdException w:name="Colorful List Accent 6" w:semiHidden="0" w:uiPriority="72" w:unhideWhenUsed="0"/>
-    <w:lsdException w:name="Colorful Grid Accent 6" w:semiHidden="0" w:uiPriority="73" w:unhideWhenUsed="0"/>
-    <w:lsdException w:name="Subtle Emphasis" w:semiHidden="0" w:uiPriority="19" w:unhideWhenUsed="0" w:qFormat="1"/>
-    <w:lsdException w:name="Intense Emphasis" w:semiHidden="0" w:uiPriority="21" w:unhideWhenUsed="0" w:qFormat="1"/>
-    <w:lsdException w:name="Subtle Reference" w:semiHidden="0" w:uiPriority="31" w:unhideWhenUsed="0" w:qFormat="1"/>
-    <w:lsdException w:name="Intense Reference" w:semiHidden="0" w:uiPriority="32" w:unhideWhenUsed="0" w:qFormat="1"/>
-    <w:lsdException w:name="Book Title" w:semiHidden="0" w:uiPriority="33" w:unhideWhenUsed="0" w:qFormat="1"/>
-    <w:lsdException w:name="Bibliography" w:uiPriority="37"/>
-    <w:lsdException w:name="TOC Heading" w:uiPriority="39" w:qFormat="1"/>
-  </w:latentStyles>
-  <w:style w:type="paragraph" w:default="1" w:styleId="a">
-    <w:name w:val="Normal"/>
-    <w:qFormat/>
-    <w:rsid w:val="00B87333"/>
-    <w:pPr>
-      <w:spacing w:after="0" w:line="240" w:lineRule="auto"/>
-    </w:pPr>
-    <w:rPr>
-      <w:rFonts w:ascii="Optima LT" w:hAnsi="Optima LT" w:cs="Times New Roman"/>
-    </w:rPr>
-  </w:style>
-  <w:style w:type="character" w:default="1" w:styleId="a0">
-    <w:name w:val="Default Paragraph Font"/>
-    <w:uiPriority w:val="1"/>
-    <w:semiHidden/>
-    <w:unhideWhenUsed/>
-  </w:style>
-  <w:style w:type="table" w:default="1" w:styleId="a1">
-    <w:name w:val="Normal Table"/>
-    <w:uiPriority w:val="99"/>
-    <w:semiHidden/>
-    <w:unhideWhenUsed/>
-    <w:tblPr>
-      <w:tblInd w:w="0" w:type="dxa"/>
-      <w:tblCellMar>
-        <w:top w:w="0" w:type="dxa"/>
-        <w:left w:w="108" w:type="dxa"/>
-        <w:bottom w:w="0" w:type="dxa"/>
-        <w:right w:w="108" w:type="dxa"/>
-      </w:tblCellMar>
-    </w:tblPr>
-  </w:style>
-  <w:style w:type="numbering" w:default="1" w:styleId="a2">
-    <w:name w:val="No List"/>
-    <w:uiPriority w:val="99"/>
-    <w:semiHidden/>
-    <w:unhideWhenUsed/>
-  </w:style>
-  <w:style w:type="paragraph" w:styleId="a3">
-    <w:name w:val="List Paragraph"/>
-    <w:basedOn w:val="a"/>
+    <w:basedOn w:val="Normal"/>
     <w:uiPriority w:val="34"/>
     <w:qFormat/>
     <w:rsid w:val="00EA4C56"/>
@@ -3055,7 +3200,7 @@
   <a:extraClrSchemeLst/>
   <a:extLst>
     <a:ext uri="{05A4C25C-085E-4340-85A3-A5531E510DB2}">
-      <thm15:themeFamily xmlns:thm15="http://schemas.microsoft.com/office/thememl/2012/main" xmlns="" name="Office Theme" id="{62F939B6-93AF-4DB8-9C6B-D6C7DFDC589F}" vid="{4A3C46E8-61CC-4603-A589-7422A47A8E4A}"/>
+      <thm15:themeFamily xmlns:thm15="http://schemas.microsoft.com/office/thememl/2012/main" name="Office Theme" id="{62F939B6-93AF-4DB8-9C6B-D6C7DFDC589F}" vid="{4A3C46E8-61CC-4603-A589-7422A47A8E4A}"/>
     </a:ext>
   </a:extLst>
 </a:theme>

</xml_diff>

<commit_message>
update template and minor change
</commit_message>
<xml_diff>
--- a/DevOps/Template/ImplementationFormTemplate.docx
+++ b/DevOps/Template/ImplementationFormTemplate.docx
@@ -1,6 +1,6 @@
 
 <file path=word/document.xml><?xml version="1.0" encoding="utf-8"?>
-<w:document xmlns:wpc="http://schemas.microsoft.com/office/word/2010/wordprocessingCanvas" xmlns:cx="http://schemas.microsoft.com/office/drawing/2014/chartex" xmlns:cx1="http://schemas.microsoft.com/office/drawing/2015/9/8/chartex" xmlns:mc="http://schemas.openxmlformats.org/markup-compatibility/2006" xmlns:o="urn:schemas-microsoft-com:office:office" xmlns:r="http://schemas.openxmlformats.org/officeDocument/2006/relationships" xmlns:m="http://schemas.openxmlformats.org/officeDocument/2006/math" xmlns:v="urn:schemas-microsoft-com:vml" xmlns:wp14="http://schemas.microsoft.com/office/word/2010/wordprocessingDrawing" xmlns:wp="http://schemas.openxmlformats.org/drawingml/2006/wordprocessingDrawing" xmlns:w10="urn:schemas-microsoft-com:office:word" xmlns:w="http://schemas.openxmlformats.org/wordprocessingml/2006/main" xmlns:w14="http://schemas.microsoft.com/office/word/2010/wordml" xmlns:w15="http://schemas.microsoft.com/office/word/2012/wordml" xmlns:w16se="http://schemas.microsoft.com/office/word/2015/wordml/symex" xmlns:wpg="http://schemas.microsoft.com/office/word/2010/wordprocessingGroup" xmlns:wpi="http://schemas.microsoft.com/office/word/2010/wordprocessingInk" xmlns:wne="http://schemas.microsoft.com/office/word/2006/wordml" xmlns:wps="http://schemas.microsoft.com/office/word/2010/wordprocessingShape" mc:Ignorable="w14 w15 w16se wp14">
+<w:document xmlns:wpc="http://schemas.microsoft.com/office/word/2010/wordprocessingCanvas" xmlns:mc="http://schemas.openxmlformats.org/markup-compatibility/2006" xmlns:o="urn:schemas-microsoft-com:office:office" xmlns:r="http://schemas.openxmlformats.org/officeDocument/2006/relationships" xmlns:m="http://schemas.openxmlformats.org/officeDocument/2006/math" xmlns:v="urn:schemas-microsoft-com:vml" xmlns:wp14="http://schemas.microsoft.com/office/word/2010/wordprocessingDrawing" xmlns:wp="http://schemas.openxmlformats.org/drawingml/2006/wordprocessingDrawing" xmlns:w10="urn:schemas-microsoft-com:office:word" xmlns:w="http://schemas.openxmlformats.org/wordprocessingml/2006/main" xmlns:w14="http://schemas.microsoft.com/office/word/2010/wordml" xmlns:wpg="http://schemas.microsoft.com/office/word/2010/wordprocessingGroup" xmlns:wpi="http://schemas.microsoft.com/office/word/2010/wordprocessingInk" xmlns:wne="http://schemas.microsoft.com/office/word/2006/wordml" xmlns:wps="http://schemas.microsoft.com/office/word/2010/wordprocessingShape" mc:Ignorable="w14 wp14">
   <w:body>
     <w:tbl>
       <w:tblPr>
@@ -60,7 +60,13 @@
             </w:r>
             <w:proofErr w:type="spellStart"/>
             <w:r>
-              <w:t>PackageReleasePath</w:t>
+              <w:t>PackageRelease</w:t>
+            </w:r>
+            <w:r>
+              <w:rPr>
+                <w:rFonts w:hint="eastAsia"/>
+              </w:rPr>
+              <w:t>Directory</w:t>
             </w:r>
             <w:proofErr w:type="spellEnd"/>
             <w:r>
@@ -118,10 +124,10 @@
               <w:tblLook w:val="04A0" w:firstRow="1" w:lastRow="0" w:firstColumn="1" w:lastColumn="0" w:noHBand="0" w:noVBand="1"/>
             </w:tblPr>
             <w:tblGrid>
-              <w:gridCol w:w="1223"/>
-              <w:gridCol w:w="1568"/>
-              <w:gridCol w:w="3779"/>
-              <w:gridCol w:w="6378"/>
+              <w:gridCol w:w="1216"/>
+              <w:gridCol w:w="1565"/>
+              <w:gridCol w:w="3883"/>
+              <w:gridCol w:w="6284"/>
             </w:tblGrid>
             <w:tr>
               <w:tc>
@@ -1386,7 +1392,7 @@
                 </w:p>
                 <w:p>
                   <w:pPr>
-                    <w:pStyle w:val="ListParagraph"/>
+                    <w:pStyle w:val="a3"/>
                     <w:numPr>
                       <w:ilvl w:val="0"/>
                       <w:numId w:val="3"/>
@@ -1570,16 +1576,30 @@
                 </w:tcPr>
                 <w:p>
                   <w:r>
-                    <w:t>&lt;NugetRepoName</w:t>
+                    <w:t>&lt;Nuget</w:t>
                   </w:r>
                   <w:r>
                     <w:rPr>
                       <w:rFonts w:hint="eastAsia"/>
                     </w:rPr>
+                    <w:t>Package</w:t>
+                  </w:r>
+                  <w:r>
+                    <w:t>Name</w:t>
+                  </w:r>
+                  <w:r>
+                    <w:rPr>
+                      <w:rFonts w:hint="eastAsia"/>
+                    </w:rPr>
                     <w:t>_0</w:t>
                   </w:r>
                   <w:r>
-                    <w:t>&gt;.&lt;NugetPack</w:t>
+                    <w:t>&gt;.</w:t>
+                  </w:r>
+                  <w:bookmarkStart w:id="0" w:name="_GoBack"/>
+                  <w:bookmarkEnd w:id="0"/>
+                  <w:r>
+                    <w:t>&lt;NugetPack</w:t>
                   </w:r>
                   <w:r>
                     <w:rPr>
@@ -1663,7 +1683,16 @@
                 </w:tcPr>
                 <w:p>
                   <w:r>
-                    <w:t>&lt;NugetRepoName</w:t>
+                    <w:t>&lt;Nuget</w:t>
+                  </w:r>
+                  <w:r>
+                    <w:rPr>
+                      <w:rFonts w:hint="eastAsia"/>
+                    </w:rPr>
+                    <w:t>Package</w:t>
+                  </w:r>
+                  <w:r>
+                    <w:t>Name</w:t>
                   </w:r>
                   <w:r>
                     <w:rPr>
@@ -2102,8 +2131,6 @@
                   <w:r>
                     <w:t>)</w:t>
                   </w:r>
-                  <w:bookmarkStart w:id="0" w:name="_GoBack"/>
-                  <w:bookmarkEnd w:id="0"/>
                 </w:p>
               </w:tc>
               <w:tc>
@@ -2156,8 +2183,8 @@
 </file>
 
 <file path=word/numbering.xml><?xml version="1.0" encoding="utf-8"?>
-<w:numbering xmlns:wpc="http://schemas.microsoft.com/office/word/2010/wordprocessingCanvas" xmlns:cx="http://schemas.microsoft.com/office/drawing/2014/chartex" xmlns:cx1="http://schemas.microsoft.com/office/drawing/2015/9/8/chartex" xmlns:mc="http://schemas.openxmlformats.org/markup-compatibility/2006" xmlns:o="urn:schemas-microsoft-com:office:office" xmlns:r="http://schemas.openxmlformats.org/officeDocument/2006/relationships" xmlns:m="http://schemas.openxmlformats.org/officeDocument/2006/math" xmlns:v="urn:schemas-microsoft-com:vml" xmlns:wp14="http://schemas.microsoft.com/office/word/2010/wordprocessingDrawing" xmlns:wp="http://schemas.openxmlformats.org/drawingml/2006/wordprocessingDrawing" xmlns:w10="urn:schemas-microsoft-com:office:word" xmlns:w="http://schemas.openxmlformats.org/wordprocessingml/2006/main" xmlns:w14="http://schemas.microsoft.com/office/word/2010/wordml" xmlns:w15="http://schemas.microsoft.com/office/word/2012/wordml" xmlns:w16se="http://schemas.microsoft.com/office/word/2015/wordml/symex" xmlns:wpg="http://schemas.microsoft.com/office/word/2010/wordprocessingGroup" xmlns:wpi="http://schemas.microsoft.com/office/word/2010/wordprocessingInk" xmlns:wne="http://schemas.microsoft.com/office/word/2006/wordml" xmlns:wps="http://schemas.microsoft.com/office/word/2010/wordprocessingShape" mc:Ignorable="w14 w15 w16se wp14">
-  <w:abstractNum w:abstractNumId="0" w15:restartNumberingAfterBreak="0">
+<w:numbering xmlns:wpc="http://schemas.microsoft.com/office/word/2010/wordprocessingCanvas" xmlns:mc="http://schemas.openxmlformats.org/markup-compatibility/2006" xmlns:o="urn:schemas-microsoft-com:office:office" xmlns:r="http://schemas.openxmlformats.org/officeDocument/2006/relationships" xmlns:m="http://schemas.openxmlformats.org/officeDocument/2006/math" xmlns:v="urn:schemas-microsoft-com:vml" xmlns:wp14="http://schemas.microsoft.com/office/word/2010/wordprocessingDrawing" xmlns:wp="http://schemas.openxmlformats.org/drawingml/2006/wordprocessingDrawing" xmlns:w10="urn:schemas-microsoft-com:office:word" xmlns:w="http://schemas.openxmlformats.org/wordprocessingml/2006/main" xmlns:w14="http://schemas.microsoft.com/office/word/2010/wordml" xmlns:wpg="http://schemas.microsoft.com/office/word/2010/wordprocessingGroup" xmlns:wpi="http://schemas.microsoft.com/office/word/2010/wordprocessingInk" xmlns:wne="http://schemas.microsoft.com/office/word/2006/wordml" xmlns:wps="http://schemas.microsoft.com/office/word/2010/wordprocessingShape" mc:Ignorable="w14 wp14">
+  <w:abstractNum w:abstractNumId="0">
     <w:nsid w:val="11AF084A"/>
     <w:multiLevelType w:val="hybridMultilevel"/>
     <w:tmpl w:val="E460E454"/>
@@ -2243,7 +2270,7 @@
       </w:pPr>
     </w:lvl>
   </w:abstractNum>
-  <w:abstractNum w:abstractNumId="1" w15:restartNumberingAfterBreak="0">
+  <w:abstractNum w:abstractNumId="1">
     <w:nsid w:val="3FA677EE"/>
     <w:multiLevelType w:val="hybridMultilevel"/>
     <w:tmpl w:val="78A279FC"/>
@@ -2329,7 +2356,7 @@
       </w:pPr>
     </w:lvl>
   </w:abstractNum>
-  <w:abstractNum w:abstractNumId="2" w15:restartNumberingAfterBreak="0">
+  <w:abstractNum w:abstractNumId="2">
     <w:nsid w:val="480E7ADC"/>
     <w:multiLevelType w:val="hybridMultilevel"/>
     <w:tmpl w:val="78A279FC"/>
@@ -2509,7 +2536,7 @@
 </file>
 
 <file path=word/styles.xml><?xml version="1.0" encoding="utf-8"?>
-<w:styles xmlns:mc="http://schemas.openxmlformats.org/markup-compatibility/2006" xmlns:r="http://schemas.openxmlformats.org/officeDocument/2006/relationships" xmlns:w="http://schemas.openxmlformats.org/wordprocessingml/2006/main" xmlns:w14="http://schemas.microsoft.com/office/word/2010/wordml" xmlns:w15="http://schemas.microsoft.com/office/word/2012/wordml" xmlns:w16se="http://schemas.microsoft.com/office/word/2015/wordml/symex" mc:Ignorable="w14 w15 w16se">
+<w:styles xmlns:mc="http://schemas.openxmlformats.org/markup-compatibility/2006" xmlns:r="http://schemas.openxmlformats.org/officeDocument/2006/relationships" xmlns:w="http://schemas.openxmlformats.org/wordprocessingml/2006/main" xmlns:w14="http://schemas.microsoft.com/office/word/2010/wordml" mc:Ignorable="w14">
   <w:docDefaults>
     <w:rPrDefault>
       <w:rPr>
@@ -2525,380 +2552,146 @@
       </w:pPr>
     </w:pPrDefault>
   </w:docDefaults>
-  <w:latentStyles w:defLockedState="0" w:defUIPriority="99" w:defSemiHidden="0" w:defUnhideWhenUsed="0" w:defQFormat="0" w:count="371">
-    <w:lsdException w:name="Normal" w:uiPriority="0" w:qFormat="1"/>
-    <w:lsdException w:name="heading 1" w:uiPriority="9" w:qFormat="1"/>
-    <w:lsdException w:name="heading 2" w:semiHidden="1" w:uiPriority="9" w:unhideWhenUsed="1" w:qFormat="1"/>
-    <w:lsdException w:name="heading 3" w:semiHidden="1" w:uiPriority="9" w:unhideWhenUsed="1" w:qFormat="1"/>
-    <w:lsdException w:name="heading 4" w:semiHidden="1" w:uiPriority="9" w:unhideWhenUsed="1" w:qFormat="1"/>
-    <w:lsdException w:name="heading 5" w:semiHidden="1" w:uiPriority="9" w:unhideWhenUsed="1" w:qFormat="1"/>
-    <w:lsdException w:name="heading 6" w:semiHidden="1" w:uiPriority="9" w:unhideWhenUsed="1" w:qFormat="1"/>
-    <w:lsdException w:name="heading 7" w:semiHidden="1" w:uiPriority="9" w:unhideWhenUsed="1" w:qFormat="1"/>
-    <w:lsdException w:name="heading 8" w:semiHidden="1" w:uiPriority="9" w:unhideWhenUsed="1" w:qFormat="1"/>
-    <w:lsdException w:name="heading 9" w:semiHidden="1" w:uiPriority="9" w:unhideWhenUsed="1" w:qFormat="1"/>
-    <w:lsdException w:name="index 1" w:semiHidden="1" w:unhideWhenUsed="1"/>
-    <w:lsdException w:name="index 2" w:semiHidden="1" w:unhideWhenUsed="1"/>
-    <w:lsdException w:name="index 3" w:semiHidden="1" w:unhideWhenUsed="1"/>
-    <w:lsdException w:name="index 4" w:semiHidden="1" w:unhideWhenUsed="1"/>
-    <w:lsdException w:name="index 5" w:semiHidden="1" w:unhideWhenUsed="1"/>
-    <w:lsdException w:name="index 6" w:semiHidden="1" w:unhideWhenUsed="1"/>
-    <w:lsdException w:name="index 7" w:semiHidden="1" w:unhideWhenUsed="1"/>
-    <w:lsdException w:name="index 8" w:semiHidden="1" w:unhideWhenUsed="1"/>
-    <w:lsdException w:name="index 9" w:semiHidden="1" w:unhideWhenUsed="1"/>
-    <w:lsdException w:name="toc 1" w:semiHidden="1" w:uiPriority="39" w:unhideWhenUsed="1"/>
-    <w:lsdException w:name="toc 2" w:semiHidden="1" w:uiPriority="39" w:unhideWhenUsed="1"/>
-    <w:lsdException w:name="toc 3" w:semiHidden="1" w:uiPriority="39" w:unhideWhenUsed="1"/>
-    <w:lsdException w:name="toc 4" w:semiHidden="1" w:uiPriority="39" w:unhideWhenUsed="1"/>
-    <w:lsdException w:name="toc 5" w:semiHidden="1" w:uiPriority="39" w:unhideWhenUsed="1"/>
-    <w:lsdException w:name="toc 6" w:semiHidden="1" w:uiPriority="39" w:unhideWhenUsed="1"/>
-    <w:lsdException w:name="toc 7" w:semiHidden="1" w:uiPriority="39" w:unhideWhenUsed="1"/>
-    <w:lsdException w:name="toc 8" w:semiHidden="1" w:uiPriority="39" w:unhideWhenUsed="1"/>
-    <w:lsdException w:name="toc 9" w:semiHidden="1" w:uiPriority="39" w:unhideWhenUsed="1"/>
-    <w:lsdException w:name="Normal Indent" w:semiHidden="1" w:unhideWhenUsed="1"/>
-    <w:lsdException w:name="footnote text" w:semiHidden="1" w:unhideWhenUsed="1"/>
-    <w:lsdException w:name="annotation text" w:semiHidden="1" w:unhideWhenUsed="1"/>
-    <w:lsdException w:name="header" w:semiHidden="1" w:unhideWhenUsed="1"/>
-    <w:lsdException w:name="footer" w:semiHidden="1" w:unhideWhenUsed="1"/>
-    <w:lsdException w:name="index heading" w:semiHidden="1" w:unhideWhenUsed="1"/>
-    <w:lsdException w:name="caption" w:semiHidden="1" w:uiPriority="35" w:unhideWhenUsed="1" w:qFormat="1"/>
-    <w:lsdException w:name="table of figures" w:semiHidden="1" w:unhideWhenUsed="1"/>
-    <w:lsdException w:name="envelope address" w:semiHidden="1" w:unhideWhenUsed="1"/>
-    <w:lsdException w:name="envelope return" w:semiHidden="1" w:unhideWhenUsed="1"/>
-    <w:lsdException w:name="footnote reference" w:semiHidden="1" w:unhideWhenUsed="1"/>
-    <w:lsdException w:name="annotation reference" w:semiHidden="1" w:unhideWhenUsed="1"/>
-    <w:lsdException w:name="line number" w:semiHidden="1" w:unhideWhenUsed="1"/>
-    <w:lsdException w:name="page number" w:semiHidden="1" w:unhideWhenUsed="1"/>
-    <w:lsdException w:name="endnote reference" w:semiHidden="1" w:unhideWhenUsed="1"/>
-    <w:lsdException w:name="endnote text" w:semiHidden="1" w:unhideWhenUsed="1"/>
-    <w:lsdException w:name="table of authorities" w:semiHidden="1" w:unhideWhenUsed="1"/>
-    <w:lsdException w:name="macro" w:semiHidden="1" w:unhideWhenUsed="1"/>
-    <w:lsdException w:name="toa heading" w:semiHidden="1" w:unhideWhenUsed="1"/>
-    <w:lsdException w:name="List" w:semiHidden="1" w:unhideWhenUsed="1"/>
-    <w:lsdException w:name="List Bullet" w:semiHidden="1" w:unhideWhenUsed="1"/>
-    <w:lsdException w:name="List Number" w:semiHidden="1" w:unhideWhenUsed="1"/>
-    <w:lsdException w:name="List 2" w:semiHidden="1" w:unhideWhenUsed="1"/>
-    <w:lsdException w:name="List 3" w:semiHidden="1" w:unhideWhenUsed="1"/>
-    <w:lsdException w:name="List 4" w:semiHidden="1" w:unhideWhenUsed="1"/>
-    <w:lsdException w:name="List 5" w:semiHidden="1" w:unhideWhenUsed="1"/>
-    <w:lsdException w:name="List Bullet 2" w:semiHidden="1" w:unhideWhenUsed="1"/>
-    <w:lsdException w:name="List Bullet 3" w:semiHidden="1" w:unhideWhenUsed="1"/>
-    <w:lsdException w:name="List Bullet 4" w:semiHidden="1" w:unhideWhenUsed="1"/>
-    <w:lsdException w:name="List Bullet 5" w:semiHidden="1" w:unhideWhenUsed="1"/>
-    <w:lsdException w:name="List Number 2" w:semiHidden="1" w:unhideWhenUsed="1"/>
-    <w:lsdException w:name="List Number 3" w:semiHidden="1" w:unhideWhenUsed="1"/>
-    <w:lsdException w:name="List Number 4" w:semiHidden="1" w:unhideWhenUsed="1"/>
-    <w:lsdException w:name="List Number 5" w:semiHidden="1" w:unhideWhenUsed="1"/>
-    <w:lsdException w:name="Title" w:uiPriority="10" w:qFormat="1"/>
-    <w:lsdException w:name="Closing" w:semiHidden="1" w:unhideWhenUsed="1"/>
-    <w:lsdException w:name="Signature" w:semiHidden="1" w:unhideWhenUsed="1"/>
-    <w:lsdException w:name="Default Paragraph Font" w:semiHidden="1" w:uiPriority="1" w:unhideWhenUsed="1"/>
-    <w:lsdException w:name="Body Text" w:semiHidden="1" w:unhideWhenUsed="1"/>
-    <w:lsdException w:name="Body Text Indent" w:semiHidden="1" w:unhideWhenUsed="1"/>
-    <w:lsdException w:name="List Continue" w:semiHidden="1" w:unhideWhenUsed="1"/>
-    <w:lsdException w:name="List Continue 2" w:semiHidden="1" w:unhideWhenUsed="1"/>
-    <w:lsdException w:name="List Continue 3" w:semiHidden="1" w:unhideWhenUsed="1"/>
-    <w:lsdException w:name="List Continue 4" w:semiHidden="1" w:unhideWhenUsed="1"/>
-    <w:lsdException w:name="List Continue 5" w:semiHidden="1" w:unhideWhenUsed="1"/>
-    <w:lsdException w:name="Message Header" w:semiHidden="1" w:unhideWhenUsed="1"/>
-    <w:lsdException w:name="Subtitle" w:uiPriority="11" w:qFormat="1"/>
-    <w:lsdException w:name="Salutation" w:semiHidden="1" w:unhideWhenUsed="1"/>
-    <w:lsdException w:name="Date" w:semiHidden="1" w:unhideWhenUsed="1"/>
-    <w:lsdException w:name="Body Text First Indent" w:semiHidden="1" w:unhideWhenUsed="1"/>
-    <w:lsdException w:name="Body Text First Indent 2" w:semiHidden="1" w:unhideWhenUsed="1"/>
-    <w:lsdException w:name="Note Heading" w:semiHidden="1" w:unhideWhenUsed="1"/>
-    <w:lsdException w:name="Body Text 2" w:semiHidden="1" w:unhideWhenUsed="1"/>
-    <w:lsdException w:name="Body Text 3" w:semiHidden="1" w:unhideWhenUsed="1"/>
-    <w:lsdException w:name="Body Text Indent 2" w:semiHidden="1" w:unhideWhenUsed="1"/>
-    <w:lsdException w:name="Body Text Indent 3" w:semiHidden="1" w:unhideWhenUsed="1"/>
-    <w:lsdException w:name="Block Text" w:semiHidden="1" w:unhideWhenUsed="1"/>
-    <w:lsdException w:name="Hyperlink" w:semiHidden="1" w:unhideWhenUsed="1"/>
-    <w:lsdException w:name="FollowedHyperlink" w:semiHidden="1" w:unhideWhenUsed="1"/>
-    <w:lsdException w:name="Strong" w:uiPriority="22" w:qFormat="1"/>
-    <w:lsdException w:name="Emphasis" w:uiPriority="20" w:qFormat="1"/>
-    <w:lsdException w:name="Document Map" w:semiHidden="1" w:unhideWhenUsed="1"/>
-    <w:lsdException w:name="Plain Text" w:semiHidden="1" w:unhideWhenUsed="1"/>
-    <w:lsdException w:name="E-mail Signature" w:semiHidden="1" w:unhideWhenUsed="1"/>
-    <w:lsdException w:name="HTML Top of Form" w:semiHidden="1" w:unhideWhenUsed="1"/>
-    <w:lsdException w:name="HTML Bottom of Form" w:semiHidden="1" w:unhideWhenUsed="1"/>
-    <w:lsdException w:name="Normal (Web)" w:semiHidden="1" w:unhideWhenUsed="1"/>
-    <w:lsdException w:name="HTML Acronym" w:semiHidden="1" w:unhideWhenUsed="1"/>
-    <w:lsdException w:name="HTML Address" w:semiHidden="1" w:unhideWhenUsed="1"/>
-    <w:lsdException w:name="HTML Cite" w:semiHidden="1" w:unhideWhenUsed="1"/>
-    <w:lsdException w:name="HTML Code" w:semiHidden="1" w:unhideWhenUsed="1"/>
-    <w:lsdException w:name="HTML Definition" w:semiHidden="1" w:unhideWhenUsed="1"/>
-    <w:lsdException w:name="HTML Keyboard" w:semiHidden="1" w:unhideWhenUsed="1"/>
-    <w:lsdException w:name="HTML Preformatted" w:semiHidden="1" w:unhideWhenUsed="1"/>
-    <w:lsdException w:name="HTML Sample" w:semiHidden="1" w:unhideWhenUsed="1"/>
-    <w:lsdException w:name="HTML Typewriter" w:semiHidden="1" w:unhideWhenUsed="1"/>
-    <w:lsdException w:name="HTML Variable" w:semiHidden="1" w:unhideWhenUsed="1"/>
-    <w:lsdException w:name="Normal Table" w:semiHidden="1" w:unhideWhenUsed="1"/>
-    <w:lsdException w:name="annotation subject" w:semiHidden="1" w:unhideWhenUsed="1"/>
-    <w:lsdException w:name="No List" w:semiHidden="1" w:unhideWhenUsed="1"/>
-    <w:lsdException w:name="Outline List 1" w:semiHidden="1" w:unhideWhenUsed="1"/>
-    <w:lsdException w:name="Outline List 2" w:semiHidden="1" w:unhideWhenUsed="1"/>
-    <w:lsdException w:name="Outline List 3" w:semiHidden="1" w:unhideWhenUsed="1"/>
-    <w:lsdException w:name="Table Simple 1" w:semiHidden="1" w:unhideWhenUsed="1"/>
-    <w:lsdException w:name="Table Simple 2" w:semiHidden="1" w:unhideWhenUsed="1"/>
-    <w:lsdException w:name="Table Simple 3" w:semiHidden="1" w:unhideWhenUsed="1"/>
-    <w:lsdException w:name="Table Classic 1" w:semiHidden="1" w:unhideWhenUsed="1"/>
-    <w:lsdException w:name="Table Classic 2" w:semiHidden="1" w:unhideWhenUsed="1"/>
-    <w:lsdException w:name="Table Classic 3" w:semiHidden="1" w:unhideWhenUsed="1"/>
-    <w:lsdException w:name="Table Classic 4" w:semiHidden="1" w:unhideWhenUsed="1"/>
-    <w:lsdException w:name="Table Colorful 1" w:semiHidden="1" w:unhideWhenUsed="1"/>
-    <w:lsdException w:name="Table Colorful 2" w:semiHidden="1" w:unhideWhenUsed="1"/>
-    <w:lsdException w:name="Table Colorful 3" w:semiHidden="1" w:unhideWhenUsed="1"/>
-    <w:lsdException w:name="Table Columns 1" w:semiHidden="1" w:unhideWhenUsed="1"/>
-    <w:lsdException w:name="Table Columns 2" w:semiHidden="1" w:unhideWhenUsed="1"/>
-    <w:lsdException w:name="Table Columns 3" w:semiHidden="1" w:unhideWhenUsed="1"/>
-    <w:lsdException w:name="Table Columns 4" w:semiHidden="1" w:unhideWhenUsed="1"/>
-    <w:lsdException w:name="Table Columns 5" w:semiHidden="1" w:unhideWhenUsed="1"/>
-    <w:lsdException w:name="Table Grid 1" w:semiHidden="1" w:unhideWhenUsed="1"/>
-    <w:lsdException w:name="Table Grid 2" w:semiHidden="1" w:unhideWhenUsed="1"/>
-    <w:lsdException w:name="Table Grid 3" w:semiHidden="1" w:unhideWhenUsed="1"/>
-    <w:lsdException w:name="Table Grid 4" w:semiHidden="1" w:unhideWhenUsed="1"/>
-    <w:lsdException w:name="Table Grid 5" w:semiHidden="1" w:unhideWhenUsed="1"/>
-    <w:lsdException w:name="Table Grid 6" w:semiHidden="1" w:unhideWhenUsed="1"/>
-    <w:lsdException w:name="Table Grid 7" w:semiHidden="1" w:unhideWhenUsed="1"/>
-    <w:lsdException w:name="Table Grid 8" w:semiHidden="1" w:unhideWhenUsed="1"/>
-    <w:lsdException w:name="Table List 1" w:semiHidden="1" w:unhideWhenUsed="1"/>
-    <w:lsdException w:name="Table List 2" w:semiHidden="1" w:unhideWhenUsed="1"/>
-    <w:lsdException w:name="Table List 3" w:semiHidden="1" w:unhideWhenUsed="1"/>
-    <w:lsdException w:name="Table List 4" w:semiHidden="1" w:unhideWhenUsed="1"/>
-    <w:lsdException w:name="Table List 5" w:semiHidden="1" w:unhideWhenUsed="1"/>
-    <w:lsdException w:name="Table List 6" w:semiHidden="1" w:unhideWhenUsed="1"/>
-    <w:lsdException w:name="Table List 7" w:semiHidden="1" w:unhideWhenUsed="1"/>
-    <w:lsdException w:name="Table List 8" w:semiHidden="1" w:unhideWhenUsed="1"/>
-    <w:lsdException w:name="Table 3D effects 1" w:semiHidden="1" w:unhideWhenUsed="1"/>
-    <w:lsdException w:name="Table 3D effects 2" w:semiHidden="1" w:unhideWhenUsed="1"/>
-    <w:lsdException w:name="Table 3D effects 3" w:semiHidden="1" w:unhideWhenUsed="1"/>
-    <w:lsdException w:name="Table Contemporary" w:semiHidden="1" w:unhideWhenUsed="1"/>
-    <w:lsdException w:name="Table Elegant" w:semiHidden="1" w:unhideWhenUsed="1"/>
-    <w:lsdException w:name="Table Professional" w:semiHidden="1" w:unhideWhenUsed="1"/>
-    <w:lsdException w:name="Table Subtle 1" w:semiHidden="1" w:unhideWhenUsed="1"/>
-    <w:lsdException w:name="Table Subtle 2" w:semiHidden="1" w:unhideWhenUsed="1"/>
-    <w:lsdException w:name="Table Web 1" w:semiHidden="1" w:unhideWhenUsed="1"/>
-    <w:lsdException w:name="Table Web 2" w:semiHidden="1" w:unhideWhenUsed="1"/>
-    <w:lsdException w:name="Table Web 3" w:semiHidden="1" w:unhideWhenUsed="1"/>
-    <w:lsdException w:name="Balloon Text" w:semiHidden="1" w:unhideWhenUsed="1"/>
-    <w:lsdException w:name="Table Grid" w:uiPriority="39"/>
-    <w:lsdException w:name="Table Theme" w:semiHidden="1" w:unhideWhenUsed="1"/>
-    <w:lsdException w:name="Placeholder Text" w:semiHidden="1"/>
-    <w:lsdException w:name="No Spacing" w:uiPriority="1" w:qFormat="1"/>
-    <w:lsdException w:name="Light Shading" w:uiPriority="60"/>
-    <w:lsdException w:name="Light List" w:uiPriority="61"/>
-    <w:lsdException w:name="Light Grid" w:uiPriority="62"/>
-    <w:lsdException w:name="Medium Shading 1" w:uiPriority="63"/>
-    <w:lsdException w:name="Medium Shading 2" w:uiPriority="64"/>
-    <w:lsdException w:name="Medium List 1" w:uiPriority="65"/>
-    <w:lsdException w:name="Medium List 2" w:uiPriority="66"/>
-    <w:lsdException w:name="Medium Grid 1" w:uiPriority="67"/>
-    <w:lsdException w:name="Medium Grid 2" w:uiPriority="68"/>
-    <w:lsdException w:name="Medium Grid 3" w:uiPriority="69"/>
-    <w:lsdException w:name="Dark List" w:uiPriority="70"/>
-    <w:lsdException w:name="Colorful Shading" w:uiPriority="71"/>
-    <w:lsdException w:name="Colorful List" w:uiPriority="72"/>
-    <w:lsdException w:name="Colorful Grid" w:uiPriority="73"/>
-    <w:lsdException w:name="Light Shading Accent 1" w:uiPriority="60"/>
-    <w:lsdException w:name="Light List Accent 1" w:uiPriority="61"/>
-    <w:lsdException w:name="Light Grid Accent 1" w:uiPriority="62"/>
-    <w:lsdException w:name="Medium Shading 1 Accent 1" w:uiPriority="63"/>
-    <w:lsdException w:name="Medium Shading 2 Accent 1" w:uiPriority="64"/>
-    <w:lsdException w:name="Medium List 1 Accent 1" w:uiPriority="65"/>
-    <w:lsdException w:name="Revision" w:semiHidden="1"/>
-    <w:lsdException w:name="List Paragraph" w:uiPriority="34" w:qFormat="1"/>
-    <w:lsdException w:name="Quote" w:uiPriority="29" w:qFormat="1"/>
-    <w:lsdException w:name="Intense Quote" w:uiPriority="30" w:qFormat="1"/>
-    <w:lsdException w:name="Medium List 2 Accent 1" w:uiPriority="66"/>
-    <w:lsdException w:name="Medium Grid 1 Accent 1" w:uiPriority="67"/>
-    <w:lsdException w:name="Medium Grid 2 Accent 1" w:uiPriority="68"/>
-    <w:lsdException w:name="Medium Grid 3 Accent 1" w:uiPriority="69"/>
-    <w:lsdException w:name="Dark List Accent 1" w:uiPriority="70"/>
-    <w:lsdException w:name="Colorful Shading Accent 1" w:uiPriority="71"/>
-    <w:lsdException w:name="Colorful List Accent 1" w:uiPriority="72"/>
-    <w:lsdException w:name="Colorful Grid Accent 1" w:uiPriority="73"/>
-    <w:lsdException w:name="Light Shading Accent 2" w:uiPriority="60"/>
-    <w:lsdException w:name="Light List Accent 2" w:uiPriority="61"/>
-    <w:lsdException w:name="Light Grid Accent 2" w:uiPriority="62"/>
-    <w:lsdException w:name="Medium Shading 1 Accent 2" w:uiPriority="63"/>
-    <w:lsdException w:name="Medium Shading 2 Accent 2" w:uiPriority="64"/>
-    <w:lsdException w:name="Medium List 1 Accent 2" w:uiPriority="65"/>
-    <w:lsdException w:name="Medium List 2 Accent 2" w:uiPriority="66"/>
-    <w:lsdException w:name="Medium Grid 1 Accent 2" w:uiPriority="67"/>
-    <w:lsdException w:name="Medium Grid 2 Accent 2" w:uiPriority="68"/>
-    <w:lsdException w:name="Medium Grid 3 Accent 2" w:uiPriority="69"/>
-    <w:lsdException w:name="Dark List Accent 2" w:uiPriority="70"/>
-    <w:lsdException w:name="Colorful Shading Accent 2" w:uiPriority="71"/>
-    <w:lsdException w:name="Colorful List Accent 2" w:uiPriority="72"/>
-    <w:lsdException w:name="Colorful Grid Accent 2" w:uiPriority="73"/>
-    <w:lsdException w:name="Light Shading Accent 3" w:uiPriority="60"/>
-    <w:lsdException w:name="Light List Accent 3" w:uiPriority="61"/>
-    <w:lsdException w:name="Light Grid Accent 3" w:uiPriority="62"/>
-    <w:lsdException w:name="Medium Shading 1 Accent 3" w:uiPriority="63"/>
-    <w:lsdException w:name="Medium Shading 2 Accent 3" w:uiPriority="64"/>
-    <w:lsdException w:name="Medium List 1 Accent 3" w:uiPriority="65"/>
-    <w:lsdException w:name="Medium List 2 Accent 3" w:uiPriority="66"/>
-    <w:lsdException w:name="Medium Grid 1 Accent 3" w:uiPriority="67"/>
-    <w:lsdException w:name="Medium Grid 2 Accent 3" w:uiPriority="68"/>
-    <w:lsdException w:name="Medium Grid 3 Accent 3" w:uiPriority="69"/>
-    <w:lsdException w:name="Dark List Accent 3" w:uiPriority="70"/>
-    <w:lsdException w:name="Colorful Shading Accent 3" w:uiPriority="71"/>
-    <w:lsdException w:name="Colorful List Accent 3" w:uiPriority="72"/>
-    <w:lsdException w:name="Colorful Grid Accent 3" w:uiPriority="73"/>
-    <w:lsdException w:name="Light Shading Accent 4" w:uiPriority="60"/>
-    <w:lsdException w:name="Light List Accent 4" w:uiPriority="61"/>
-    <w:lsdException w:name="Light Grid Accent 4" w:uiPriority="62"/>
-    <w:lsdException w:name="Medium Shading 1 Accent 4" w:uiPriority="63"/>
-    <w:lsdException w:name="Medium Shading 2 Accent 4" w:uiPriority="64"/>
-    <w:lsdException w:name="Medium List 1 Accent 4" w:uiPriority="65"/>
-    <w:lsdException w:name="Medium List 2 Accent 4" w:uiPriority="66"/>
-    <w:lsdException w:name="Medium Grid 1 Accent 4" w:uiPriority="67"/>
-    <w:lsdException w:name="Medium Grid 2 Accent 4" w:uiPriority="68"/>
-    <w:lsdException w:name="Medium Grid 3 Accent 4" w:uiPriority="69"/>
-    <w:lsdException w:name="Dark List Accent 4" w:uiPriority="70"/>
-    <w:lsdException w:name="Colorful Shading Accent 4" w:uiPriority="71"/>
-    <w:lsdException w:name="Colorful List Accent 4" w:uiPriority="72"/>
-    <w:lsdException w:name="Colorful Grid Accent 4" w:uiPriority="73"/>
-    <w:lsdException w:name="Light Shading Accent 5" w:uiPriority="60"/>
-    <w:lsdException w:name="Light List Accent 5" w:uiPriority="61"/>
-    <w:lsdException w:name="Light Grid Accent 5" w:uiPriority="62"/>
-    <w:lsdException w:name="Medium Shading 1 Accent 5" w:uiPriority="63"/>
-    <w:lsdException w:name="Medium Shading 2 Accent 5" w:uiPriority="64"/>
-    <w:lsdException w:name="Medium List 1 Accent 5" w:uiPriority="65"/>
-    <w:lsdException w:name="Medium List 2 Accent 5" w:uiPriority="66"/>
-    <w:lsdException w:name="Medium Grid 1 Accent 5" w:uiPriority="67"/>
-    <w:lsdException w:name="Medium Grid 2 Accent 5" w:uiPriority="68"/>
-    <w:lsdException w:name="Medium Grid 3 Accent 5" w:uiPriority="69"/>
-    <w:lsdException w:name="Dark List Accent 5" w:uiPriority="70"/>
-    <w:lsdException w:name="Colorful Shading Accent 5" w:uiPriority="71"/>
-    <w:lsdException w:name="Colorful List Accent 5" w:uiPriority="72"/>
-    <w:lsdException w:name="Colorful Grid Accent 5" w:uiPriority="73"/>
-    <w:lsdException w:name="Light Shading Accent 6" w:uiPriority="60"/>
-    <w:lsdException w:name="Light List Accent 6" w:uiPriority="61"/>
-    <w:lsdException w:name="Light Grid Accent 6" w:uiPriority="62"/>
-    <w:lsdException w:name="Medium Shading 1 Accent 6" w:uiPriority="63"/>
-    <w:lsdException w:name="Medium Shading 2 Accent 6" w:uiPriority="64"/>
-    <w:lsdException w:name="Medium List 1 Accent 6" w:uiPriority="65"/>
-    <w:lsdException w:name="Medium List 2 Accent 6" w:uiPriority="66"/>
-    <w:lsdException w:name="Medium Grid 1 Accent 6" w:uiPriority="67"/>
-    <w:lsdException w:name="Medium Grid 2 Accent 6" w:uiPriority="68"/>
-    <w:lsdException w:name="Medium Grid 3 Accent 6" w:uiPriority="69"/>
-    <w:lsdException w:name="Dark List Accent 6" w:uiPriority="70"/>
-    <w:lsdException w:name="Colorful Shading Accent 6" w:uiPriority="71"/>
-    <w:lsdException w:name="Colorful List Accent 6" w:uiPriority="72"/>
-    <w:lsdException w:name="Colorful Grid Accent 6" w:uiPriority="73"/>
-    <w:lsdException w:name="Subtle Emphasis" w:uiPriority="19" w:qFormat="1"/>
-    <w:lsdException w:name="Intense Emphasis" w:uiPriority="21" w:qFormat="1"/>
-    <w:lsdException w:name="Subtle Reference" w:uiPriority="31" w:qFormat="1"/>
-    <w:lsdException w:name="Intense Reference" w:uiPriority="32" w:qFormat="1"/>
-    <w:lsdException w:name="Book Title" w:uiPriority="33" w:qFormat="1"/>
-    <w:lsdException w:name="Bibliography" w:semiHidden="1" w:uiPriority="37" w:unhideWhenUsed="1"/>
-    <w:lsdException w:name="TOC Heading" w:semiHidden="1" w:uiPriority="39" w:unhideWhenUsed="1" w:qFormat="1"/>
-    <w:lsdException w:name="Plain Table 1" w:uiPriority="41"/>
-    <w:lsdException w:name="Plain Table 2" w:uiPriority="42"/>
-    <w:lsdException w:name="Plain Table 3" w:uiPriority="43"/>
-    <w:lsdException w:name="Plain Table 4" w:uiPriority="44"/>
-    <w:lsdException w:name="Plain Table 5" w:uiPriority="45"/>
-    <w:lsdException w:name="Grid Table Light" w:uiPriority="40"/>
-    <w:lsdException w:name="Grid Table 1 Light" w:uiPriority="46"/>
-    <w:lsdException w:name="Grid Table 2" w:uiPriority="47"/>
-    <w:lsdException w:name="Grid Table 3" w:uiPriority="48"/>
-    <w:lsdException w:name="Grid Table 4" w:uiPriority="49"/>
-    <w:lsdException w:name="Grid Table 5 Dark" w:uiPriority="50"/>
-    <w:lsdException w:name="Grid Table 6 Colorful" w:uiPriority="51"/>
-    <w:lsdException w:name="Grid Table 7 Colorful" w:uiPriority="52"/>
-    <w:lsdException w:name="Grid Table 1 Light Accent 1" w:uiPriority="46"/>
-    <w:lsdException w:name="Grid Table 2 Accent 1" w:uiPriority="47"/>
-    <w:lsdException w:name="Grid Table 3 Accent 1" w:uiPriority="48"/>
-    <w:lsdException w:name="Grid Table 4 Accent 1" w:uiPriority="49"/>
-    <w:lsdException w:name="Grid Table 5 Dark Accent 1" w:uiPriority="50"/>
-    <w:lsdException w:name="Grid Table 6 Colorful Accent 1" w:uiPriority="51"/>
-    <w:lsdException w:name="Grid Table 7 Colorful Accent 1" w:uiPriority="52"/>
-    <w:lsdException w:name="Grid Table 1 Light Accent 2" w:uiPriority="46"/>
-    <w:lsdException w:name="Grid Table 2 Accent 2" w:uiPriority="47"/>
-    <w:lsdException w:name="Grid Table 3 Accent 2" w:uiPriority="48"/>
-    <w:lsdException w:name="Grid Table 4 Accent 2" w:uiPriority="49"/>
-    <w:lsdException w:name="Grid Table 5 Dark Accent 2" w:uiPriority="50"/>
-    <w:lsdException w:name="Grid Table 6 Colorful Accent 2" w:uiPriority="51"/>
-    <w:lsdException w:name="Grid Table 7 Colorful Accent 2" w:uiPriority="52"/>
-    <w:lsdException w:name="Grid Table 1 Light Accent 3" w:uiPriority="46"/>
-    <w:lsdException w:name="Grid Table 2 Accent 3" w:uiPriority="47"/>
-    <w:lsdException w:name="Grid Table 3 Accent 3" w:uiPriority="48"/>
-    <w:lsdException w:name="Grid Table 4 Accent 3" w:uiPriority="49"/>
-    <w:lsdException w:name="Grid Table 5 Dark Accent 3" w:uiPriority="50"/>
-    <w:lsdException w:name="Grid Table 6 Colorful Accent 3" w:uiPriority="51"/>
-    <w:lsdException w:name="Grid Table 7 Colorful Accent 3" w:uiPriority="52"/>
-    <w:lsdException w:name="Grid Table 1 Light Accent 4" w:uiPriority="46"/>
-    <w:lsdException w:name="Grid Table 2 Accent 4" w:uiPriority="47"/>
-    <w:lsdException w:name="Grid Table 3 Accent 4" w:uiPriority="48"/>
-    <w:lsdException w:name="Grid Table 4 Accent 4" w:uiPriority="49"/>
-    <w:lsdException w:name="Grid Table 5 Dark Accent 4" w:uiPriority="50"/>
-    <w:lsdException w:name="Grid Table 6 Colorful Accent 4" w:uiPriority="51"/>
-    <w:lsdException w:name="Grid Table 7 Colorful Accent 4" w:uiPriority="52"/>
-    <w:lsdException w:name="Grid Table 1 Light Accent 5" w:uiPriority="46"/>
-    <w:lsdException w:name="Grid Table 2 Accent 5" w:uiPriority="47"/>
-    <w:lsdException w:name="Grid Table 3 Accent 5" w:uiPriority="48"/>
-    <w:lsdException w:name="Grid Table 4 Accent 5" w:uiPriority="49"/>
-    <w:lsdException w:name="Grid Table 5 Dark Accent 5" w:uiPriority="50"/>
-    <w:lsdException w:name="Grid Table 6 Colorful Accent 5" w:uiPriority="51"/>
-    <w:lsdException w:name="Grid Table 7 Colorful Accent 5" w:uiPriority="52"/>
-    <w:lsdException w:name="Grid Table 1 Light Accent 6" w:uiPriority="46"/>
-    <w:lsdException w:name="Grid Table 2 Accent 6" w:uiPriority="47"/>
-    <w:lsdException w:name="Grid Table 3 Accent 6" w:uiPriority="48"/>
-    <w:lsdException w:name="Grid Table 4 Accent 6" w:uiPriority="49"/>
-    <w:lsdException w:name="Grid Table 5 Dark Accent 6" w:uiPriority="50"/>
-    <w:lsdException w:name="Grid Table 6 Colorful Accent 6" w:uiPriority="51"/>
-    <w:lsdException w:name="Grid Table 7 Colorful Accent 6" w:uiPriority="52"/>
-    <w:lsdException w:name="List Table 1 Light" w:uiPriority="46"/>
-    <w:lsdException w:name="List Table 2" w:uiPriority="47"/>
-    <w:lsdException w:name="List Table 3" w:uiPriority="48"/>
-    <w:lsdException w:name="List Table 4" w:uiPriority="49"/>
-    <w:lsdException w:name="List Table 5 Dark" w:uiPriority="50"/>
-    <w:lsdException w:name="List Table 6 Colorful" w:uiPriority="51"/>
-    <w:lsdException w:name="List Table 7 Colorful" w:uiPriority="52"/>
-    <w:lsdException w:name="List Table 1 Light Accent 1" w:uiPriority="46"/>
-    <w:lsdException w:name="List Table 2 Accent 1" w:uiPriority="47"/>
-    <w:lsdException w:name="List Table 3 Accent 1" w:uiPriority="48"/>
-    <w:lsdException w:name="List Table 4 Accent 1" w:uiPriority="49"/>
-    <w:lsdException w:name="List Table 5 Dark Accent 1" w:uiPriority="50"/>
-    <w:lsdException w:name="List Table 6 Colorful Accent 1" w:uiPriority="51"/>
-    <w:lsdException w:name="List Table 7 Colorful Accent 1" w:uiPriority="52"/>
-    <w:lsdException w:name="List Table 1 Light Accent 2" w:uiPriority="46"/>
-    <w:lsdException w:name="List Table 2 Accent 2" w:uiPriority="47"/>
-    <w:lsdException w:name="List Table 3 Accent 2" w:uiPriority="48"/>
-    <w:lsdException w:name="List Table 4 Accent 2" w:uiPriority="49"/>
-    <w:lsdException w:name="List Table 5 Dark Accent 2" w:uiPriority="50"/>
-    <w:lsdException w:name="List Table 6 Colorful Accent 2" w:uiPriority="51"/>
-    <w:lsdException w:name="List Table 7 Colorful Accent 2" w:uiPriority="52"/>
-    <w:lsdException w:name="List Table 1 Light Accent 3" w:uiPriority="46"/>
-    <w:lsdException w:name="List Table 2 Accent 3" w:uiPriority="47"/>
-    <w:lsdException w:name="List Table 3 Accent 3" w:uiPriority="48"/>
-    <w:lsdException w:name="List Table 4 Accent 3" w:uiPriority="49"/>
-    <w:lsdException w:name="List Table 5 Dark Accent 3" w:uiPriority="50"/>
-    <w:lsdException w:name="List Table 6 Colorful Accent 3" w:uiPriority="51"/>
-    <w:lsdException w:name="List Table 7 Colorful Accent 3" w:uiPriority="52"/>
-    <w:lsdException w:name="List Table 1 Light Accent 4" w:uiPriority="46"/>
-    <w:lsdException w:name="List Table 2 Accent 4" w:uiPriority="47"/>
-    <w:lsdException w:name="List Table 3 Accent 4" w:uiPriority="48"/>
-    <w:lsdException w:name="List Table 4 Accent 4" w:uiPriority="49"/>
-    <w:lsdException w:name="List Table 5 Dark Accent 4" w:uiPriority="50"/>
-    <w:lsdException w:name="List Table 6 Colorful Accent 4" w:uiPriority="51"/>
-    <w:lsdException w:name="List Table 7 Colorful Accent 4" w:uiPriority="52"/>
-    <w:lsdException w:name="List Table 1 Light Accent 5" w:uiPriority="46"/>
-    <w:lsdException w:name="List Table 2 Accent 5" w:uiPriority="47"/>
-    <w:lsdException w:name="List Table 3 Accent 5" w:uiPriority="48"/>
-    <w:lsdException w:name="List Table 4 Accent 5" w:uiPriority="49"/>
-    <w:lsdException w:name="List Table 5 Dark Accent 5" w:uiPriority="50"/>
-    <w:lsdException w:name="List Table 6 Colorful Accent 5" w:uiPriority="51"/>
-    <w:lsdException w:name="List Table 7 Colorful Accent 5" w:uiPriority="52"/>
-    <w:lsdException w:name="List Table 1 Light Accent 6" w:uiPriority="46"/>
-    <w:lsdException w:name="List Table 2 Accent 6" w:uiPriority="47"/>
-    <w:lsdException w:name="List Table 3 Accent 6" w:uiPriority="48"/>
-    <w:lsdException w:name="List Table 4 Accent 6" w:uiPriority="49"/>
-    <w:lsdException w:name="List Table 5 Dark Accent 6" w:uiPriority="50"/>
-    <w:lsdException w:name="List Table 6 Colorful Accent 6" w:uiPriority="51"/>
-    <w:lsdException w:name="List Table 7 Colorful Accent 6" w:uiPriority="52"/>
+  <w:latentStyles w:defLockedState="0" w:defUIPriority="99" w:defSemiHidden="1" w:defUnhideWhenUsed="1" w:defQFormat="0" w:count="267">
+    <w:lsdException w:name="Normal" w:semiHidden="0" w:uiPriority="0" w:unhideWhenUsed="0" w:qFormat="1"/>
+    <w:lsdException w:name="heading 1" w:semiHidden="0" w:uiPriority="9" w:unhideWhenUsed="0" w:qFormat="1"/>
+    <w:lsdException w:name="heading 2" w:uiPriority="9" w:qFormat="1"/>
+    <w:lsdException w:name="heading 3" w:uiPriority="9" w:qFormat="1"/>
+    <w:lsdException w:name="heading 4" w:uiPriority="9" w:qFormat="1"/>
+    <w:lsdException w:name="heading 5" w:uiPriority="9" w:qFormat="1"/>
+    <w:lsdException w:name="heading 6" w:uiPriority="9" w:qFormat="1"/>
+    <w:lsdException w:name="heading 7" w:uiPriority="9" w:qFormat="1"/>
+    <w:lsdException w:name="heading 8" w:uiPriority="9" w:qFormat="1"/>
+    <w:lsdException w:name="heading 9" w:uiPriority="9" w:qFormat="1"/>
+    <w:lsdException w:name="toc 1" w:uiPriority="39"/>
+    <w:lsdException w:name="toc 2" w:uiPriority="39"/>
+    <w:lsdException w:name="toc 3" w:uiPriority="39"/>
+    <w:lsdException w:name="toc 4" w:uiPriority="39"/>
+    <w:lsdException w:name="toc 5" w:uiPriority="39"/>
+    <w:lsdException w:name="toc 6" w:uiPriority="39"/>
+    <w:lsdException w:name="toc 7" w:uiPriority="39"/>
+    <w:lsdException w:name="toc 8" w:uiPriority="39"/>
+    <w:lsdException w:name="toc 9" w:uiPriority="39"/>
+    <w:lsdException w:name="caption" w:uiPriority="35" w:qFormat="1"/>
+    <w:lsdException w:name="Title" w:semiHidden="0" w:uiPriority="10" w:unhideWhenUsed="0" w:qFormat="1"/>
+    <w:lsdException w:name="Default Paragraph Font" w:uiPriority="1"/>
+    <w:lsdException w:name="Subtitle" w:semiHidden="0" w:uiPriority="11" w:unhideWhenUsed="0" w:qFormat="1"/>
+    <w:lsdException w:name="Strong" w:semiHidden="0" w:uiPriority="22" w:unhideWhenUsed="0" w:qFormat="1"/>
+    <w:lsdException w:name="Emphasis" w:semiHidden="0" w:uiPriority="20" w:unhideWhenUsed="0" w:qFormat="1"/>
+    <w:lsdException w:name="Table Grid" w:semiHidden="0" w:uiPriority="39" w:unhideWhenUsed="0"/>
+    <w:lsdException w:name="Placeholder Text" w:unhideWhenUsed="0"/>
+    <w:lsdException w:name="No Spacing" w:semiHidden="0" w:uiPriority="1" w:unhideWhenUsed="0" w:qFormat="1"/>
+    <w:lsdException w:name="Light Shading" w:semiHidden="0" w:uiPriority="60" w:unhideWhenUsed="0"/>
+    <w:lsdException w:name="Light List" w:semiHidden="0" w:uiPriority="61" w:unhideWhenUsed="0"/>
+    <w:lsdException w:name="Light Grid" w:semiHidden="0" w:uiPriority="62" w:unhideWhenUsed="0"/>
+    <w:lsdException w:name="Medium Shading 1" w:semiHidden="0" w:uiPriority="63" w:unhideWhenUsed="0"/>
+    <w:lsdException w:name="Medium Shading 2" w:semiHidden="0" w:uiPriority="64" w:unhideWhenUsed="0"/>
+    <w:lsdException w:name="Medium List 1" w:semiHidden="0" w:uiPriority="65" w:unhideWhenUsed="0"/>
+    <w:lsdException w:name="Medium List 2" w:semiHidden="0" w:uiPriority="66" w:unhideWhenUsed="0"/>
+    <w:lsdException w:name="Medium Grid 1" w:semiHidden="0" w:uiPriority="67" w:unhideWhenUsed="0"/>
+    <w:lsdException w:name="Medium Grid 2" w:semiHidden="0" w:uiPriority="68" w:unhideWhenUsed="0"/>
+    <w:lsdException w:name="Medium Grid 3" w:semiHidden="0" w:uiPriority="69" w:unhideWhenUsed="0"/>
+    <w:lsdException w:name="Dark List" w:semiHidden="0" w:uiPriority="70" w:unhideWhenUsed="0"/>
+    <w:lsdException w:name="Colorful Shading" w:semiHidden="0" w:uiPriority="71" w:unhideWhenUsed="0"/>
+    <w:lsdException w:name="Colorful List" w:semiHidden="0" w:uiPriority="72" w:unhideWhenUsed="0"/>
+    <w:lsdException w:name="Colorful Grid" w:semiHidden="0" w:uiPriority="73" w:unhideWhenUsed="0"/>
+    <w:lsdException w:name="Light Shading Accent 1" w:semiHidden="0" w:uiPriority="60" w:unhideWhenUsed="0"/>
+    <w:lsdException w:name="Light List Accent 1" w:semiHidden="0" w:uiPriority="61" w:unhideWhenUsed="0"/>
+    <w:lsdException w:name="Light Grid Accent 1" w:semiHidden="0" w:uiPriority="62" w:unhideWhenUsed="0"/>
+    <w:lsdException w:name="Medium Shading 1 Accent 1" w:semiHidden="0" w:uiPriority="63" w:unhideWhenUsed="0"/>
+    <w:lsdException w:name="Medium Shading 2 Accent 1" w:semiHidden="0" w:uiPriority="64" w:unhideWhenUsed="0"/>
+    <w:lsdException w:name="Medium List 1 Accent 1" w:semiHidden="0" w:uiPriority="65" w:unhideWhenUsed="0"/>
+    <w:lsdException w:name="Revision" w:unhideWhenUsed="0"/>
+    <w:lsdException w:name="List Paragraph" w:semiHidden="0" w:uiPriority="34" w:unhideWhenUsed="0" w:qFormat="1"/>
+    <w:lsdException w:name="Quote" w:semiHidden="0" w:uiPriority="29" w:unhideWhenUsed="0" w:qFormat="1"/>
+    <w:lsdException w:name="Intense Quote" w:semiHidden="0" w:uiPriority="30" w:unhideWhenUsed="0" w:qFormat="1"/>
+    <w:lsdException w:name="Medium List 2 Accent 1" w:semiHidden="0" w:uiPriority="66" w:unhideWhenUsed="0"/>
+    <w:lsdException w:name="Medium Grid 1 Accent 1" w:semiHidden="0" w:uiPriority="67" w:unhideWhenUsed="0"/>
+    <w:lsdException w:name="Medium Grid 2 Accent 1" w:semiHidden="0" w:uiPriority="68" w:unhideWhenUsed="0"/>
+    <w:lsdException w:name="Medium Grid 3 Accent 1" w:semiHidden="0" w:uiPriority="69" w:unhideWhenUsed="0"/>
+    <w:lsdException w:name="Dark List Accent 1" w:semiHidden="0" w:uiPriority="70" w:unhideWhenUsed="0"/>
+    <w:lsdException w:name="Colorful Shading Accent 1" w:semiHidden="0" w:uiPriority="71" w:unhideWhenUsed="0"/>
+    <w:lsdException w:name="Colorful List Accent 1" w:semiHidden="0" w:uiPriority="72" w:unhideWhenUsed="0"/>
+    <w:lsdException w:name="Colorful Grid Accent 1" w:semiHidden="0" w:uiPriority="73" w:unhideWhenUsed="0"/>
+    <w:lsdException w:name="Light Shading Accent 2" w:semiHidden="0" w:uiPriority="60" w:unhideWhenUsed="0"/>
+    <w:lsdException w:name="Light List Accent 2" w:semiHidden="0" w:uiPriority="61" w:unhideWhenUsed="0"/>
+    <w:lsdException w:name="Light Grid Accent 2" w:semiHidden="0" w:uiPriority="62" w:unhideWhenUsed="0"/>
+    <w:lsdException w:name="Medium Shading 1 Accent 2" w:semiHidden="0" w:uiPriority="63" w:unhideWhenUsed="0"/>
+    <w:lsdException w:name="Medium Shading 2 Accent 2" w:semiHidden="0" w:uiPriority="64" w:unhideWhenUsed="0"/>
+    <w:lsdException w:name="Medium List 1 Accent 2" w:semiHidden="0" w:uiPriority="65" w:unhideWhenUsed="0"/>
+    <w:lsdException w:name="Medium List 2 Accent 2" w:semiHidden="0" w:uiPriority="66" w:unhideWhenUsed="0"/>
+    <w:lsdException w:name="Medium Grid 1 Accent 2" w:semiHidden="0" w:uiPriority="67" w:unhideWhenUsed="0"/>
+    <w:lsdException w:name="Medium Grid 2 Accent 2" w:semiHidden="0" w:uiPriority="68" w:unhideWhenUsed="0"/>
+    <w:lsdException w:name="Medium Grid 3 Accent 2" w:semiHidden="0" w:uiPriority="69" w:unhideWhenUsed="0"/>
+    <w:lsdException w:name="Dark List Accent 2" w:semiHidden="0" w:uiPriority="70" w:unhideWhenUsed="0"/>
+    <w:lsdException w:name="Colorful Shading Accent 2" w:semiHidden="0" w:uiPriority="71" w:unhideWhenUsed="0"/>
+    <w:lsdException w:name="Colorful List Accent 2" w:semiHidden="0" w:uiPriority="72" w:unhideWhenUsed="0"/>
+    <w:lsdException w:name="Colorful Grid Accent 2" w:semiHidden="0" w:uiPriority="73" w:unhideWhenUsed="0"/>
+    <w:lsdException w:name="Light Shading Accent 3" w:semiHidden="0" w:uiPriority="60" w:unhideWhenUsed="0"/>
+    <w:lsdException w:name="Light List Accent 3" w:semiHidden="0" w:uiPriority="61" w:unhideWhenUsed="0"/>
+    <w:lsdException w:name="Light Grid Accent 3" w:semiHidden="0" w:uiPriority="62" w:unhideWhenUsed="0"/>
+    <w:lsdException w:name="Medium Shading 1 Accent 3" w:semiHidden="0" w:uiPriority="63" w:unhideWhenUsed="0"/>
+    <w:lsdException w:name="Medium Shading 2 Accent 3" w:semiHidden="0" w:uiPriority="64" w:unhideWhenUsed="0"/>
+    <w:lsdException w:name="Medium List 1 Accent 3" w:semiHidden="0" w:uiPriority="65" w:unhideWhenUsed="0"/>
+    <w:lsdException w:name="Medium List 2 Accent 3" w:semiHidden="0" w:uiPriority="66" w:unhideWhenUsed="0"/>
+    <w:lsdException w:name="Medium Grid 1 Accent 3" w:semiHidden="0" w:uiPriority="67" w:unhideWhenUsed="0"/>
+    <w:lsdException w:name="Medium Grid 2 Accent 3" w:semiHidden="0" w:uiPriority="68" w:unhideWhenUsed="0"/>
+    <w:lsdException w:name="Medium Grid 3 Accent 3" w:semiHidden="0" w:uiPriority="69" w:unhideWhenUsed="0"/>
+    <w:lsdException w:name="Dark List Accent 3" w:semiHidden="0" w:uiPriority="70" w:unhideWhenUsed="0"/>
+    <w:lsdException w:name="Colorful Shading Accent 3" w:semiHidden="0" w:uiPriority="71" w:unhideWhenUsed="0"/>
+    <w:lsdException w:name="Colorful List Accent 3" w:semiHidden="0" w:uiPriority="72" w:unhideWhenUsed="0"/>
+    <w:lsdException w:name="Colorful Grid Accent 3" w:semiHidden="0" w:uiPriority="73" w:unhideWhenUsed="0"/>
+    <w:lsdException w:name="Light Shading Accent 4" w:semiHidden="0" w:uiPriority="60" w:unhideWhenUsed="0"/>
+    <w:lsdException w:name="Light List Accent 4" w:semiHidden="0" w:uiPriority="61" w:unhideWhenUsed="0"/>
+    <w:lsdException w:name="Light Grid Accent 4" w:semiHidden="0" w:uiPriority="62" w:unhideWhenUsed="0"/>
+    <w:lsdException w:name="Medium Shading 1 Accent 4" w:semiHidden="0" w:uiPriority="63" w:unhideWhenUsed="0"/>
+    <w:lsdException w:name="Medium Shading 2 Accent 4" w:semiHidden="0" w:uiPriority="64" w:unhideWhenUsed="0"/>
+    <w:lsdException w:name="Medium List 1 Accent 4" w:semiHidden="0" w:uiPriority="65" w:unhideWhenUsed="0"/>
+    <w:lsdException w:name="Medium List 2 Accent 4" w:semiHidden="0" w:uiPriority="66" w:unhideWhenUsed="0"/>
+    <w:lsdException w:name="Medium Grid 1 Accent 4" w:semiHidden="0" w:uiPriority="67" w:unhideWhenUsed="0"/>
+    <w:lsdException w:name="Medium Grid 2 Accent 4" w:semiHidden="0" w:uiPriority="68" w:unhideWhenUsed="0"/>
+    <w:lsdException w:name="Medium Grid 3 Accent 4" w:semiHidden="0" w:uiPriority="69" w:unhideWhenUsed="0"/>
+    <w:lsdException w:name="Dark List Accent 4" w:semiHidden="0" w:uiPriority="70" w:unhideWhenUsed="0"/>
+    <w:lsdException w:name="Colorful Shading Accent 4" w:semiHidden="0" w:uiPriority="71" w:unhideWhenUsed="0"/>
+    <w:lsdException w:name="Colorful List Accent 4" w:semiHidden="0" w:uiPriority="72" w:unhideWhenUsed="0"/>
+    <w:lsdException w:name="Colorful Grid Accent 4" w:semiHidden="0" w:uiPriority="73" w:unhideWhenUsed="0"/>
+    <w:lsdException w:name="Light Shading Accent 5" w:semiHidden="0" w:uiPriority="60" w:unhideWhenUsed="0"/>
+    <w:lsdException w:name="Light List Accent 5" w:semiHidden="0" w:uiPriority="61" w:unhideWhenUsed="0"/>
+    <w:lsdException w:name="Light Grid Accent 5" w:semiHidden="0" w:uiPriority="62" w:unhideWhenUsed="0"/>
+    <w:lsdException w:name="Medium Shading 1 Accent 5" w:semiHidden="0" w:uiPriority="63" w:unhideWhenUsed="0"/>
+    <w:lsdException w:name="Medium Shading 2 Accent 5" w:semiHidden="0" w:uiPriority="64" w:unhideWhenUsed="0"/>
+    <w:lsdException w:name="Medium List 1 Accent 5" w:semiHidden="0" w:uiPriority="65" w:unhideWhenUsed="0"/>
+    <w:lsdException w:name="Medium List 2 Accent 5" w:semiHidden="0" w:uiPriority="66" w:unhideWhenUsed="0"/>
+    <w:lsdException w:name="Medium Grid 1 Accent 5" w:semiHidden="0" w:uiPriority="67" w:unhideWhenUsed="0"/>
+    <w:lsdException w:name="Medium Grid 2 Accent 5" w:semiHidden="0" w:uiPriority="68" w:unhideWhenUsed="0"/>
+    <w:lsdException w:name="Medium Grid 3 Accent 5" w:semiHidden="0" w:uiPriority="69" w:unhideWhenUsed="0"/>
+    <w:lsdException w:name="Dark List Accent 5" w:semiHidden="0" w:uiPriority="70" w:unhideWhenUsed="0"/>
+    <w:lsdException w:name="Colorful Shading Accent 5" w:semiHidden="0" w:uiPriority="71" w:unhideWhenUsed="0"/>
+    <w:lsdException w:name="Colorful List Accent 5" w:semiHidden="0" w:uiPriority="72" w:unhideWhenUsed="0"/>
+    <w:lsdException w:name="Colorful Grid Accent 5" w:semiHidden="0" w:uiPriority="73" w:unhideWhenUsed="0"/>
+    <w:lsdException w:name="Light Shading Accent 6" w:semiHidden="0" w:uiPriority="60" w:unhideWhenUsed="0"/>
+    <w:lsdException w:name="Light List Accent 6" w:semiHidden="0" w:uiPriority="61" w:unhideWhenUsed="0"/>
+    <w:lsdException w:name="Light Grid Accent 6" w:semiHidden="0" w:uiPriority="62" w:unhideWhenUsed="0"/>
+    <w:lsdException w:name="Medium Shading 1 Accent 6" w:semiHidden="0" w:uiPriority="63" w:unhideWhenUsed="0"/>
+    <w:lsdException w:name="Medium Shading 2 Accent 6" w:semiHidden="0" w:uiPriority="64" w:unhideWhenUsed="0"/>
+    <w:lsdException w:name="Medium List 1 Accent 6" w:semiHidden="0" w:uiPriority="65" w:unhideWhenUsed="0"/>
+    <w:lsdException w:name="Medium List 2 Accent 6" w:semiHidden="0" w:uiPriority="66" w:unhideWhenUsed="0"/>
+    <w:lsdException w:name="Medium Grid 1 Accent 6" w:semiHidden="0" w:uiPriority="67" w:unhideWhenUsed="0"/>
+    <w:lsdException w:name="Medium Grid 2 Accent 6" w:semiHidden="0" w:uiPriority="68" w:unhideWhenUsed="0"/>
+    <w:lsdException w:name="Medium Grid 3 Accent 6" w:semiHidden="0" w:uiPriority="69" w:unhideWhenUsed="0"/>
+    <w:lsdException w:name="Dark List Accent 6" w:semiHidden="0" w:uiPriority="70" w:unhideWhenUsed="0"/>
+    <w:lsdException w:name="Colorful Shading Accent 6" w:semiHidden="0" w:uiPriority="71" w:unhideWhenUsed="0"/>
+    <w:lsdException w:name="Colorful List Accent 6" w:semiHidden="0" w:uiPriority="72" w:unhideWhenUsed="0"/>
+    <w:lsdException w:name="Colorful Grid Accent 6" w:semiHidden="0" w:uiPriority="73" w:unhideWhenUsed="0"/>
+    <w:lsdException w:name="Subtle Emphasis" w:semiHidden="0" w:uiPriority="19" w:unhideWhenUsed="0" w:qFormat="1"/>
+    <w:lsdException w:name="Intense Emphasis" w:semiHidden="0" w:uiPriority="21" w:unhideWhenUsed="0" w:qFormat="1"/>
+    <w:lsdException w:name="Subtle Reference" w:semiHidden="0" w:uiPriority="31" w:unhideWhenUsed="0" w:qFormat="1"/>
+    <w:lsdException w:name="Intense Reference" w:semiHidden="0" w:uiPriority="32" w:unhideWhenUsed="0" w:qFormat="1"/>
+    <w:lsdException w:name="Book Title" w:semiHidden="0" w:uiPriority="33" w:unhideWhenUsed="0" w:qFormat="1"/>
+    <w:lsdException w:name="Bibliography" w:uiPriority="37"/>
+    <w:lsdException w:name="TOC Heading" w:uiPriority="39" w:qFormat="1"/>
   </w:latentStyles>
-  <w:style w:type="paragraph" w:default="1" w:styleId="Normal">
+  <w:style w:type="paragraph" w:default="1" w:styleId="a">
     <w:name w:val="Normal"/>
     <w:qFormat/>
     <w:rsid w:val="00B87333"/>
@@ -2909,13 +2702,13 @@
       <w:rFonts w:ascii="Optima LT" w:hAnsi="Optima LT" w:cs="Times New Roman"/>
     </w:rPr>
   </w:style>
-  <w:style w:type="character" w:default="1" w:styleId="DefaultParagraphFont">
+  <w:style w:type="character" w:default="1" w:styleId="a0">
     <w:name w:val="Default Paragraph Font"/>
     <w:uiPriority w:val="1"/>
     <w:semiHidden/>
     <w:unhideWhenUsed/>
   </w:style>
-  <w:style w:type="table" w:default="1" w:styleId="TableNormal">
+  <w:style w:type="table" w:default="1" w:styleId="a1">
     <w:name w:val="Normal Table"/>
     <w:uiPriority w:val="99"/>
     <w:semiHidden/>
@@ -2930,15 +2723,222 @@
       </w:tblCellMar>
     </w:tblPr>
   </w:style>
-  <w:style w:type="numbering" w:default="1" w:styleId="NoList">
+  <w:style w:type="numbering" w:default="1" w:styleId="a2">
     <w:name w:val="No List"/>
     <w:uiPriority w:val="99"/>
     <w:semiHidden/>
     <w:unhideWhenUsed/>
   </w:style>
-  <w:style w:type="paragraph" w:styleId="ListParagraph">
+  <w:style w:type="paragraph" w:styleId="a3">
     <w:name w:val="List Paragraph"/>
-    <w:basedOn w:val="Normal"/>
+    <w:basedOn w:val="a"/>
+    <w:uiPriority w:val="34"/>
+    <w:qFormat/>
+    <w:rsid w:val="00EA4C56"/>
+    <w:pPr>
+      <w:ind w:left="720"/>
+    </w:pPr>
+  </w:style>
+</w:styles>
+</file>
+
+<file path=word/stylesWithEffects.xml><?xml version="1.0" encoding="utf-8"?>
+<w:styles xmlns:wpc="http://schemas.microsoft.com/office/word/2010/wordprocessingCanvas" xmlns:mc="http://schemas.openxmlformats.org/markup-compatibility/2006" xmlns:o="urn:schemas-microsoft-com:office:office" xmlns:r="http://schemas.openxmlformats.org/officeDocument/2006/relationships" xmlns:m="http://schemas.openxmlformats.org/officeDocument/2006/math" xmlns:v="urn:schemas-microsoft-com:vml" xmlns:wp14="http://schemas.microsoft.com/office/word/2010/wordprocessingDrawing" xmlns:wp="http://schemas.openxmlformats.org/drawingml/2006/wordprocessingDrawing" xmlns:w10="urn:schemas-microsoft-com:office:word" xmlns:w="http://schemas.openxmlformats.org/wordprocessingml/2006/main" xmlns:w14="http://schemas.microsoft.com/office/word/2010/wordml" xmlns:wpg="http://schemas.microsoft.com/office/word/2010/wordprocessingGroup" xmlns:wpi="http://schemas.microsoft.com/office/word/2010/wordprocessingInk" xmlns:wne="http://schemas.microsoft.com/office/word/2006/wordml" xmlns:wps="http://schemas.microsoft.com/office/word/2010/wordprocessingShape" mc:Ignorable="w14 wp14">
+  <w:docDefaults>
+    <w:rPrDefault>
+      <w:rPr>
+        <w:rFonts w:asciiTheme="minorHAnsi" w:eastAsiaTheme="minorEastAsia" w:hAnsiTheme="minorHAnsi" w:cstheme="minorBidi"/>
+        <w:sz w:val="22"/>
+        <w:szCs w:val="22"/>
+        <w:lang w:val="en-US" w:eastAsia="zh-TW" w:bidi="ar-SA"/>
+      </w:rPr>
+    </w:rPrDefault>
+    <w:pPrDefault>
+      <w:pPr>
+        <w:spacing w:after="160" w:line="259" w:lineRule="auto"/>
+      </w:pPr>
+    </w:pPrDefault>
+  </w:docDefaults>
+  <w:latentStyles w:defLockedState="0" w:defUIPriority="99" w:defSemiHidden="1" w:defUnhideWhenUsed="1" w:defQFormat="0" w:count="267">
+    <w:lsdException w:name="Normal" w:semiHidden="0" w:uiPriority="0" w:unhideWhenUsed="0" w:qFormat="1"/>
+    <w:lsdException w:name="heading 1" w:semiHidden="0" w:uiPriority="9" w:unhideWhenUsed="0" w:qFormat="1"/>
+    <w:lsdException w:name="heading 2" w:uiPriority="9" w:qFormat="1"/>
+    <w:lsdException w:name="heading 3" w:uiPriority="9" w:qFormat="1"/>
+    <w:lsdException w:name="heading 4" w:uiPriority="9" w:qFormat="1"/>
+    <w:lsdException w:name="heading 5" w:uiPriority="9" w:qFormat="1"/>
+    <w:lsdException w:name="heading 6" w:uiPriority="9" w:qFormat="1"/>
+    <w:lsdException w:name="heading 7" w:uiPriority="9" w:qFormat="1"/>
+    <w:lsdException w:name="heading 8" w:uiPriority="9" w:qFormat="1"/>
+    <w:lsdException w:name="heading 9" w:uiPriority="9" w:qFormat="1"/>
+    <w:lsdException w:name="toc 1" w:uiPriority="39"/>
+    <w:lsdException w:name="toc 2" w:uiPriority="39"/>
+    <w:lsdException w:name="toc 3" w:uiPriority="39"/>
+    <w:lsdException w:name="toc 4" w:uiPriority="39"/>
+    <w:lsdException w:name="toc 5" w:uiPriority="39"/>
+    <w:lsdException w:name="toc 6" w:uiPriority="39"/>
+    <w:lsdException w:name="toc 7" w:uiPriority="39"/>
+    <w:lsdException w:name="toc 8" w:uiPriority="39"/>
+    <w:lsdException w:name="toc 9" w:uiPriority="39"/>
+    <w:lsdException w:name="caption" w:uiPriority="35" w:qFormat="1"/>
+    <w:lsdException w:name="Title" w:semiHidden="0" w:uiPriority="10" w:unhideWhenUsed="0" w:qFormat="1"/>
+    <w:lsdException w:name="Default Paragraph Font" w:uiPriority="1"/>
+    <w:lsdException w:name="Subtitle" w:semiHidden="0" w:uiPriority="11" w:unhideWhenUsed="0" w:qFormat="1"/>
+    <w:lsdException w:name="Strong" w:semiHidden="0" w:uiPriority="22" w:unhideWhenUsed="0" w:qFormat="1"/>
+    <w:lsdException w:name="Emphasis" w:semiHidden="0" w:uiPriority="20" w:unhideWhenUsed="0" w:qFormat="1"/>
+    <w:lsdException w:name="Table Grid" w:semiHidden="0" w:uiPriority="39" w:unhideWhenUsed="0"/>
+    <w:lsdException w:name="Placeholder Text" w:unhideWhenUsed="0"/>
+    <w:lsdException w:name="No Spacing" w:semiHidden="0" w:uiPriority="1" w:unhideWhenUsed="0" w:qFormat="1"/>
+    <w:lsdException w:name="Light Shading" w:semiHidden="0" w:uiPriority="60" w:unhideWhenUsed="0"/>
+    <w:lsdException w:name="Light List" w:semiHidden="0" w:uiPriority="61" w:unhideWhenUsed="0"/>
+    <w:lsdException w:name="Light Grid" w:semiHidden="0" w:uiPriority="62" w:unhideWhenUsed="0"/>
+    <w:lsdException w:name="Medium Shading 1" w:semiHidden="0" w:uiPriority="63" w:unhideWhenUsed="0"/>
+    <w:lsdException w:name="Medium Shading 2" w:semiHidden="0" w:uiPriority="64" w:unhideWhenUsed="0"/>
+    <w:lsdException w:name="Medium List 1" w:semiHidden="0" w:uiPriority="65" w:unhideWhenUsed="0"/>
+    <w:lsdException w:name="Medium List 2" w:semiHidden="0" w:uiPriority="66" w:unhideWhenUsed="0"/>
+    <w:lsdException w:name="Medium Grid 1" w:semiHidden="0" w:uiPriority="67" w:unhideWhenUsed="0"/>
+    <w:lsdException w:name="Medium Grid 2" w:semiHidden="0" w:uiPriority="68" w:unhideWhenUsed="0"/>
+    <w:lsdException w:name="Medium Grid 3" w:semiHidden="0" w:uiPriority="69" w:unhideWhenUsed="0"/>
+    <w:lsdException w:name="Dark List" w:semiHidden="0" w:uiPriority="70" w:unhideWhenUsed="0"/>
+    <w:lsdException w:name="Colorful Shading" w:semiHidden="0" w:uiPriority="71" w:unhideWhenUsed="0"/>
+    <w:lsdException w:name="Colorful List" w:semiHidden="0" w:uiPriority="72" w:unhideWhenUsed="0"/>
+    <w:lsdException w:name="Colorful Grid" w:semiHidden="0" w:uiPriority="73" w:unhideWhenUsed="0"/>
+    <w:lsdException w:name="Light Shading Accent 1" w:semiHidden="0" w:uiPriority="60" w:unhideWhenUsed="0"/>
+    <w:lsdException w:name="Light List Accent 1" w:semiHidden="0" w:uiPriority="61" w:unhideWhenUsed="0"/>
+    <w:lsdException w:name="Light Grid Accent 1" w:semiHidden="0" w:uiPriority="62" w:unhideWhenUsed="0"/>
+    <w:lsdException w:name="Medium Shading 1 Accent 1" w:semiHidden="0" w:uiPriority="63" w:unhideWhenUsed="0"/>
+    <w:lsdException w:name="Medium Shading 2 Accent 1" w:semiHidden="0" w:uiPriority="64" w:unhideWhenUsed="0"/>
+    <w:lsdException w:name="Medium List 1 Accent 1" w:semiHidden="0" w:uiPriority="65" w:unhideWhenUsed="0"/>
+    <w:lsdException w:name="Revision" w:unhideWhenUsed="0"/>
+    <w:lsdException w:name="List Paragraph" w:semiHidden="0" w:uiPriority="34" w:unhideWhenUsed="0" w:qFormat="1"/>
+    <w:lsdException w:name="Quote" w:semiHidden="0" w:uiPriority="29" w:unhideWhenUsed="0" w:qFormat="1"/>
+    <w:lsdException w:name="Intense Quote" w:semiHidden="0" w:uiPriority="30" w:unhideWhenUsed="0" w:qFormat="1"/>
+    <w:lsdException w:name="Medium List 2 Accent 1" w:semiHidden="0" w:uiPriority="66" w:unhideWhenUsed="0"/>
+    <w:lsdException w:name="Medium Grid 1 Accent 1" w:semiHidden="0" w:uiPriority="67" w:unhideWhenUsed="0"/>
+    <w:lsdException w:name="Medium Grid 2 Accent 1" w:semiHidden="0" w:uiPriority="68" w:unhideWhenUsed="0"/>
+    <w:lsdException w:name="Medium Grid 3 Accent 1" w:semiHidden="0" w:uiPriority="69" w:unhideWhenUsed="0"/>
+    <w:lsdException w:name="Dark List Accent 1" w:semiHidden="0" w:uiPriority="70" w:unhideWhenUsed="0"/>
+    <w:lsdException w:name="Colorful Shading Accent 1" w:semiHidden="0" w:uiPriority="71" w:unhideWhenUsed="0"/>
+    <w:lsdException w:name="Colorful List Accent 1" w:semiHidden="0" w:uiPriority="72" w:unhideWhenUsed="0"/>
+    <w:lsdException w:name="Colorful Grid Accent 1" w:semiHidden="0" w:uiPriority="73" w:unhideWhenUsed="0"/>
+    <w:lsdException w:name="Light Shading Accent 2" w:semiHidden="0" w:uiPriority="60" w:unhideWhenUsed="0"/>
+    <w:lsdException w:name="Light List Accent 2" w:semiHidden="0" w:uiPriority="61" w:unhideWhenUsed="0"/>
+    <w:lsdException w:name="Light Grid Accent 2" w:semiHidden="0" w:uiPriority="62" w:unhideWhenUsed="0"/>
+    <w:lsdException w:name="Medium Shading 1 Accent 2" w:semiHidden="0" w:uiPriority="63" w:unhideWhenUsed="0"/>
+    <w:lsdException w:name="Medium Shading 2 Accent 2" w:semiHidden="0" w:uiPriority="64" w:unhideWhenUsed="0"/>
+    <w:lsdException w:name="Medium List 1 Accent 2" w:semiHidden="0" w:uiPriority="65" w:unhideWhenUsed="0"/>
+    <w:lsdException w:name="Medium List 2 Accent 2" w:semiHidden="0" w:uiPriority="66" w:unhideWhenUsed="0"/>
+    <w:lsdException w:name="Medium Grid 1 Accent 2" w:semiHidden="0" w:uiPriority="67" w:unhideWhenUsed="0"/>
+    <w:lsdException w:name="Medium Grid 2 Accent 2" w:semiHidden="0" w:uiPriority="68" w:unhideWhenUsed="0"/>
+    <w:lsdException w:name="Medium Grid 3 Accent 2" w:semiHidden="0" w:uiPriority="69" w:unhideWhenUsed="0"/>
+    <w:lsdException w:name="Dark List Accent 2" w:semiHidden="0" w:uiPriority="70" w:unhideWhenUsed="0"/>
+    <w:lsdException w:name="Colorful Shading Accent 2" w:semiHidden="0" w:uiPriority="71" w:unhideWhenUsed="0"/>
+    <w:lsdException w:name="Colorful List Accent 2" w:semiHidden="0" w:uiPriority="72" w:unhideWhenUsed="0"/>
+    <w:lsdException w:name="Colorful Grid Accent 2" w:semiHidden="0" w:uiPriority="73" w:unhideWhenUsed="0"/>
+    <w:lsdException w:name="Light Shading Accent 3" w:semiHidden="0" w:uiPriority="60" w:unhideWhenUsed="0"/>
+    <w:lsdException w:name="Light List Accent 3" w:semiHidden="0" w:uiPriority="61" w:unhideWhenUsed="0"/>
+    <w:lsdException w:name="Light Grid Accent 3" w:semiHidden="0" w:uiPriority="62" w:unhideWhenUsed="0"/>
+    <w:lsdException w:name="Medium Shading 1 Accent 3" w:semiHidden="0" w:uiPriority="63" w:unhideWhenUsed="0"/>
+    <w:lsdException w:name="Medium Shading 2 Accent 3" w:semiHidden="0" w:uiPriority="64" w:unhideWhenUsed="0"/>
+    <w:lsdException w:name="Medium List 1 Accent 3" w:semiHidden="0" w:uiPriority="65" w:unhideWhenUsed="0"/>
+    <w:lsdException w:name="Medium List 2 Accent 3" w:semiHidden="0" w:uiPriority="66" w:unhideWhenUsed="0"/>
+    <w:lsdException w:name="Medium Grid 1 Accent 3" w:semiHidden="0" w:uiPriority="67" w:unhideWhenUsed="0"/>
+    <w:lsdException w:name="Medium Grid 2 Accent 3" w:semiHidden="0" w:uiPriority="68" w:unhideWhenUsed="0"/>
+    <w:lsdException w:name="Medium Grid 3 Accent 3" w:semiHidden="0" w:uiPriority="69" w:unhideWhenUsed="0"/>
+    <w:lsdException w:name="Dark List Accent 3" w:semiHidden="0" w:uiPriority="70" w:unhideWhenUsed="0"/>
+    <w:lsdException w:name="Colorful Shading Accent 3" w:semiHidden="0" w:uiPriority="71" w:unhideWhenUsed="0"/>
+    <w:lsdException w:name="Colorful List Accent 3" w:semiHidden="0" w:uiPriority="72" w:unhideWhenUsed="0"/>
+    <w:lsdException w:name="Colorful Grid Accent 3" w:semiHidden="0" w:uiPriority="73" w:unhideWhenUsed="0"/>
+    <w:lsdException w:name="Light Shading Accent 4" w:semiHidden="0" w:uiPriority="60" w:unhideWhenUsed="0"/>
+    <w:lsdException w:name="Light List Accent 4" w:semiHidden="0" w:uiPriority="61" w:unhideWhenUsed="0"/>
+    <w:lsdException w:name="Light Grid Accent 4" w:semiHidden="0" w:uiPriority="62" w:unhideWhenUsed="0"/>
+    <w:lsdException w:name="Medium Shading 1 Accent 4" w:semiHidden="0" w:uiPriority="63" w:unhideWhenUsed="0"/>
+    <w:lsdException w:name="Medium Shading 2 Accent 4" w:semiHidden="0" w:uiPriority="64" w:unhideWhenUsed="0"/>
+    <w:lsdException w:name="Medium List 1 Accent 4" w:semiHidden="0" w:uiPriority="65" w:unhideWhenUsed="0"/>
+    <w:lsdException w:name="Medium List 2 Accent 4" w:semiHidden="0" w:uiPriority="66" w:unhideWhenUsed="0"/>
+    <w:lsdException w:name="Medium Grid 1 Accent 4" w:semiHidden="0" w:uiPriority="67" w:unhideWhenUsed="0"/>
+    <w:lsdException w:name="Medium Grid 2 Accent 4" w:semiHidden="0" w:uiPriority="68" w:unhideWhenUsed="0"/>
+    <w:lsdException w:name="Medium Grid 3 Accent 4" w:semiHidden="0" w:uiPriority="69" w:unhideWhenUsed="0"/>
+    <w:lsdException w:name="Dark List Accent 4" w:semiHidden="0" w:uiPriority="70" w:unhideWhenUsed="0"/>
+    <w:lsdException w:name="Colorful Shading Accent 4" w:semiHidden="0" w:uiPriority="71" w:unhideWhenUsed="0"/>
+    <w:lsdException w:name="Colorful List Accent 4" w:semiHidden="0" w:uiPriority="72" w:unhideWhenUsed="0"/>
+    <w:lsdException w:name="Colorful Grid Accent 4" w:semiHidden="0" w:uiPriority="73" w:unhideWhenUsed="0"/>
+    <w:lsdException w:name="Light Shading Accent 5" w:semiHidden="0" w:uiPriority="60" w:unhideWhenUsed="0"/>
+    <w:lsdException w:name="Light List Accent 5" w:semiHidden="0" w:uiPriority="61" w:unhideWhenUsed="0"/>
+    <w:lsdException w:name="Light Grid Accent 5" w:semiHidden="0" w:uiPriority="62" w:unhideWhenUsed="0"/>
+    <w:lsdException w:name="Medium Shading 1 Accent 5" w:semiHidden="0" w:uiPriority="63" w:unhideWhenUsed="0"/>
+    <w:lsdException w:name="Medium Shading 2 Accent 5" w:semiHidden="0" w:uiPriority="64" w:unhideWhenUsed="0"/>
+    <w:lsdException w:name="Medium List 1 Accent 5" w:semiHidden="0" w:uiPriority="65" w:unhideWhenUsed="0"/>
+    <w:lsdException w:name="Medium List 2 Accent 5" w:semiHidden="0" w:uiPriority="66" w:unhideWhenUsed="0"/>
+    <w:lsdException w:name="Medium Grid 1 Accent 5" w:semiHidden="0" w:uiPriority="67" w:unhideWhenUsed="0"/>
+    <w:lsdException w:name="Medium Grid 2 Accent 5" w:semiHidden="0" w:uiPriority="68" w:unhideWhenUsed="0"/>
+    <w:lsdException w:name="Medium Grid 3 Accent 5" w:semiHidden="0" w:uiPriority="69" w:unhideWhenUsed="0"/>
+    <w:lsdException w:name="Dark List Accent 5" w:semiHidden="0" w:uiPriority="70" w:unhideWhenUsed="0"/>
+    <w:lsdException w:name="Colorful Shading Accent 5" w:semiHidden="0" w:uiPriority="71" w:unhideWhenUsed="0"/>
+    <w:lsdException w:name="Colorful List Accent 5" w:semiHidden="0" w:uiPriority="72" w:unhideWhenUsed="0"/>
+    <w:lsdException w:name="Colorful Grid Accent 5" w:semiHidden="0" w:uiPriority="73" w:unhideWhenUsed="0"/>
+    <w:lsdException w:name="Light Shading Accent 6" w:semiHidden="0" w:uiPriority="60" w:unhideWhenUsed="0"/>
+    <w:lsdException w:name="Light List Accent 6" w:semiHidden="0" w:uiPriority="61" w:unhideWhenUsed="0"/>
+    <w:lsdException w:name="Light Grid Accent 6" w:semiHidden="0" w:uiPriority="62" w:unhideWhenUsed="0"/>
+    <w:lsdException w:name="Medium Shading 1 Accent 6" w:semiHidden="0" w:uiPriority="63" w:unhideWhenUsed="0"/>
+    <w:lsdException w:name="Medium Shading 2 Accent 6" w:semiHidden="0" w:uiPriority="64" w:unhideWhenUsed="0"/>
+    <w:lsdException w:name="Medium List 1 Accent 6" w:semiHidden="0" w:uiPriority="65" w:unhideWhenUsed="0"/>
+    <w:lsdException w:name="Medium List 2 Accent 6" w:semiHidden="0" w:uiPriority="66" w:unhideWhenUsed="0"/>
+    <w:lsdException w:name="Medium Grid 1 Accent 6" w:semiHidden="0" w:uiPriority="67" w:unhideWhenUsed="0"/>
+    <w:lsdException w:name="Medium Grid 2 Accent 6" w:semiHidden="0" w:uiPriority="68" w:unhideWhenUsed="0"/>
+    <w:lsdException w:name="Medium Grid 3 Accent 6" w:semiHidden="0" w:uiPriority="69" w:unhideWhenUsed="0"/>
+    <w:lsdException w:name="Dark List Accent 6" w:semiHidden="0" w:uiPriority="70" w:unhideWhenUsed="0"/>
+    <w:lsdException w:name="Colorful Shading Accent 6" w:semiHidden="0" w:uiPriority="71" w:unhideWhenUsed="0"/>
+    <w:lsdException w:name="Colorful List Accent 6" w:semiHidden="0" w:uiPriority="72" w:unhideWhenUsed="0"/>
+    <w:lsdException w:name="Colorful Grid Accent 6" w:semiHidden="0" w:uiPriority="73" w:unhideWhenUsed="0"/>
+    <w:lsdException w:name="Subtle Emphasis" w:semiHidden="0" w:uiPriority="19" w:unhideWhenUsed="0" w:qFormat="1"/>
+    <w:lsdException w:name="Intense Emphasis" w:semiHidden="0" w:uiPriority="21" w:unhideWhenUsed="0" w:qFormat="1"/>
+    <w:lsdException w:name="Subtle Reference" w:semiHidden="0" w:uiPriority="31" w:unhideWhenUsed="0" w:qFormat="1"/>
+    <w:lsdException w:name="Intense Reference" w:semiHidden="0" w:uiPriority="32" w:unhideWhenUsed="0" w:qFormat="1"/>
+    <w:lsdException w:name="Book Title" w:semiHidden="0" w:uiPriority="33" w:unhideWhenUsed="0" w:qFormat="1"/>
+    <w:lsdException w:name="Bibliography" w:uiPriority="37"/>
+    <w:lsdException w:name="TOC Heading" w:uiPriority="39" w:qFormat="1"/>
+  </w:latentStyles>
+  <w:style w:type="paragraph" w:default="1" w:styleId="a">
+    <w:name w:val="Normal"/>
+    <w:qFormat/>
+    <w:rsid w:val="00B87333"/>
+    <w:pPr>
+      <w:spacing w:after="0" w:line="240" w:lineRule="auto"/>
+    </w:pPr>
+    <w:rPr>
+      <w:rFonts w:ascii="Optima LT" w:hAnsi="Optima LT" w:cs="Times New Roman"/>
+    </w:rPr>
+  </w:style>
+  <w:style w:type="character" w:default="1" w:styleId="a0">
+    <w:name w:val="Default Paragraph Font"/>
+    <w:uiPriority w:val="1"/>
+    <w:semiHidden/>
+    <w:unhideWhenUsed/>
+  </w:style>
+  <w:style w:type="table" w:default="1" w:styleId="a1">
+    <w:name w:val="Normal Table"/>
+    <w:uiPriority w:val="99"/>
+    <w:semiHidden/>
+    <w:unhideWhenUsed/>
+    <w:tblPr>
+      <w:tblInd w:w="0" w:type="dxa"/>
+      <w:tblCellMar>
+        <w:top w:w="0" w:type="dxa"/>
+        <w:left w:w="108" w:type="dxa"/>
+        <w:bottom w:w="0" w:type="dxa"/>
+        <w:right w:w="108" w:type="dxa"/>
+      </w:tblCellMar>
+    </w:tblPr>
+  </w:style>
+  <w:style w:type="numbering" w:default="1" w:styleId="a2">
+    <w:name w:val="No List"/>
+    <w:uiPriority w:val="99"/>
+    <w:semiHidden/>
+    <w:unhideWhenUsed/>
+  </w:style>
+  <w:style w:type="paragraph" w:styleId="a3">
+    <w:name w:val="List Paragraph"/>
+    <w:basedOn w:val="a"/>
     <w:uiPriority w:val="34"/>
     <w:qFormat/>
     <w:rsid w:val="00EA4C56"/>
@@ -3204,7 +3204,7 @@
   <a:extraClrSchemeLst/>
   <a:extLst>
     <a:ext uri="{05A4C25C-085E-4340-85A3-A5531E510DB2}">
-      <thm15:themeFamily xmlns:thm15="http://schemas.microsoft.com/office/thememl/2012/main" name="Office Theme" id="{62F939B6-93AF-4DB8-9C6B-D6C7DFDC589F}" vid="{4A3C46E8-61CC-4603-A589-7422A47A8E4A}"/>
+      <thm15:themeFamily xmlns:thm15="http://schemas.microsoft.com/office/thememl/2012/main" xmlns="" name="Office Theme" id="{62F939B6-93AF-4DB8-9C6B-D6C7DFDC589F}" vid="{4A3C46E8-61CC-4603-A589-7422A47A8E4A}"/>
     </a:ext>
   </a:extLst>
 </a:theme>

</xml_diff>